<commit_message>
Finalize web scraping proposal
</commit_message>
<xml_diff>
--- a/proposal/SIOP 2019 R Master Tutorial Proposal - Web Scraping_D4.docx
+++ b/proposal/SIOP 2019 R Master Tutorial Proposal - Web Scraping_D4.docx
@@ -87,29 +87,24 @@
         <w:rPr>
           <w:rFonts w:ascii="Times New Roman" w:eastAsia="Times New Roman" w:hAnsi="Times New Roman" w:cs="Times New Roman"/>
         </w:rPr>
-        <w:t xml:space="preserve">A lot of data exists on the web! Accessing that data requires understanding HTTP requests, security tokens, data transfer file formats, and data cleaning. This tutorial session will walk you through how to access and process web-based data using the powerful statistical language R. Bring your laptop for this interactive session (download session materials </w:t>
-      </w:r>
-      <w:commentRangeStart w:id="0"/>
-      <w:r>
-        <w:rPr>
-          <w:rFonts w:ascii="Times New Roman" w:eastAsia="Times New Roman" w:hAnsi="Times New Roman" w:cs="Times New Roman"/>
-        </w:rPr>
-        <w:t>here</w:t>
-      </w:r>
-      <w:commentRangeEnd w:id="0"/>
-      <w:r>
-        <w:rPr>
-          <w:rStyle w:val="CommentReference"/>
-        </w:rPr>
-        <w:commentReference w:id="0"/>
-      </w:r>
-      <w:r>
-        <w:rPr>
-          <w:rFonts w:ascii="Times New Roman" w:eastAsia="Times New Roman" w:hAnsi="Times New Roman" w:cs="Times New Roman"/>
-        </w:rPr>
-        <w:t>: ).</w:t>
-      </w:r>
-      <w:hyperlink r:id="rId10"/>
+        <w:t xml:space="preserve">A lot of data exists on the web! Accessing that data requires understanding HTTP requests, security tokens, data transfer file formats, and data cleaning. This tutorial session will walk you through how to access and process web-based data using the powerful statistical language R. Bring your laptop for this interactive session (download session materials here: </w:t>
+      </w:r>
+      <w:hyperlink r:id="rId7" w:history="1">
+        <w:r>
+          <w:rPr>
+            <w:rStyle w:val="Hyperlink"/>
+            <w:rFonts w:ascii="Times New Roman" w:eastAsia="Times New Roman" w:hAnsi="Times New Roman" w:cs="Times New Roman"/>
+          </w:rPr>
+          <w:t>https://bit.ly/2QfaYRw</w:t>
+        </w:r>
+      </w:hyperlink>
+      <w:r>
+        <w:rPr>
+          <w:rFonts w:ascii="Times New Roman" w:eastAsia="Times New Roman" w:hAnsi="Times New Roman" w:cs="Times New Roman"/>
+        </w:rPr>
+        <w:t>).</w:t>
+      </w:r>
+      <w:hyperlink r:id="rId8"/>
     </w:p>
     <w:p>
       <w:pPr>
@@ -211,7 +206,15 @@
         <w:rPr>
           <w:rFonts w:ascii="Times New Roman" w:eastAsia="Times New Roman" w:hAnsi="Times New Roman" w:cs="Times New Roman"/>
         </w:rPr>
-        <w:t>98</w:t>
+        <w:t>8</w:t>
+      </w:r>
+      <w:bookmarkStart w:id="0" w:name="_GoBack"/>
+      <w:bookmarkEnd w:id="0"/>
+      <w:r>
+        <w:rPr>
+          <w:rFonts w:ascii="Times New Roman" w:eastAsia="Times New Roman" w:hAnsi="Times New Roman" w:cs="Times New Roman"/>
+        </w:rPr>
+        <w:t>8</w:t>
       </w:r>
     </w:p>
     <w:p>
@@ -328,75 +331,19 @@
         <w:rPr>
           <w:rFonts w:ascii="Times New Roman" w:eastAsia="Times New Roman" w:hAnsi="Times New Roman" w:cs="Times New Roman"/>
         </w:rPr>
-        <w:t xml:space="preserve">not just a statistical analysis package. </w:t>
-      </w:r>
-      <w:r>
-        <w:rPr>
-          <w:rFonts w:ascii="Times New Roman" w:eastAsia="Times New Roman" w:hAnsi="Times New Roman" w:cs="Times New Roman"/>
-        </w:rPr>
-        <w:t xml:space="preserve">Many data scientists and practitioners can contribute to R by writing new and unique software, called “packages” in R. At the time of this writing, the Comprehensive R Archive Network (CRAN) contains 12,959 available packages, including packages to read data in varying formats (e.g., </w:t>
-      </w:r>
-      <w:proofErr w:type="spellStart"/>
-      <w:r>
-        <w:rPr>
-          <w:rFonts w:ascii="Times New Roman" w:eastAsia="Times New Roman" w:hAnsi="Times New Roman" w:cs="Times New Roman"/>
-        </w:rPr>
-        <w:t>readr</w:t>
-      </w:r>
-      <w:proofErr w:type="spellEnd"/>
-      <w:r>
-        <w:rPr>
-          <w:rFonts w:ascii="Times New Roman" w:eastAsia="Times New Roman" w:hAnsi="Times New Roman" w:cs="Times New Roman"/>
-        </w:rPr>
-        <w:t xml:space="preserve">, open.xlsx, haven, </w:t>
-      </w:r>
-      <w:proofErr w:type="spellStart"/>
-      <w:r>
-        <w:rPr>
-          <w:rFonts w:ascii="Times New Roman" w:eastAsia="Times New Roman" w:hAnsi="Times New Roman" w:cs="Times New Roman"/>
-        </w:rPr>
-        <w:t>rjson</w:t>
-      </w:r>
-      <w:proofErr w:type="spellEnd"/>
-      <w:r>
-        <w:rPr>
-          <w:rFonts w:ascii="Times New Roman" w:eastAsia="Times New Roman" w:hAnsi="Times New Roman" w:cs="Times New Roman"/>
-        </w:rPr>
-        <w:t>, officer</w:t>
-      </w:r>
-      <w:r>
-        <w:rPr>
-          <w:rFonts w:ascii="Times New Roman" w:eastAsia="Times New Roman" w:hAnsi="Times New Roman" w:cs="Times New Roman"/>
-        </w:rPr>
-        <w:t xml:space="preserve">), access databases (e.g., DBI, </w:t>
-      </w:r>
-      <w:proofErr w:type="spellStart"/>
-      <w:r>
-        <w:rPr>
-          <w:rFonts w:ascii="Times New Roman" w:eastAsia="Times New Roman" w:hAnsi="Times New Roman" w:cs="Times New Roman"/>
-        </w:rPr>
-        <w:t>odbc</w:t>
-      </w:r>
-      <w:proofErr w:type="spellEnd"/>
-      <w:r>
-        <w:rPr>
-          <w:rFonts w:ascii="Times New Roman" w:eastAsia="Times New Roman" w:hAnsi="Times New Roman" w:cs="Times New Roman"/>
-        </w:rPr>
-        <w:t xml:space="preserve">, </w:t>
-      </w:r>
-      <w:proofErr w:type="spellStart"/>
-      <w:r>
-        <w:rPr>
-          <w:rFonts w:ascii="Times New Roman" w:eastAsia="Times New Roman" w:hAnsi="Times New Roman" w:cs="Times New Roman"/>
-        </w:rPr>
-        <w:t>RSQLite</w:t>
-      </w:r>
-      <w:proofErr w:type="spellEnd"/>
-      <w:r>
-        <w:rPr>
-          <w:rFonts w:ascii="Times New Roman" w:eastAsia="Times New Roman" w:hAnsi="Times New Roman" w:cs="Times New Roman"/>
-        </w:rPr>
-        <w:t xml:space="preserve">), clean data (e.g., </w:t>
+        <w:t xml:space="preserve">not just </w:t>
+      </w:r>
+      <w:r>
+        <w:rPr>
+          <w:rFonts w:ascii="Times New Roman" w:eastAsia="Times New Roman" w:hAnsi="Times New Roman" w:cs="Times New Roman"/>
+        </w:rPr>
+        <w:t>a statistical analysis package.</w:t>
+      </w:r>
+      <w:r>
+        <w:rPr>
+          <w:rFonts w:ascii="Times New Roman" w:eastAsia="Times New Roman" w:hAnsi="Times New Roman" w:cs="Times New Roman"/>
+        </w:rPr>
+        <w:t xml:space="preserve"> By some measures, R has become one of the ten most popular programming languages (Cass, 2018) and is growing in popularity nearly as quickly as the general-purpose programming language Python (Robinson, 2017). R’s popularity may be partly due to the large ecosystem of support pages, books, blogs, tutorials, and R specific conferences. Several R packages, including </w:t>
       </w:r>
       <w:proofErr w:type="spellStart"/>
       <w:r>
@@ -410,97 +357,37 @@
         <w:rPr>
           <w:rFonts w:ascii="Times New Roman" w:eastAsia="Times New Roman" w:hAnsi="Times New Roman" w:cs="Times New Roman"/>
         </w:rPr>
-        <w:t xml:space="preserve">, </w:t>
-      </w:r>
-      <w:proofErr w:type="spellStart"/>
-      <w:r>
-        <w:rPr>
-          <w:rFonts w:ascii="Times New Roman" w:eastAsia="Times New Roman" w:hAnsi="Times New Roman" w:cs="Times New Roman"/>
-        </w:rPr>
-        <w:t>tidyr</w:t>
-      </w:r>
-      <w:proofErr w:type="spellEnd"/>
-      <w:r>
-        <w:rPr>
-          <w:rFonts w:ascii="Times New Roman" w:eastAsia="Times New Roman" w:hAnsi="Times New Roman" w:cs="Times New Roman"/>
-        </w:rPr>
-        <w:t xml:space="preserve">, </w:t>
-      </w:r>
-      <w:proofErr w:type="spellStart"/>
-      <w:r>
-        <w:rPr>
-          <w:rFonts w:ascii="Times New Roman" w:eastAsia="Times New Roman" w:hAnsi="Times New Roman" w:cs="Times New Roman"/>
-        </w:rPr>
-        <w:t>stringr</w:t>
-      </w:r>
-      <w:proofErr w:type="spellEnd"/>
-      <w:r>
-        <w:rPr>
-          <w:rFonts w:ascii="Times New Roman" w:eastAsia="Times New Roman" w:hAnsi="Times New Roman" w:cs="Times New Roman"/>
-        </w:rPr>
-        <w:t xml:space="preserve">, reshape2), perform data analyses and machine learning (e.g., caret, </w:t>
-      </w:r>
-      <w:proofErr w:type="spellStart"/>
-      <w:r>
-        <w:rPr>
-          <w:rFonts w:ascii="Times New Roman" w:eastAsia="Times New Roman" w:hAnsi="Times New Roman" w:cs="Times New Roman"/>
-        </w:rPr>
-        <w:t>xgboost</w:t>
-      </w:r>
-      <w:proofErr w:type="spellEnd"/>
-      <w:r>
-        <w:rPr>
-          <w:rFonts w:ascii="Times New Roman" w:eastAsia="Times New Roman" w:hAnsi="Times New Roman" w:cs="Times New Roman"/>
-        </w:rPr>
-        <w:t xml:space="preserve">, </w:t>
-      </w:r>
-      <w:proofErr w:type="spellStart"/>
-      <w:r>
-        <w:rPr>
-          <w:rFonts w:ascii="Times New Roman" w:eastAsia="Times New Roman" w:hAnsi="Times New Roman" w:cs="Times New Roman"/>
-        </w:rPr>
-        <w:t>randomForest</w:t>
-      </w:r>
-      <w:proofErr w:type="spellEnd"/>
-      <w:r>
-        <w:rPr>
-          <w:rFonts w:ascii="Times New Roman" w:eastAsia="Times New Roman" w:hAnsi="Times New Roman" w:cs="Times New Roman"/>
-        </w:rPr>
-        <w:t xml:space="preserve">, caret, survival), visualize results (e.g., shiny, ggplot2), and </w:t>
-      </w:r>
-      <w:r>
-        <w:rPr>
-          <w:rFonts w:ascii="Times New Roman" w:eastAsia="Times New Roman" w:hAnsi="Times New Roman" w:cs="Times New Roman"/>
-        </w:rPr>
-        <w:t xml:space="preserve">interface with other programming languages (e.g., </w:t>
-      </w:r>
-      <w:proofErr w:type="spellStart"/>
-      <w:r>
-        <w:rPr>
-          <w:rFonts w:ascii="Times New Roman" w:eastAsia="Times New Roman" w:hAnsi="Times New Roman" w:cs="Times New Roman"/>
-        </w:rPr>
-        <w:t>Rcpp</w:t>
-      </w:r>
-      <w:proofErr w:type="spellEnd"/>
-      <w:r>
-        <w:rPr>
-          <w:rFonts w:ascii="Times New Roman" w:eastAsia="Times New Roman" w:hAnsi="Times New Roman" w:cs="Times New Roman"/>
-        </w:rPr>
-        <w:t xml:space="preserve">, reticulate, </w:t>
-      </w:r>
-      <w:proofErr w:type="spellStart"/>
-      <w:r>
-        <w:rPr>
-          <w:rFonts w:ascii="Times New Roman" w:eastAsia="Times New Roman" w:hAnsi="Times New Roman" w:cs="Times New Roman"/>
-        </w:rPr>
-        <w:t>RJava</w:t>
-      </w:r>
-      <w:proofErr w:type="spellEnd"/>
-      <w:r>
-        <w:rPr>
-          <w:rFonts w:ascii="Times New Roman" w:eastAsia="Times New Roman" w:hAnsi="Times New Roman" w:cs="Times New Roman"/>
-        </w:rPr>
-        <w:t>). These packages, just like R itself, are free of charge.</w:t>
+        <w:t xml:space="preserve"> (Wickham, François, Henry, and Müller), ggplot2 (Wickham, 2009), and </w:t>
+      </w:r>
+      <w:proofErr w:type="spellStart"/>
+      <w:proofErr w:type="gramStart"/>
+      <w:r>
+        <w:rPr>
+          <w:rFonts w:ascii="Times New Roman" w:eastAsia="Times New Roman" w:hAnsi="Times New Roman" w:cs="Times New Roman"/>
+        </w:rPr>
+        <w:t>data.table</w:t>
+      </w:r>
+      <w:proofErr w:type="spellEnd"/>
+      <w:proofErr w:type="gramEnd"/>
+      <w:r>
+        <w:rPr>
+          <w:rFonts w:ascii="Times New Roman" w:eastAsia="Times New Roman" w:hAnsi="Times New Roman" w:cs="Times New Roman"/>
+        </w:rPr>
+        <w:t xml:space="preserve"> (</w:t>
+      </w:r>
+      <w:proofErr w:type="spellStart"/>
+      <w:r>
+        <w:rPr>
+          <w:rFonts w:ascii="Times New Roman" w:eastAsia="Times New Roman" w:hAnsi="Times New Roman" w:cs="Times New Roman"/>
+        </w:rPr>
+        <w:t>Dowle</w:t>
+      </w:r>
+      <w:proofErr w:type="spellEnd"/>
+      <w:r>
+        <w:rPr>
+          <w:rFonts w:ascii="Times New Roman" w:eastAsia="Times New Roman" w:hAnsi="Times New Roman" w:cs="Times New Roman"/>
+        </w:rPr>
+        <w:t xml:space="preserve"> and Srinivasan, 2018) have over 12,000 mentions on Stack Overflow (Robinson, 2017).</w:t>
       </w:r>
     </w:p>
     <w:p>
@@ -515,7 +402,224 @@
         <w:rPr>
           <w:rFonts w:ascii="Times New Roman" w:eastAsia="Times New Roman" w:hAnsi="Times New Roman" w:cs="Times New Roman"/>
         </w:rPr>
-        <w:t xml:space="preserve">This Master Tutorial will teach attendees how to leverage R and several packages to access data from various websites and put that data into a form useful for data analysis. We will teach users how to request information from servers, access web APIs (including those that require authentication keys), extract useful information from web requests, and process online data for the purposes of </w:t>
+        <w:t xml:space="preserve">Many data scientists and practitioners can contribute to R by writing new and unique software, called “packages” in R. At the time of this writing, the Comprehensive R Archive Network (CRAN) contains 12,959 available packages, including packages to read data in varying formats (e.g., </w:t>
+      </w:r>
+      <w:proofErr w:type="spellStart"/>
+      <w:r>
+        <w:rPr>
+          <w:rFonts w:ascii="Times New Roman" w:eastAsia="Times New Roman" w:hAnsi="Times New Roman" w:cs="Times New Roman"/>
+        </w:rPr>
+        <w:t>readr</w:t>
+      </w:r>
+      <w:proofErr w:type="spellEnd"/>
+      <w:r>
+        <w:rPr>
+          <w:rFonts w:ascii="Times New Roman" w:eastAsia="Times New Roman" w:hAnsi="Times New Roman" w:cs="Times New Roman"/>
+        </w:rPr>
+        <w:t xml:space="preserve">, open.xlsx, haven, </w:t>
+      </w:r>
+      <w:proofErr w:type="spellStart"/>
+      <w:r>
+        <w:rPr>
+          <w:rFonts w:ascii="Times New Roman" w:eastAsia="Times New Roman" w:hAnsi="Times New Roman" w:cs="Times New Roman"/>
+        </w:rPr>
+        <w:t>rjson</w:t>
+      </w:r>
+      <w:proofErr w:type="spellEnd"/>
+      <w:r>
+        <w:rPr>
+          <w:rFonts w:ascii="Times New Roman" w:eastAsia="Times New Roman" w:hAnsi="Times New Roman" w:cs="Times New Roman"/>
+        </w:rPr>
+        <w:t>, officer</w:t>
+      </w:r>
+      <w:r>
+        <w:rPr>
+          <w:rFonts w:ascii="Times New Roman" w:eastAsia="Times New Roman" w:hAnsi="Times New Roman" w:cs="Times New Roman"/>
+        </w:rPr>
+        <w:t xml:space="preserve">), access databases (e.g., DBI, </w:t>
+      </w:r>
+      <w:proofErr w:type="spellStart"/>
+      <w:r>
+        <w:rPr>
+          <w:rFonts w:ascii="Times New Roman" w:eastAsia="Times New Roman" w:hAnsi="Times New Roman" w:cs="Times New Roman"/>
+        </w:rPr>
+        <w:t>odbc</w:t>
+      </w:r>
+      <w:proofErr w:type="spellEnd"/>
+      <w:r>
+        <w:rPr>
+          <w:rFonts w:ascii="Times New Roman" w:eastAsia="Times New Roman" w:hAnsi="Times New Roman" w:cs="Times New Roman"/>
+        </w:rPr>
+        <w:t xml:space="preserve">, </w:t>
+      </w:r>
+      <w:proofErr w:type="spellStart"/>
+      <w:r>
+        <w:rPr>
+          <w:rFonts w:ascii="Times New Roman" w:eastAsia="Times New Roman" w:hAnsi="Times New Roman" w:cs="Times New Roman"/>
+        </w:rPr>
+        <w:t>RSQLite</w:t>
+      </w:r>
+      <w:proofErr w:type="spellEnd"/>
+      <w:r>
+        <w:rPr>
+          <w:rFonts w:ascii="Times New Roman" w:eastAsia="Times New Roman" w:hAnsi="Times New Roman" w:cs="Times New Roman"/>
+        </w:rPr>
+        <w:t xml:space="preserve">), clean data (e.g., </w:t>
+      </w:r>
+      <w:proofErr w:type="spellStart"/>
+      <w:r>
+        <w:rPr>
+          <w:rFonts w:ascii="Times New Roman" w:eastAsia="Times New Roman" w:hAnsi="Times New Roman" w:cs="Times New Roman"/>
+        </w:rPr>
+        <w:t>dplyr</w:t>
+      </w:r>
+      <w:proofErr w:type="spellEnd"/>
+      <w:r>
+        <w:rPr>
+          <w:rFonts w:ascii="Times New Roman" w:eastAsia="Times New Roman" w:hAnsi="Times New Roman" w:cs="Times New Roman"/>
+        </w:rPr>
+        <w:t xml:space="preserve">, </w:t>
+      </w:r>
+      <w:proofErr w:type="spellStart"/>
+      <w:r>
+        <w:rPr>
+          <w:rFonts w:ascii="Times New Roman" w:eastAsia="Times New Roman" w:hAnsi="Times New Roman" w:cs="Times New Roman"/>
+        </w:rPr>
+        <w:t>tidyr</w:t>
+      </w:r>
+      <w:proofErr w:type="spellEnd"/>
+      <w:r>
+        <w:rPr>
+          <w:rFonts w:ascii="Times New Roman" w:eastAsia="Times New Roman" w:hAnsi="Times New Roman" w:cs="Times New Roman"/>
+        </w:rPr>
+        <w:t xml:space="preserve">, </w:t>
+      </w:r>
+      <w:proofErr w:type="spellStart"/>
+      <w:r>
+        <w:rPr>
+          <w:rFonts w:ascii="Times New Roman" w:eastAsia="Times New Roman" w:hAnsi="Times New Roman" w:cs="Times New Roman"/>
+        </w:rPr>
+        <w:t>stringr</w:t>
+      </w:r>
+      <w:proofErr w:type="spellEnd"/>
+      <w:r>
+        <w:rPr>
+          <w:rFonts w:ascii="Times New Roman" w:eastAsia="Times New Roman" w:hAnsi="Times New Roman" w:cs="Times New Roman"/>
+        </w:rPr>
+        <w:t xml:space="preserve">, reshape2), perform data analyses and machine learning (e.g., caret, </w:t>
+      </w:r>
+      <w:proofErr w:type="spellStart"/>
+      <w:r>
+        <w:rPr>
+          <w:rFonts w:ascii="Times New Roman" w:eastAsia="Times New Roman" w:hAnsi="Times New Roman" w:cs="Times New Roman"/>
+        </w:rPr>
+        <w:t>xgboost</w:t>
+      </w:r>
+      <w:proofErr w:type="spellEnd"/>
+      <w:r>
+        <w:rPr>
+          <w:rFonts w:ascii="Times New Roman" w:eastAsia="Times New Roman" w:hAnsi="Times New Roman" w:cs="Times New Roman"/>
+        </w:rPr>
+        <w:t xml:space="preserve">, </w:t>
+      </w:r>
+      <w:proofErr w:type="spellStart"/>
+      <w:r>
+        <w:rPr>
+          <w:rFonts w:ascii="Times New Roman" w:eastAsia="Times New Roman" w:hAnsi="Times New Roman" w:cs="Times New Roman"/>
+        </w:rPr>
+        <w:t>randomForest</w:t>
+      </w:r>
+      <w:proofErr w:type="spellEnd"/>
+      <w:r>
+        <w:rPr>
+          <w:rFonts w:ascii="Times New Roman" w:eastAsia="Times New Roman" w:hAnsi="Times New Roman" w:cs="Times New Roman"/>
+        </w:rPr>
+        <w:t xml:space="preserve">, caret, survival), visualize results (e.g., shiny, ggplot2), and </w:t>
+      </w:r>
+      <w:r>
+        <w:rPr>
+          <w:rFonts w:ascii="Times New Roman" w:eastAsia="Times New Roman" w:hAnsi="Times New Roman" w:cs="Times New Roman"/>
+        </w:rPr>
+        <w:t xml:space="preserve">interface with other programming languages (e.g., </w:t>
+      </w:r>
+      <w:proofErr w:type="spellStart"/>
+      <w:r>
+        <w:rPr>
+          <w:rFonts w:ascii="Times New Roman" w:eastAsia="Times New Roman" w:hAnsi="Times New Roman" w:cs="Times New Roman"/>
+        </w:rPr>
+        <w:t>Rcpp</w:t>
+      </w:r>
+      <w:proofErr w:type="spellEnd"/>
+      <w:r>
+        <w:rPr>
+          <w:rFonts w:ascii="Times New Roman" w:eastAsia="Times New Roman" w:hAnsi="Times New Roman" w:cs="Times New Roman"/>
+        </w:rPr>
+        <w:t xml:space="preserve">, reticulate, </w:t>
+      </w:r>
+      <w:proofErr w:type="spellStart"/>
+      <w:r>
+        <w:rPr>
+          <w:rFonts w:ascii="Times New Roman" w:eastAsia="Times New Roman" w:hAnsi="Times New Roman" w:cs="Times New Roman"/>
+        </w:rPr>
+        <w:t>RJava</w:t>
+      </w:r>
+      <w:proofErr w:type="spellEnd"/>
+      <w:r>
+        <w:rPr>
+          <w:rFonts w:ascii="Times New Roman" w:eastAsia="Times New Roman" w:hAnsi="Times New Roman" w:cs="Times New Roman"/>
+        </w:rPr>
+        <w:t>). These packages, just like R itself, are free of charge.</w:t>
+      </w:r>
+    </w:p>
+    <w:p>
+      <w:pPr>
+        <w:spacing w:after="120" w:line="480" w:lineRule="auto"/>
+        <w:ind w:firstLine="720"/>
+        <w:rPr>
+          <w:rFonts w:ascii="Times New Roman" w:eastAsia="Times New Roman" w:hAnsi="Times New Roman" w:cs="Times New Roman"/>
+        </w:rPr>
+      </w:pPr>
+      <w:r>
+        <w:rPr>
+          <w:rFonts w:ascii="Times New Roman" w:eastAsia="Times New Roman" w:hAnsi="Times New Roman" w:cs="Times New Roman"/>
+        </w:rPr>
+        <w:t xml:space="preserve">The </w:t>
+      </w:r>
+      <w:r>
+        <w:rPr>
+          <w:rFonts w:ascii="Times New Roman" w:eastAsia="Times New Roman" w:hAnsi="Times New Roman" w:cs="Times New Roman"/>
+        </w:rPr>
+        <w:t>Master T</w:t>
+      </w:r>
+      <w:r>
+        <w:rPr>
+          <w:rFonts w:ascii="Times New Roman" w:eastAsia="Times New Roman" w:hAnsi="Times New Roman" w:cs="Times New Roman"/>
+        </w:rPr>
+        <w:t>utorial is a continuation of previous tutorials attempting to s</w:t>
+      </w:r>
+      <w:r>
+        <w:rPr>
+          <w:rFonts w:ascii="Times New Roman" w:eastAsia="Times New Roman" w:hAnsi="Times New Roman" w:cs="Times New Roman"/>
+        </w:rPr>
+        <w:t xml:space="preserve">implify R for the I/O community and will </w:t>
+      </w:r>
+      <w:r>
+        <w:rPr>
+          <w:rFonts w:ascii="Times New Roman" w:eastAsia="Times New Roman" w:hAnsi="Times New Roman" w:cs="Times New Roman"/>
+        </w:rPr>
+        <w:t xml:space="preserve">teach attendees how to leverage R and several packages to access data from various websites and put that data into a form useful for data analysis. We will </w:t>
+      </w:r>
+      <w:r>
+        <w:rPr>
+          <w:rFonts w:ascii="Times New Roman" w:eastAsia="Times New Roman" w:hAnsi="Times New Roman" w:cs="Times New Roman"/>
+        </w:rPr>
+        <w:t>show</w:t>
+      </w:r>
+      <w:r>
+        <w:rPr>
+          <w:rFonts w:ascii="Times New Roman" w:eastAsia="Times New Roman" w:hAnsi="Times New Roman" w:cs="Times New Roman"/>
+        </w:rPr>
+        <w:t xml:space="preserve"> users how to request information from servers, access web APIs (including those that require authentication keys), extract useful information from web requests, and process online data for the purposes of </w:t>
       </w:r>
       <w:r>
         <w:rPr>
@@ -547,7 +651,14 @@
         <w:rPr>
           <w:rFonts w:ascii="Times New Roman" w:eastAsia="Times New Roman" w:hAnsi="Times New Roman" w:cs="Times New Roman"/>
         </w:rPr>
-        <w:t xml:space="preserve"> installed prior to the workshop. We will walk through and explain each line of code in detail, but we will have little time to</w:t>
+        <w:t xml:space="preserve"> installed prior to the workshop. We </w:t>
+      </w:r>
+      <w:r>
+        <w:rPr>
+          <w:rFonts w:ascii="Times New Roman" w:eastAsia="Times New Roman" w:hAnsi="Times New Roman" w:cs="Times New Roman"/>
+        </w:rPr>
+        <w:lastRenderedPageBreak/>
+        <w:t>will walk through and explain each line of code in detail, but we will have little time to</w:t>
       </w:r>
       <w:r>
         <w:rPr>
@@ -582,91 +693,68 @@
         <w:rPr>
           <w:rFonts w:ascii="Times New Roman" w:eastAsia="Times New Roman" w:hAnsi="Times New Roman" w:cs="Times New Roman"/>
         </w:rPr>
-        <w:t>The proposed tutorial is a con</w:t>
-      </w:r>
-      <w:r>
-        <w:rPr>
-          <w:rFonts w:ascii="Times New Roman" w:eastAsia="Times New Roman" w:hAnsi="Times New Roman" w:cs="Times New Roman"/>
-        </w:rPr>
-        <w:t xml:space="preserve">tinuation of previous tutorials attempting to simplify R for the I/O community. </w:t>
-      </w:r>
-      <w:commentRangeStart w:id="2"/>
-      <w:commentRangeStart w:id="3"/>
-      <w:r>
-        <w:rPr>
-          <w:rFonts w:ascii="Times New Roman" w:eastAsia="Times New Roman" w:hAnsi="Times New Roman" w:cs="Times New Roman"/>
-        </w:rPr>
-        <w:t>By some measures, R has become one of the ten most popular programming languages (Cass, 2018)</w:t>
-      </w:r>
-      <w:r>
-        <w:rPr>
-          <w:rFonts w:ascii="Times New Roman" w:eastAsia="Times New Roman" w:hAnsi="Times New Roman" w:cs="Times New Roman"/>
-        </w:rPr>
-        <w:t xml:space="preserve"> and is growing in popularity nearly as quickly as the general-purpose programming language Python (Robinson, 2017)</w:t>
-      </w:r>
-      <w:r>
-        <w:rPr>
-          <w:rFonts w:ascii="Times New Roman" w:eastAsia="Times New Roman" w:hAnsi="Times New Roman" w:cs="Times New Roman"/>
-        </w:rPr>
-        <w:t xml:space="preserve">. R’s popularity may be partly due to the large ecosystem of support pages, </w:t>
-      </w:r>
-      <w:r>
-        <w:rPr>
-          <w:rFonts w:ascii="Times New Roman" w:eastAsia="Times New Roman" w:hAnsi="Times New Roman" w:cs="Times New Roman"/>
-        </w:rPr>
-        <w:lastRenderedPageBreak/>
-        <w:t>books, blogs, tutorials, and R specific conferences.</w:t>
-      </w:r>
-      <w:r>
-        <w:rPr>
-          <w:rFonts w:ascii="Times New Roman" w:eastAsia="Times New Roman" w:hAnsi="Times New Roman" w:cs="Times New Roman"/>
-        </w:rPr>
-        <w:t xml:space="preserve"> Several R packages, including </w:t>
-      </w:r>
-      <w:proofErr w:type="spellStart"/>
-      <w:r>
-        <w:rPr>
-          <w:rFonts w:ascii="Times New Roman" w:eastAsia="Times New Roman" w:hAnsi="Times New Roman" w:cs="Times New Roman"/>
-        </w:rPr>
-        <w:t>dplyr</w:t>
-      </w:r>
-      <w:proofErr w:type="spellEnd"/>
-      <w:r>
-        <w:rPr>
-          <w:rFonts w:ascii="Times New Roman" w:eastAsia="Times New Roman" w:hAnsi="Times New Roman" w:cs="Times New Roman"/>
-        </w:rPr>
-        <w:t xml:space="preserve"> (Wickham, Franç</w:t>
-      </w:r>
-      <w:r>
-        <w:rPr>
-          <w:rFonts w:ascii="Times New Roman" w:eastAsia="Times New Roman" w:hAnsi="Times New Roman" w:cs="Times New Roman"/>
-        </w:rPr>
-        <w:t>ois, Henry, and M</w:t>
-      </w:r>
-      <w:r>
-        <w:rPr>
-          <w:rFonts w:ascii="Times New Roman" w:eastAsia="Times New Roman" w:hAnsi="Times New Roman" w:cs="Times New Roman"/>
-        </w:rPr>
-        <w:t>ü</w:t>
-      </w:r>
-      <w:r>
-        <w:rPr>
-          <w:rFonts w:ascii="Times New Roman" w:eastAsia="Times New Roman" w:hAnsi="Times New Roman" w:cs="Times New Roman"/>
-        </w:rPr>
-        <w:t>ller)</w:t>
-      </w:r>
-      <w:r>
-        <w:rPr>
-          <w:rFonts w:ascii="Times New Roman" w:eastAsia="Times New Roman" w:hAnsi="Times New Roman" w:cs="Times New Roman"/>
-        </w:rPr>
-        <w:t>, ggplot2</w:t>
-      </w:r>
-      <w:r>
-        <w:rPr>
-          <w:rFonts w:ascii="Times New Roman" w:eastAsia="Times New Roman" w:hAnsi="Times New Roman" w:cs="Times New Roman"/>
-        </w:rPr>
-        <w:t xml:space="preserve"> (Wickham, 2009)</w:t>
-      </w:r>
+        <w:t>Considerable information is contained on the internet. Th</w:t>
+      </w:r>
+      <w:r>
+        <w:rPr>
+          <w:rFonts w:ascii="Times New Roman" w:eastAsia="Times New Roman" w:hAnsi="Times New Roman" w:cs="Times New Roman"/>
+        </w:rPr>
+        <w:t>ese</w:t>
+      </w:r>
+      <w:r>
+        <w:rPr>
+          <w:rFonts w:ascii="Times New Roman" w:eastAsia="Times New Roman" w:hAnsi="Times New Roman" w:cs="Times New Roman"/>
+        </w:rPr>
+        <w:t xml:space="preserve"> data </w:t>
+      </w:r>
+      <w:r>
+        <w:rPr>
+          <w:rFonts w:ascii="Times New Roman" w:eastAsia="Times New Roman" w:hAnsi="Times New Roman" w:cs="Times New Roman"/>
+        </w:rPr>
+        <w:t>are</w:t>
+      </w:r>
+      <w:r>
+        <w:rPr>
+          <w:rFonts w:ascii="Times New Roman" w:eastAsia="Times New Roman" w:hAnsi="Times New Roman" w:cs="Times New Roman"/>
+        </w:rPr>
+        <w:t xml:space="preserve"> often behind APIs, on unstructured HTML pages, or in particular formats such as XML or JSON. Putting this data into usable format for analyses can be difficult and require specific knowledge. R now has a wide variety of tools to access, process, and analyze web-based data (</w:t>
+      </w:r>
+      <w:proofErr w:type="spellStart"/>
+      <w:r>
+        <w:rPr>
+          <w:rFonts w:ascii="Times New Roman" w:eastAsia="Times New Roman" w:hAnsi="Times New Roman" w:cs="Times New Roman"/>
+        </w:rPr>
+        <w:t>Munzert</w:t>
+      </w:r>
+      <w:proofErr w:type="spellEnd"/>
+      <w:r>
+        <w:rPr>
+          <w:rFonts w:ascii="Times New Roman" w:eastAsia="Times New Roman" w:hAnsi="Times New Roman" w:cs="Times New Roman"/>
+        </w:rPr>
+        <w:t xml:space="preserve">, </w:t>
+      </w:r>
+      <w:proofErr w:type="spellStart"/>
+      <w:r>
+        <w:rPr>
+          <w:rFonts w:ascii="Times New Roman" w:eastAsia="Times New Roman" w:hAnsi="Times New Roman" w:cs="Times New Roman"/>
+        </w:rPr>
+        <w:t>Rubba</w:t>
+      </w:r>
+      <w:proofErr w:type="spellEnd"/>
+      <w:r>
+        <w:rPr>
+          <w:rFonts w:ascii="Times New Roman" w:eastAsia="Times New Roman" w:hAnsi="Times New Roman" w:cs="Times New Roman"/>
+        </w:rPr>
+        <w:t xml:space="preserve">, </w:t>
+      </w:r>
+      <w:proofErr w:type="spellStart"/>
+      <w:r>
+        <w:rPr>
+          <w:rFonts w:ascii="Times New Roman" w:eastAsia="Times New Roman" w:hAnsi="Times New Roman" w:cs="Times New Roman"/>
+        </w:rPr>
+        <w:t>Meißner</w:t>
+      </w:r>
+      <w:proofErr w:type="spellEnd"/>
       <w:r>
         <w:rPr>
           <w:rFonts w:ascii="Times New Roman" w:eastAsia="Times New Roman" w:hAnsi="Times New Roman" w:cs="Times New Roman"/>
@@ -674,66 +762,158 @@
         <w:t xml:space="preserve">, and </w:t>
       </w:r>
       <w:proofErr w:type="spellStart"/>
-      <w:proofErr w:type="gramStart"/>
-      <w:r>
-        <w:rPr>
-          <w:rFonts w:ascii="Times New Roman" w:eastAsia="Times New Roman" w:hAnsi="Times New Roman" w:cs="Times New Roman"/>
-        </w:rPr>
-        <w:t>data.table</w:t>
-      </w:r>
-      <w:proofErr w:type="spellEnd"/>
-      <w:proofErr w:type="gramEnd"/>
-      <w:r>
-        <w:rPr>
-          <w:rFonts w:ascii="Times New Roman" w:eastAsia="Times New Roman" w:hAnsi="Times New Roman" w:cs="Times New Roman"/>
-        </w:rPr>
-        <w:t xml:space="preserve"> (</w:t>
-      </w:r>
-      <w:proofErr w:type="spellStart"/>
-      <w:r>
-        <w:rPr>
-          <w:rFonts w:ascii="Times New Roman" w:eastAsia="Times New Roman" w:hAnsi="Times New Roman" w:cs="Times New Roman"/>
-        </w:rPr>
-        <w:t>Dowle</w:t>
-      </w:r>
-      <w:proofErr w:type="spellEnd"/>
-      <w:r>
-        <w:rPr>
-          <w:rFonts w:ascii="Times New Roman" w:eastAsia="Times New Roman" w:hAnsi="Times New Roman" w:cs="Times New Roman"/>
-        </w:rPr>
-        <w:t xml:space="preserve"> and Srinivasan, 2018)</w:t>
-      </w:r>
-      <w:r>
-        <w:rPr>
-          <w:rFonts w:ascii="Times New Roman" w:eastAsia="Times New Roman" w:hAnsi="Times New Roman" w:cs="Times New Roman"/>
-        </w:rPr>
-        <w:t xml:space="preserve"> have over 12,000 mentions on Stack Overflow</w:t>
-      </w:r>
-      <w:r>
-        <w:rPr>
-          <w:rFonts w:ascii="Times New Roman" w:eastAsia="Times New Roman" w:hAnsi="Times New Roman" w:cs="Times New Roman"/>
-        </w:rPr>
-        <w:t xml:space="preserve"> (Robinson, 2017)</w:t>
-      </w:r>
-      <w:r>
-        <w:rPr>
-          <w:rFonts w:ascii="Times New Roman" w:eastAsia="Times New Roman" w:hAnsi="Times New Roman" w:cs="Times New Roman"/>
-        </w:rPr>
-        <w:t>.</w:t>
-      </w:r>
-      <w:commentRangeEnd w:id="2"/>
-      <w:r>
-        <w:rPr>
-          <w:rStyle w:val="CommentReference"/>
-        </w:rPr>
-        <w:commentReference w:id="2"/>
-      </w:r>
-      <w:commentRangeEnd w:id="3"/>
-      <w:r>
-        <w:rPr>
-          <w:rStyle w:val="CommentReference"/>
-        </w:rPr>
-        <w:commentReference w:id="3"/>
+      <w:r>
+        <w:rPr>
+          <w:rFonts w:ascii="Times New Roman" w:eastAsia="Times New Roman" w:hAnsi="Times New Roman" w:cs="Times New Roman"/>
+        </w:rPr>
+        <w:t>Nyhuis</w:t>
+      </w:r>
+      <w:proofErr w:type="spellEnd"/>
+      <w:r>
+        <w:rPr>
+          <w:rFonts w:ascii="Times New Roman" w:eastAsia="Times New Roman" w:hAnsi="Times New Roman" w:cs="Times New Roman"/>
+        </w:rPr>
+        <w:t>, 2015).</w:t>
+      </w:r>
+      <w:r>
+        <w:rPr>
+          <w:rFonts w:ascii="Times New Roman" w:eastAsia="Times New Roman" w:hAnsi="Times New Roman" w:cs="Times New Roman"/>
+        </w:rPr>
+        <w:t xml:space="preserve"> </w:t>
+      </w:r>
+      <w:r>
+        <w:rPr>
+          <w:rFonts w:ascii="Times New Roman" w:eastAsia="Times New Roman" w:hAnsi="Times New Roman" w:cs="Times New Roman"/>
+        </w:rPr>
+        <w:t xml:space="preserve">Unfortunately, I-O psychologists often lack the training to be able to access this data for their own research purposes without tedious, manual processes or help from computer programmers. </w:t>
+      </w:r>
+      <w:r>
+        <w:rPr>
+          <w:rFonts w:ascii="Times New Roman" w:eastAsia="Times New Roman" w:hAnsi="Times New Roman" w:cs="Times New Roman"/>
+        </w:rPr>
+        <w:t xml:space="preserve">Building on several R-based master tutorials over the past few years (e.g., </w:t>
+      </w:r>
+      <w:proofErr w:type="spellStart"/>
+      <w:r>
+        <w:rPr>
+          <w:rFonts w:ascii="Times New Roman" w:eastAsia="Times New Roman" w:hAnsi="Times New Roman" w:cs="Times New Roman"/>
+        </w:rPr>
+        <w:t>Schwall</w:t>
+      </w:r>
+      <w:proofErr w:type="spellEnd"/>
+      <w:r>
+        <w:rPr>
+          <w:rFonts w:ascii="Times New Roman" w:eastAsia="Times New Roman" w:hAnsi="Times New Roman" w:cs="Times New Roman"/>
+        </w:rPr>
+        <w:t xml:space="preserve">, </w:t>
+      </w:r>
+      <w:proofErr w:type="spellStart"/>
+      <w:r>
+        <w:rPr>
+          <w:rFonts w:ascii="Times New Roman" w:eastAsia="Times New Roman" w:hAnsi="Times New Roman" w:cs="Times New Roman"/>
+        </w:rPr>
+        <w:t>Lustenberger</w:t>
+      </w:r>
+      <w:proofErr w:type="spellEnd"/>
+      <w:r>
+        <w:rPr>
+          <w:rFonts w:ascii="Times New Roman" w:eastAsia="Times New Roman" w:hAnsi="Times New Roman" w:cs="Times New Roman"/>
+        </w:rPr>
+        <w:t xml:space="preserve">, Beatty, and Jones, 2014; </w:t>
+      </w:r>
+      <w:proofErr w:type="spellStart"/>
+      <w:r>
+        <w:rPr>
+          <w:rFonts w:ascii="Times New Roman" w:eastAsia="Times New Roman" w:hAnsi="Times New Roman" w:cs="Times New Roman"/>
+        </w:rPr>
+        <w:t>Schwall</w:t>
+      </w:r>
+      <w:proofErr w:type="spellEnd"/>
+      <w:r>
+        <w:rPr>
+          <w:rFonts w:ascii="Times New Roman" w:eastAsia="Times New Roman" w:hAnsi="Times New Roman" w:cs="Times New Roman"/>
+        </w:rPr>
+        <w:t xml:space="preserve">, Beatty, &amp; Jones, 2015; </w:t>
+      </w:r>
+      <w:proofErr w:type="spellStart"/>
+      <w:r>
+        <w:rPr>
+          <w:rFonts w:ascii="Times New Roman" w:eastAsia="Times New Roman" w:hAnsi="Times New Roman" w:cs="Times New Roman"/>
+        </w:rPr>
+        <w:t>Goebl</w:t>
+      </w:r>
+      <w:proofErr w:type="spellEnd"/>
+      <w:r>
+        <w:rPr>
+          <w:rFonts w:ascii="Times New Roman" w:eastAsia="Times New Roman" w:hAnsi="Times New Roman" w:cs="Times New Roman"/>
+        </w:rPr>
+        <w:t xml:space="preserve">, Jones, &amp; </w:t>
+      </w:r>
+      <w:proofErr w:type="spellStart"/>
+      <w:r>
+        <w:rPr>
+          <w:rFonts w:ascii="Times New Roman" w:eastAsia="Times New Roman" w:hAnsi="Times New Roman" w:cs="Times New Roman"/>
+        </w:rPr>
+        <w:t>Semmell</w:t>
+      </w:r>
+      <w:proofErr w:type="spellEnd"/>
+      <w:r>
+        <w:rPr>
+          <w:rFonts w:ascii="Times New Roman" w:eastAsia="Times New Roman" w:hAnsi="Times New Roman" w:cs="Times New Roman"/>
+        </w:rPr>
+        <w:t xml:space="preserve">, 2016; </w:t>
+      </w:r>
+      <w:proofErr w:type="spellStart"/>
+      <w:r>
+        <w:rPr>
+          <w:rFonts w:ascii="Times New Roman" w:eastAsia="Times New Roman" w:hAnsi="Times New Roman" w:cs="Times New Roman"/>
+        </w:rPr>
+        <w:t>Goebl</w:t>
+      </w:r>
+      <w:proofErr w:type="spellEnd"/>
+      <w:r>
+        <w:rPr>
+          <w:rFonts w:ascii="Times New Roman" w:eastAsia="Times New Roman" w:hAnsi="Times New Roman" w:cs="Times New Roman"/>
+        </w:rPr>
+        <w:t xml:space="preserve">, Jones, &amp; </w:t>
+      </w:r>
+      <w:proofErr w:type="spellStart"/>
+      <w:r>
+        <w:rPr>
+          <w:rFonts w:ascii="Times New Roman" w:eastAsia="Times New Roman" w:hAnsi="Times New Roman" w:cs="Times New Roman"/>
+        </w:rPr>
+        <w:t>Semmell</w:t>
+      </w:r>
+      <w:proofErr w:type="spellEnd"/>
+      <w:r>
+        <w:rPr>
+          <w:rFonts w:ascii="Times New Roman" w:eastAsia="Times New Roman" w:hAnsi="Times New Roman" w:cs="Times New Roman"/>
+        </w:rPr>
+        <w:t>, 2018)</w:t>
+      </w:r>
+      <w:r>
+        <w:rPr>
+          <w:rFonts w:ascii="Times New Roman" w:eastAsia="Times New Roman" w:hAnsi="Times New Roman" w:cs="Times New Roman"/>
+        </w:rPr>
+        <w:t xml:space="preserve">, this tutorial aims to bridge the gap between </w:t>
+      </w:r>
+      <w:r>
+        <w:rPr>
+          <w:rFonts w:ascii="Times New Roman" w:eastAsia="Times New Roman" w:hAnsi="Times New Roman" w:cs="Times New Roman"/>
+        </w:rPr>
+        <w:t xml:space="preserve">the typical I/O psychologist’s experience and </w:t>
+      </w:r>
+      <w:r>
+        <w:rPr>
+          <w:rFonts w:ascii="Times New Roman" w:eastAsia="Times New Roman" w:hAnsi="Times New Roman" w:cs="Times New Roman"/>
+        </w:rPr>
+        <w:t>R’s ability to solve research problems</w:t>
+      </w:r>
+      <w:r>
+        <w:rPr>
+          <w:rFonts w:ascii="Times New Roman" w:eastAsia="Times New Roman" w:hAnsi="Times New Roman" w:cs="Times New Roman"/>
+        </w:rPr>
+        <w:t>. We will explain web-scraping as implemented by R in two parts.</w:t>
       </w:r>
     </w:p>
     <w:p>
@@ -748,227 +928,93 @@
         <w:rPr>
           <w:rFonts w:ascii="Times New Roman" w:eastAsia="Times New Roman" w:hAnsi="Times New Roman" w:cs="Times New Roman"/>
         </w:rPr>
-        <w:t>Considerable information is contained on the internet. Th</w:t>
-      </w:r>
-      <w:r>
-        <w:rPr>
-          <w:rFonts w:ascii="Times New Roman" w:eastAsia="Times New Roman" w:hAnsi="Times New Roman" w:cs="Times New Roman"/>
-        </w:rPr>
-        <w:t>ese</w:t>
-      </w:r>
-      <w:r>
-        <w:rPr>
-          <w:rFonts w:ascii="Times New Roman" w:eastAsia="Times New Roman" w:hAnsi="Times New Roman" w:cs="Times New Roman"/>
-        </w:rPr>
-        <w:t xml:space="preserve"> data </w:t>
-      </w:r>
-      <w:r>
-        <w:rPr>
-          <w:rFonts w:ascii="Times New Roman" w:eastAsia="Times New Roman" w:hAnsi="Times New Roman" w:cs="Times New Roman"/>
-        </w:rPr>
-        <w:t>are</w:t>
-      </w:r>
-      <w:r>
-        <w:rPr>
-          <w:rFonts w:ascii="Times New Roman" w:eastAsia="Times New Roman" w:hAnsi="Times New Roman" w:cs="Times New Roman"/>
-        </w:rPr>
-        <w:t xml:space="preserve"> often behind APIs, on unstructured HTML pages, or in particular formats such as XML or JSON. Putting this data into usable format for analyses can be difficult and require specific knowledge. R now has a wide variety of tools to access, process, and analyze web-based data (</w:t>
-      </w:r>
-      <w:proofErr w:type="spellStart"/>
-      <w:r>
-        <w:rPr>
-          <w:rFonts w:ascii="Times New Roman" w:eastAsia="Times New Roman" w:hAnsi="Times New Roman" w:cs="Times New Roman"/>
-        </w:rPr>
-        <w:t>Munzert</w:t>
-      </w:r>
-      <w:proofErr w:type="spellEnd"/>
-      <w:r>
-        <w:rPr>
-          <w:rFonts w:ascii="Times New Roman" w:eastAsia="Times New Roman" w:hAnsi="Times New Roman" w:cs="Times New Roman"/>
-        </w:rPr>
-        <w:t xml:space="preserve">, </w:t>
-      </w:r>
-      <w:proofErr w:type="spellStart"/>
-      <w:r>
-        <w:rPr>
-          <w:rFonts w:ascii="Times New Roman" w:eastAsia="Times New Roman" w:hAnsi="Times New Roman" w:cs="Times New Roman"/>
-        </w:rPr>
-        <w:t>Rubba</w:t>
-      </w:r>
-      <w:proofErr w:type="spellEnd"/>
-      <w:r>
-        <w:rPr>
-          <w:rFonts w:ascii="Times New Roman" w:eastAsia="Times New Roman" w:hAnsi="Times New Roman" w:cs="Times New Roman"/>
-        </w:rPr>
-        <w:t xml:space="preserve">, </w:t>
-      </w:r>
-      <w:proofErr w:type="spellStart"/>
-      <w:r>
-        <w:rPr>
-          <w:rFonts w:ascii="Times New Roman" w:eastAsia="Times New Roman" w:hAnsi="Times New Roman" w:cs="Times New Roman"/>
-        </w:rPr>
-        <w:t>Meißner</w:t>
-      </w:r>
-      <w:proofErr w:type="spellEnd"/>
-      <w:r>
-        <w:rPr>
-          <w:rFonts w:ascii="Times New Roman" w:eastAsia="Times New Roman" w:hAnsi="Times New Roman" w:cs="Times New Roman"/>
-        </w:rPr>
-        <w:t xml:space="preserve">, and </w:t>
-      </w:r>
-      <w:proofErr w:type="spellStart"/>
-      <w:r>
-        <w:rPr>
-          <w:rFonts w:ascii="Times New Roman" w:eastAsia="Times New Roman" w:hAnsi="Times New Roman" w:cs="Times New Roman"/>
-        </w:rPr>
-        <w:t>Nyhuis</w:t>
-      </w:r>
-      <w:proofErr w:type="spellEnd"/>
-      <w:r>
-        <w:rPr>
-          <w:rFonts w:ascii="Times New Roman" w:eastAsia="Times New Roman" w:hAnsi="Times New Roman" w:cs="Times New Roman"/>
-        </w:rPr>
-        <w:t>, 2015).</w:t>
-      </w:r>
-      <w:r>
-        <w:rPr>
-          <w:rFonts w:ascii="Times New Roman" w:eastAsia="Times New Roman" w:hAnsi="Times New Roman" w:cs="Times New Roman"/>
-        </w:rPr>
-        <w:t xml:space="preserve"> </w:t>
-      </w:r>
-      <w:r>
-        <w:rPr>
-          <w:rFonts w:ascii="Times New Roman" w:eastAsia="Times New Roman" w:hAnsi="Times New Roman" w:cs="Times New Roman"/>
-        </w:rPr>
-        <w:t xml:space="preserve">Unfortunately, I-O psychologists often lack the training to be able to access this data for their own research purposes without tedious, manual processes or help from computer programmers. </w:t>
-      </w:r>
-      <w:r>
-        <w:rPr>
-          <w:rFonts w:ascii="Times New Roman" w:eastAsia="Times New Roman" w:hAnsi="Times New Roman" w:cs="Times New Roman"/>
-        </w:rPr>
-        <w:t xml:space="preserve">Building on several R-based master tutorials over the past few years (e.g., </w:t>
-      </w:r>
-      <w:proofErr w:type="spellStart"/>
-      <w:r>
-        <w:rPr>
-          <w:rFonts w:ascii="Times New Roman" w:eastAsia="Times New Roman" w:hAnsi="Times New Roman" w:cs="Times New Roman"/>
-        </w:rPr>
-        <w:t>Schwall</w:t>
-      </w:r>
-      <w:proofErr w:type="spellEnd"/>
-      <w:r>
-        <w:rPr>
-          <w:rFonts w:ascii="Times New Roman" w:eastAsia="Times New Roman" w:hAnsi="Times New Roman" w:cs="Times New Roman"/>
-        </w:rPr>
-        <w:t xml:space="preserve">, </w:t>
-      </w:r>
-      <w:proofErr w:type="spellStart"/>
-      <w:r>
-        <w:rPr>
-          <w:rFonts w:ascii="Times New Roman" w:eastAsia="Times New Roman" w:hAnsi="Times New Roman" w:cs="Times New Roman"/>
-        </w:rPr>
-        <w:t>Lustenberger</w:t>
-      </w:r>
-      <w:proofErr w:type="spellEnd"/>
-      <w:r>
-        <w:rPr>
-          <w:rFonts w:ascii="Times New Roman" w:eastAsia="Times New Roman" w:hAnsi="Times New Roman" w:cs="Times New Roman"/>
-        </w:rPr>
-        <w:t xml:space="preserve">, Beatty, and Jones, 2014; </w:t>
-      </w:r>
-      <w:proofErr w:type="spellStart"/>
-      <w:r>
-        <w:rPr>
-          <w:rFonts w:ascii="Times New Roman" w:eastAsia="Times New Roman" w:hAnsi="Times New Roman" w:cs="Times New Roman"/>
-        </w:rPr>
-        <w:t>Schwall</w:t>
-      </w:r>
-      <w:proofErr w:type="spellEnd"/>
-      <w:r>
-        <w:rPr>
-          <w:rFonts w:ascii="Times New Roman" w:eastAsia="Times New Roman" w:hAnsi="Times New Roman" w:cs="Times New Roman"/>
-        </w:rPr>
-        <w:t xml:space="preserve">, Beatty, &amp; Jones, 2015; </w:t>
-      </w:r>
-      <w:proofErr w:type="spellStart"/>
-      <w:r>
-        <w:rPr>
-          <w:rFonts w:ascii="Times New Roman" w:eastAsia="Times New Roman" w:hAnsi="Times New Roman" w:cs="Times New Roman"/>
-        </w:rPr>
-        <w:t>Goebl</w:t>
-      </w:r>
-      <w:proofErr w:type="spellEnd"/>
-      <w:r>
-        <w:rPr>
-          <w:rFonts w:ascii="Times New Roman" w:eastAsia="Times New Roman" w:hAnsi="Times New Roman" w:cs="Times New Roman"/>
-        </w:rPr>
-        <w:t xml:space="preserve">, Jones, &amp; </w:t>
-      </w:r>
-      <w:proofErr w:type="spellStart"/>
-      <w:r>
-        <w:rPr>
-          <w:rFonts w:ascii="Times New Roman" w:eastAsia="Times New Roman" w:hAnsi="Times New Roman" w:cs="Times New Roman"/>
-        </w:rPr>
-        <w:t>Semmell</w:t>
-      </w:r>
-      <w:proofErr w:type="spellEnd"/>
-      <w:r>
-        <w:rPr>
-          <w:rFonts w:ascii="Times New Roman" w:eastAsia="Times New Roman" w:hAnsi="Times New Roman" w:cs="Times New Roman"/>
-        </w:rPr>
-        <w:t xml:space="preserve">, 2016; </w:t>
-      </w:r>
-      <w:proofErr w:type="spellStart"/>
-      <w:r>
-        <w:rPr>
-          <w:rFonts w:ascii="Times New Roman" w:eastAsia="Times New Roman" w:hAnsi="Times New Roman" w:cs="Times New Roman"/>
-        </w:rPr>
-        <w:t>Goebl</w:t>
-      </w:r>
-      <w:proofErr w:type="spellEnd"/>
-      <w:r>
-        <w:rPr>
-          <w:rFonts w:ascii="Times New Roman" w:eastAsia="Times New Roman" w:hAnsi="Times New Roman" w:cs="Times New Roman"/>
-        </w:rPr>
-        <w:t xml:space="preserve">, Jones, &amp; </w:t>
-      </w:r>
-      <w:proofErr w:type="spellStart"/>
-      <w:r>
-        <w:rPr>
-          <w:rFonts w:ascii="Times New Roman" w:eastAsia="Times New Roman" w:hAnsi="Times New Roman" w:cs="Times New Roman"/>
-        </w:rPr>
-        <w:t>Semmell</w:t>
-      </w:r>
-      <w:proofErr w:type="spellEnd"/>
-      <w:r>
-        <w:rPr>
-          <w:rFonts w:ascii="Times New Roman" w:eastAsia="Times New Roman" w:hAnsi="Times New Roman" w:cs="Times New Roman"/>
-        </w:rPr>
-        <w:t>, 2018)</w:t>
-      </w:r>
-      <w:r>
-        <w:rPr>
-          <w:rFonts w:ascii="Times New Roman" w:eastAsia="Times New Roman" w:hAnsi="Times New Roman" w:cs="Times New Roman"/>
-        </w:rPr>
-        <w:t xml:space="preserve">, this tutorial aims to bridge the gap between </w:t>
-      </w:r>
-      <w:r>
-        <w:rPr>
-          <w:rFonts w:ascii="Times New Roman" w:eastAsia="Times New Roman" w:hAnsi="Times New Roman" w:cs="Times New Roman"/>
-        </w:rPr>
-        <w:t xml:space="preserve">the typical I/O psychologist’s experience and </w:t>
-      </w:r>
-      <w:r>
-        <w:rPr>
-          <w:rFonts w:ascii="Times New Roman" w:eastAsia="Times New Roman" w:hAnsi="Times New Roman" w:cs="Times New Roman"/>
-        </w:rPr>
-        <w:t>R’s ability to solve research problems</w:t>
-      </w:r>
-      <w:r>
-        <w:rPr>
-          <w:rFonts w:ascii="Times New Roman" w:eastAsia="Times New Roman" w:hAnsi="Times New Roman" w:cs="Times New Roman"/>
-        </w:rPr>
-        <w:t>. We will explain web-scraping as implemented by R in two parts.</w:t>
+        <w:t xml:space="preserve">The first part of the tutorial will introduce packages that pull data from the web and put that data into a usable format within the R working session. We will introduce the terminology of web requests (such as PUT, POST, GET) and show how to construct appropriate requests to pull data from websites and translate that data for appropriate analysis. Our discussion will emphasize several packages that make pulling data from the web (such as </w:t>
+      </w:r>
+      <w:proofErr w:type="spellStart"/>
+      <w:r>
+        <w:rPr>
+          <w:rFonts w:ascii="Times New Roman" w:eastAsia="Times New Roman" w:hAnsi="Times New Roman" w:cs="Times New Roman"/>
+        </w:rPr>
+        <w:t>httr</w:t>
+      </w:r>
+      <w:proofErr w:type="spellEnd"/>
+      <w:r>
+        <w:rPr>
+          <w:rFonts w:ascii="Times New Roman" w:eastAsia="Times New Roman" w:hAnsi="Times New Roman" w:cs="Times New Roman"/>
+        </w:rPr>
+        <w:t>; Wickham, 2017), and translating that data for use</w:t>
+      </w:r>
+      <w:r>
+        <w:rPr>
+          <w:rFonts w:ascii="Times New Roman" w:eastAsia="Times New Roman" w:hAnsi="Times New Roman" w:cs="Times New Roman"/>
+        </w:rPr>
+        <w:t xml:space="preserve"> in further analyses</w:t>
+      </w:r>
+      <w:r>
+        <w:rPr>
+          <w:rFonts w:ascii="Times New Roman" w:eastAsia="Times New Roman" w:hAnsi="Times New Roman" w:cs="Times New Roman"/>
+        </w:rPr>
+        <w:t xml:space="preserve"> (such as xml2; Wickham, Hester, and </w:t>
+      </w:r>
+      <w:proofErr w:type="spellStart"/>
+      <w:r>
+        <w:rPr>
+          <w:rFonts w:ascii="Times New Roman" w:eastAsia="Times New Roman" w:hAnsi="Times New Roman" w:cs="Times New Roman"/>
+        </w:rPr>
+        <w:t>Ooms</w:t>
+      </w:r>
+      <w:proofErr w:type="spellEnd"/>
+      <w:r>
+        <w:rPr>
+          <w:rFonts w:ascii="Times New Roman" w:eastAsia="Times New Roman" w:hAnsi="Times New Roman" w:cs="Times New Roman"/>
+        </w:rPr>
+        <w:t xml:space="preserve">, 2018; and </w:t>
+      </w:r>
+      <w:proofErr w:type="spellStart"/>
+      <w:r>
+        <w:rPr>
+          <w:rFonts w:ascii="Times New Roman" w:eastAsia="Times New Roman" w:hAnsi="Times New Roman" w:cs="Times New Roman"/>
+        </w:rPr>
+        <w:t>rjson</w:t>
+      </w:r>
+      <w:proofErr w:type="spellEnd"/>
+      <w:r>
+        <w:rPr>
+          <w:rFonts w:ascii="Times New Roman" w:eastAsia="Times New Roman" w:hAnsi="Times New Roman" w:cs="Times New Roman"/>
+        </w:rPr>
+        <w:t>; Couture-</w:t>
+      </w:r>
+      <w:proofErr w:type="spellStart"/>
+      <w:r>
+        <w:rPr>
+          <w:rFonts w:ascii="Times New Roman" w:eastAsia="Times New Roman" w:hAnsi="Times New Roman" w:cs="Times New Roman"/>
+        </w:rPr>
+        <w:t>Beil</w:t>
+      </w:r>
+      <w:proofErr w:type="spellEnd"/>
+      <w:r>
+        <w:rPr>
+          <w:rFonts w:ascii="Times New Roman" w:eastAsia="Times New Roman" w:hAnsi="Times New Roman" w:cs="Times New Roman"/>
+        </w:rPr>
+        <w:t>, 2014</w:t>
+      </w:r>
+      <w:r>
+        <w:rPr>
+          <w:rFonts w:ascii="Times New Roman" w:eastAsia="Times New Roman" w:hAnsi="Times New Roman" w:cs="Times New Roman"/>
+        </w:rPr>
+        <w:t>)</w:t>
+      </w:r>
+      <w:r>
+        <w:rPr>
+          <w:rFonts w:ascii="Times New Roman" w:eastAsia="Times New Roman" w:hAnsi="Times New Roman" w:cs="Times New Roman"/>
+        </w:rPr>
+        <w:t xml:space="preserve"> easier and consistent</w:t>
+      </w:r>
+      <w:r>
+        <w:rPr>
+          <w:rFonts w:ascii="Times New Roman" w:eastAsia="Times New Roman" w:hAnsi="Times New Roman" w:cs="Times New Roman"/>
+        </w:rPr>
+        <w:t>.</w:t>
       </w:r>
     </w:p>
     <w:p>
@@ -983,93 +1029,40 @@
         <w:rPr>
           <w:rFonts w:ascii="Times New Roman" w:eastAsia="Times New Roman" w:hAnsi="Times New Roman" w:cs="Times New Roman"/>
         </w:rPr>
-        <w:t xml:space="preserve">The first part of the tutorial will introduce packages that pull data from the web and put that data into a usable format within the R working session. We will introduce the terminology of web requests (such as PUT, POST, GET) and show how to construct appropriate requests to pull data from websites and translate that data for appropriate analysis. Our discussion will emphasize several packages that make pulling data from the web (such as </w:t>
-      </w:r>
-      <w:proofErr w:type="spellStart"/>
-      <w:r>
-        <w:rPr>
-          <w:rFonts w:ascii="Times New Roman" w:eastAsia="Times New Roman" w:hAnsi="Times New Roman" w:cs="Times New Roman"/>
-        </w:rPr>
-        <w:t>httr</w:t>
-      </w:r>
-      <w:proofErr w:type="spellEnd"/>
-      <w:r>
-        <w:rPr>
-          <w:rFonts w:ascii="Times New Roman" w:eastAsia="Times New Roman" w:hAnsi="Times New Roman" w:cs="Times New Roman"/>
-        </w:rPr>
-        <w:t>; Wickham, 2017), and translating that data for use</w:t>
-      </w:r>
-      <w:r>
-        <w:rPr>
-          <w:rFonts w:ascii="Times New Roman" w:eastAsia="Times New Roman" w:hAnsi="Times New Roman" w:cs="Times New Roman"/>
-        </w:rPr>
-        <w:t xml:space="preserve"> in further analyses</w:t>
-      </w:r>
-      <w:r>
-        <w:rPr>
-          <w:rFonts w:ascii="Times New Roman" w:eastAsia="Times New Roman" w:hAnsi="Times New Roman" w:cs="Times New Roman"/>
-        </w:rPr>
-        <w:t xml:space="preserve"> (such as xml2; Wickham, Hester, and </w:t>
-      </w:r>
-      <w:proofErr w:type="spellStart"/>
-      <w:r>
-        <w:rPr>
-          <w:rFonts w:ascii="Times New Roman" w:eastAsia="Times New Roman" w:hAnsi="Times New Roman" w:cs="Times New Roman"/>
-        </w:rPr>
-        <w:t>Ooms</w:t>
-      </w:r>
-      <w:proofErr w:type="spellEnd"/>
-      <w:r>
-        <w:rPr>
-          <w:rFonts w:ascii="Times New Roman" w:eastAsia="Times New Roman" w:hAnsi="Times New Roman" w:cs="Times New Roman"/>
-        </w:rPr>
-        <w:t xml:space="preserve">, 2018; and </w:t>
-      </w:r>
-      <w:proofErr w:type="spellStart"/>
-      <w:r>
-        <w:rPr>
-          <w:rFonts w:ascii="Times New Roman" w:eastAsia="Times New Roman" w:hAnsi="Times New Roman" w:cs="Times New Roman"/>
-        </w:rPr>
-        <w:t>rjson</w:t>
-      </w:r>
-      <w:proofErr w:type="spellEnd"/>
-      <w:r>
-        <w:rPr>
-          <w:rFonts w:ascii="Times New Roman" w:eastAsia="Times New Roman" w:hAnsi="Times New Roman" w:cs="Times New Roman"/>
-        </w:rPr>
-        <w:t>; Couture-</w:t>
-      </w:r>
-      <w:proofErr w:type="spellStart"/>
-      <w:r>
-        <w:rPr>
-          <w:rFonts w:ascii="Times New Roman" w:eastAsia="Times New Roman" w:hAnsi="Times New Roman" w:cs="Times New Roman"/>
-        </w:rPr>
-        <w:t>Beil</w:t>
-      </w:r>
-      <w:proofErr w:type="spellEnd"/>
-      <w:r>
-        <w:rPr>
-          <w:rFonts w:ascii="Times New Roman" w:eastAsia="Times New Roman" w:hAnsi="Times New Roman" w:cs="Times New Roman"/>
-        </w:rPr>
-        <w:t>, 2014</w:t>
-      </w:r>
-      <w:r>
-        <w:rPr>
-          <w:rFonts w:ascii="Times New Roman" w:eastAsia="Times New Roman" w:hAnsi="Times New Roman" w:cs="Times New Roman"/>
-        </w:rPr>
-        <w:t>)</w:t>
-      </w:r>
-      <w:r>
-        <w:rPr>
-          <w:rFonts w:ascii="Times New Roman" w:eastAsia="Times New Roman" w:hAnsi="Times New Roman" w:cs="Times New Roman"/>
-        </w:rPr>
-        <w:t xml:space="preserve"> easier and consistent</w:t>
-      </w:r>
-      <w:r>
-        <w:rPr>
-          <w:rFonts w:ascii="Times New Roman" w:eastAsia="Times New Roman" w:hAnsi="Times New Roman" w:cs="Times New Roman"/>
-        </w:rPr>
-        <w:t>.</w:t>
+        <w:t xml:space="preserve">The second part of the tutorial will guide participants in setting up a developer platform on Twitter and using API requests to pull data referencing a particular company within a window. At the same time, we will pull financial data on that company using different APIs during the same window and compare the sentiment of Tweets (e.g., </w:t>
+      </w:r>
+      <w:proofErr w:type="spellStart"/>
+      <w:r>
+        <w:rPr>
+          <w:rFonts w:ascii="Times New Roman" w:eastAsia="Times New Roman" w:hAnsi="Times New Roman" w:cs="Times New Roman"/>
+        </w:rPr>
+        <w:t>Silge</w:t>
+      </w:r>
+      <w:proofErr w:type="spellEnd"/>
+      <w:r>
+        <w:rPr>
+          <w:rFonts w:ascii="Times New Roman" w:eastAsia="Times New Roman" w:hAnsi="Times New Roman" w:cs="Times New Roman"/>
+        </w:rPr>
+        <w:t xml:space="preserve"> and Robinson, 2018) with the financial data of </w:t>
+      </w:r>
+      <w:r>
+        <w:rPr>
+          <w:rFonts w:ascii="Times New Roman" w:eastAsia="Times New Roman" w:hAnsi="Times New Roman" w:cs="Times New Roman"/>
+        </w:rPr>
+        <w:t>the company.</w:t>
+      </w:r>
+      <w:r>
+        <w:rPr>
+          <w:rFonts w:ascii="Times New Roman" w:eastAsia="Times New Roman" w:hAnsi="Times New Roman" w:cs="Times New Roman"/>
+        </w:rPr>
+        <w:t xml:space="preserve"> </w:t>
+      </w:r>
+      <w:r>
+        <w:rPr>
+          <w:rFonts w:ascii="Times New Roman" w:eastAsia="Times New Roman" w:hAnsi="Times New Roman" w:cs="Times New Roman"/>
+        </w:rPr>
+        <w:lastRenderedPageBreak/>
+        <w:t>Although our example relates Twitter to financial performance, the principles behind our demonstration apply to any web scraping activity.</w:t>
       </w:r>
     </w:p>
     <w:p>
@@ -1084,54 +1077,6 @@
         <w:rPr>
           <w:rFonts w:ascii="Times New Roman" w:eastAsia="Times New Roman" w:hAnsi="Times New Roman" w:cs="Times New Roman"/>
         </w:rPr>
-        <w:t xml:space="preserve">The second part of the tutorial will guide participants in setting up a developer platform on Twitter and using API requests to pull data referencing a particular company within a window. At the same time, we will pull financial data on that company using different APIs during the same window and compare the sentiment of Tweets (e.g., </w:t>
-      </w:r>
-      <w:proofErr w:type="spellStart"/>
-      <w:r>
-        <w:rPr>
-          <w:rFonts w:ascii="Times New Roman" w:eastAsia="Times New Roman" w:hAnsi="Times New Roman" w:cs="Times New Roman"/>
-        </w:rPr>
-        <w:t>Silge</w:t>
-      </w:r>
-      <w:proofErr w:type="spellEnd"/>
-      <w:r>
-        <w:rPr>
-          <w:rFonts w:ascii="Times New Roman" w:eastAsia="Times New Roman" w:hAnsi="Times New Roman" w:cs="Times New Roman"/>
-        </w:rPr>
-        <w:t xml:space="preserve"> and Robinson, 2018) with the financial data of </w:t>
-      </w:r>
-      <w:r>
-        <w:rPr>
-          <w:rFonts w:ascii="Times New Roman" w:eastAsia="Times New Roman" w:hAnsi="Times New Roman" w:cs="Times New Roman"/>
-        </w:rPr>
-        <w:t>the company.</w:t>
-      </w:r>
-      <w:r>
-        <w:rPr>
-          <w:rFonts w:ascii="Times New Roman" w:eastAsia="Times New Roman" w:hAnsi="Times New Roman" w:cs="Times New Roman"/>
-        </w:rPr>
-        <w:t xml:space="preserve"> </w:t>
-      </w:r>
-      <w:r>
-        <w:rPr>
-          <w:rFonts w:ascii="Times New Roman" w:eastAsia="Times New Roman" w:hAnsi="Times New Roman" w:cs="Times New Roman"/>
-        </w:rPr>
-        <w:lastRenderedPageBreak/>
-        <w:t>Although our example relates Twitter to financial performance, the principles behind our demonstration apply to any web scraping activity.</w:t>
-      </w:r>
-    </w:p>
-    <w:p>
-      <w:pPr>
-        <w:spacing w:after="120" w:line="480" w:lineRule="auto"/>
-        <w:ind w:firstLine="720"/>
-        <w:rPr>
-          <w:rFonts w:ascii="Times New Roman" w:eastAsia="Times New Roman" w:hAnsi="Times New Roman" w:cs="Times New Roman"/>
-        </w:rPr>
-      </w:pPr>
-      <w:r>
-        <w:rPr>
-          <w:rFonts w:ascii="Times New Roman" w:eastAsia="Times New Roman" w:hAnsi="Times New Roman" w:cs="Times New Roman"/>
-        </w:rPr>
         <w:t xml:space="preserve">Audience members are </w:t>
       </w:r>
       <w:r>
@@ -1144,27 +1089,22 @@
         <w:rPr>
           <w:rFonts w:ascii="Times New Roman" w:eastAsia="Times New Roman" w:hAnsi="Times New Roman" w:cs="Times New Roman"/>
         </w:rPr>
-        <w:t xml:space="preserve">encouraged to bring laptops and to have downloaded the materials ahead of time. For those who wish to follow along, we will make available all materials and R scripts </w:t>
-      </w:r>
-      <w:commentRangeStart w:id="4"/>
-      <w:r>
-        <w:rPr>
-          <w:rFonts w:ascii="Times New Roman" w:eastAsia="Times New Roman" w:hAnsi="Times New Roman" w:cs="Times New Roman"/>
-        </w:rPr>
-        <w:t>at</w:t>
-      </w:r>
-      <w:commentRangeEnd w:id="4"/>
-      <w:r>
-        <w:rPr>
-          <w:rStyle w:val="CommentReference"/>
-        </w:rPr>
-        <w:commentReference w:id="4"/>
-      </w:r>
-      <w:r>
-        <w:rPr>
-          <w:rFonts w:ascii="Times New Roman" w:eastAsia="Times New Roman" w:hAnsi="Times New Roman" w:cs="Times New Roman"/>
-        </w:rPr>
-        <w:t xml:space="preserve"> . We request 80 minutes for the tutorial, with the approximate time for each topic as well as additional information provided below.</w:t>
+        <w:t xml:space="preserve">encouraged to bring laptops and to have downloaded the materials ahead of time. For those who wish to follow along, we will make available all materials and R scripts at </w:t>
+      </w:r>
+      <w:hyperlink r:id="rId9" w:history="1">
+        <w:r>
+          <w:rPr>
+            <w:rStyle w:val="Hyperlink"/>
+            <w:rFonts w:ascii="Times New Roman" w:eastAsia="Times New Roman" w:hAnsi="Times New Roman" w:cs="Times New Roman"/>
+          </w:rPr>
+          <w:t>https://bit.ly/2QfaYRw</w:t>
+        </w:r>
+      </w:hyperlink>
+      <w:r>
+        <w:rPr>
+          <w:rFonts w:ascii="Times New Roman" w:eastAsia="Times New Roman" w:hAnsi="Times New Roman" w:cs="Times New Roman"/>
+        </w:rPr>
+        <w:t>. We request 80 minutes for the tutorial, with the approximate time for each topic as well as additional information provided below.</w:t>
       </w:r>
       <w:r>
         <w:rPr>
@@ -1304,7 +1244,7 @@
         </w:rPr>
         <w:t xml:space="preserve">(see </w:t>
       </w:r>
-      <w:hyperlink r:id="rId11" w:history="1">
+      <w:hyperlink r:id="rId10" w:history="1">
         <w:r>
           <w:rPr>
             <w:rStyle w:val="Hyperlink"/>
@@ -1418,12 +1358,6 @@
           <w:rFonts w:ascii="Times New Roman" w:eastAsia="Times New Roman" w:hAnsi="Times New Roman" w:cs="Times New Roman"/>
         </w:rPr>
         <w:tab/>
-      </w:r>
-      <w:commentRangeStart w:id="5"/>
-      <w:r>
-        <w:rPr>
-          <w:rFonts w:ascii="Times New Roman" w:eastAsia="Times New Roman" w:hAnsi="Times New Roman" w:cs="Times New Roman"/>
-        </w:rPr>
         <w:t xml:space="preserve">To extract data from webpages, we need to enable R to communicate with websites. When accessing websites from a browser, we simply type the webpage into the search bar, and the browser immediately extracts and renders the relevant information. The browser communicates with the web using a language called Hypertext Transfer Protocol (HTTP). After typing a domain name into a search bar, the browser asks a Domain Name System (DNS) server the relevant IP address. Then the search bar sends a relevant request for information to the </w:t>
       </w:r>
       <w:r>
@@ -1454,20 +1388,7 @@
         <w:rPr>
           <w:rFonts w:ascii="Times New Roman" w:eastAsia="Times New Roman" w:hAnsi="Times New Roman" w:cs="Times New Roman"/>
         </w:rPr>
-        <w:t xml:space="preserve"> Often, one needs to login to a website or communicate appropriate credentials before the server will release data. Browsers do all of this automatically</w:t>
-      </w:r>
-      <w:commentRangeEnd w:id="5"/>
-      <w:r>
-        <w:rPr>
-          <w:rStyle w:val="CommentReference"/>
-        </w:rPr>
-        <w:commentReference w:id="5"/>
-      </w:r>
-      <w:r>
-        <w:rPr>
-          <w:rFonts w:ascii="Times New Roman" w:eastAsia="Times New Roman" w:hAnsi="Times New Roman" w:cs="Times New Roman"/>
-        </w:rPr>
-        <w:t>. To access the same data in R, one needs a way of communicating with servers using the appropriate protocols and then consuming and processing that information. R contains the</w:t>
+        <w:t xml:space="preserve"> Often, one needs to login to a website or communicate appropriate credentials before the server will release data. Browsers do all of this automatically. To access the same data in R, one needs a way of communicating with servers using the appropriate protocols and then consuming and processing that information. R contains the</w:t>
       </w:r>
       <w:r>
         <w:rPr>
@@ -1608,7 +1529,7 @@
         </w:rPr>
         <w:t>Many websites do not simply allow people to make a data request and receive unlimited data hosted on the appropriate servers. Often, users must setup an application on the desired website and then provide authentication credentials in R for use with the particular application. Examples of websites requiring users to setup applications include Twitter (</w:t>
       </w:r>
-      <w:hyperlink r:id="rId12" w:history="1">
+      <w:hyperlink r:id="rId11" w:history="1">
         <w:r>
           <w:rPr>
             <w:rStyle w:val="Hyperlink"/>
@@ -1685,13 +1606,45 @@
         <w:rPr>
           <w:rFonts w:ascii="Times New Roman" w:eastAsia="Times New Roman" w:hAnsi="Times New Roman" w:cs="Times New Roman"/>
         </w:rPr>
-        <w:t>” package (</w:t>
-      </w:r>
-      <w:r>
-        <w:rPr>
-          <w:rFonts w:ascii="Times New Roman" w:eastAsia="Times New Roman" w:hAnsi="Times New Roman" w:cs="Times New Roman"/>
-        </w:rPr>
-        <w:t>Gentry, 2015) in formulating and sending requests for Tweets that fall within a particular date range or contain particular words.</w:t>
+        <w:t>” (</w:t>
+      </w:r>
+      <w:r>
+        <w:rPr>
+          <w:rFonts w:ascii="Times New Roman" w:eastAsia="Times New Roman" w:hAnsi="Times New Roman" w:cs="Times New Roman"/>
+        </w:rPr>
+        <w:t>Gentry, 2015)</w:t>
+      </w:r>
+      <w:r>
+        <w:rPr>
+          <w:rFonts w:ascii="Times New Roman" w:eastAsia="Times New Roman" w:hAnsi="Times New Roman" w:cs="Times New Roman"/>
+        </w:rPr>
+        <w:t xml:space="preserve"> and “</w:t>
+      </w:r>
+      <w:proofErr w:type="spellStart"/>
+      <w:r>
+        <w:rPr>
+          <w:rFonts w:ascii="Times New Roman" w:eastAsia="Times New Roman" w:hAnsi="Times New Roman" w:cs="Times New Roman"/>
+        </w:rPr>
+        <w:t>rtweet</w:t>
+      </w:r>
+      <w:proofErr w:type="spellEnd"/>
+      <w:r>
+        <w:rPr>
+          <w:rFonts w:ascii="Times New Roman" w:eastAsia="Times New Roman" w:hAnsi="Times New Roman" w:cs="Times New Roman"/>
+        </w:rPr>
+        <w:t>” (</w:t>
+      </w:r>
+      <w:r>
+        <w:rPr>
+          <w:rFonts w:ascii="Times New Roman" w:eastAsia="Times New Roman" w:hAnsi="Times New Roman" w:cs="Times New Roman"/>
+        </w:rPr>
+        <w:t>Kearney, 2018) packages</w:t>
+      </w:r>
+      <w:r>
+        <w:rPr>
+          <w:rFonts w:ascii="Times New Roman" w:eastAsia="Times New Roman" w:hAnsi="Times New Roman" w:cs="Times New Roman"/>
+        </w:rPr>
+        <w:t xml:space="preserve"> in formulating and sending requests for Tweets that fall within a particular date range or contain particular words.</w:t>
       </w:r>
     </w:p>
     <w:p>
@@ -2636,7 +2589,7 @@
         </w:rPr>
         <w:t xml:space="preserve">Cass, S. (2018). The 2018 top programming languages. Retrieved August 29, 2018, from </w:t>
       </w:r>
-      <w:hyperlink r:id="rId13" w:history="1">
+      <w:hyperlink r:id="rId12" w:history="1">
         <w:r>
           <w:rPr>
             <w:rStyle w:val="Hyperlink"/>
@@ -2952,81 +2905,25 @@
           <w:rFonts w:ascii="Times New Roman" w:eastAsia="Times New Roman" w:hAnsi="Times New Roman" w:cs="Times New Roman"/>
         </w:rPr>
       </w:pPr>
-      <w:proofErr w:type="spellStart"/>
-      <w:r>
-        <w:rPr>
-          <w:rFonts w:ascii="Times New Roman" w:eastAsia="Times New Roman" w:hAnsi="Times New Roman" w:cs="Times New Roman"/>
-        </w:rPr>
-        <w:t>Munzert</w:t>
-      </w:r>
-      <w:proofErr w:type="spellEnd"/>
-      <w:r>
-        <w:rPr>
-          <w:rFonts w:ascii="Times New Roman" w:eastAsia="Times New Roman" w:hAnsi="Times New Roman" w:cs="Times New Roman"/>
-        </w:rPr>
-        <w:t xml:space="preserve">, S., </w:t>
-      </w:r>
-      <w:proofErr w:type="spellStart"/>
-      <w:r>
-        <w:rPr>
-          <w:rFonts w:ascii="Times New Roman" w:eastAsia="Times New Roman" w:hAnsi="Times New Roman" w:cs="Times New Roman"/>
-        </w:rPr>
-        <w:t>Rubba</w:t>
-      </w:r>
-      <w:proofErr w:type="spellEnd"/>
-      <w:r>
-        <w:rPr>
-          <w:rFonts w:ascii="Times New Roman" w:eastAsia="Times New Roman" w:hAnsi="Times New Roman" w:cs="Times New Roman"/>
-        </w:rPr>
-        <w:t xml:space="preserve">, C., </w:t>
-      </w:r>
-      <w:proofErr w:type="spellStart"/>
-      <w:r>
-        <w:rPr>
-          <w:rFonts w:ascii="Times New Roman" w:eastAsia="Times New Roman" w:hAnsi="Times New Roman" w:cs="Times New Roman"/>
-        </w:rPr>
-        <w:t>Meißner</w:t>
-      </w:r>
-      <w:proofErr w:type="spellEnd"/>
-      <w:r>
-        <w:rPr>
-          <w:rFonts w:ascii="Times New Roman" w:eastAsia="Times New Roman" w:hAnsi="Times New Roman" w:cs="Times New Roman"/>
-        </w:rPr>
-        <w:t xml:space="preserve">, P., &amp; </w:t>
-      </w:r>
-      <w:proofErr w:type="spellStart"/>
-      <w:r>
-        <w:rPr>
-          <w:rFonts w:ascii="Times New Roman" w:eastAsia="Times New Roman" w:hAnsi="Times New Roman" w:cs="Times New Roman"/>
-        </w:rPr>
-        <w:t>Nyhuis</w:t>
-      </w:r>
-      <w:proofErr w:type="spellEnd"/>
-      <w:r>
-        <w:rPr>
-          <w:rFonts w:ascii="Times New Roman" w:eastAsia="Times New Roman" w:hAnsi="Times New Roman" w:cs="Times New Roman"/>
-        </w:rPr>
-        <w:t xml:space="preserve">, D. (2015). </w:t>
-      </w:r>
-      <w:r>
-        <w:rPr>
-          <w:rFonts w:ascii="Times New Roman" w:eastAsia="Times New Roman" w:hAnsi="Times New Roman" w:cs="Times New Roman"/>
-          <w:i/>
-        </w:rPr>
-        <w:t xml:space="preserve">Automated </w:t>
-      </w:r>
-      <w:r>
-        <w:rPr>
-          <w:rFonts w:ascii="Times New Roman" w:eastAsia="Times New Roman" w:hAnsi="Times New Roman" w:cs="Times New Roman"/>
-          <w:i/>
-        </w:rPr>
-        <w:t>Data Collection with R</w:t>
-      </w:r>
-      <w:r>
-        <w:rPr>
-          <w:rFonts w:ascii="Times New Roman" w:eastAsia="Times New Roman" w:hAnsi="Times New Roman" w:cs="Times New Roman"/>
-        </w:rPr>
-        <w:t>. New York, NY: Wiley.</w:t>
+      <w:r>
+        <w:rPr>
+          <w:rFonts w:ascii="Times New Roman" w:eastAsia="Times New Roman" w:hAnsi="Times New Roman" w:cs="Times New Roman"/>
+        </w:rPr>
+        <w:t xml:space="preserve">Kearney, M. W. (2018). </w:t>
+      </w:r>
+      <w:proofErr w:type="spellStart"/>
+      <w:r>
+        <w:rPr>
+          <w:rFonts w:ascii="Times New Roman" w:eastAsia="Times New Roman" w:hAnsi="Times New Roman" w:cs="Times New Roman"/>
+        </w:rPr>
+        <w:t>Rtweet</w:t>
+      </w:r>
+      <w:proofErr w:type="spellEnd"/>
+      <w:r>
+        <w:rPr>
+          <w:rFonts w:ascii="Times New Roman" w:eastAsia="Times New Roman" w:hAnsi="Times New Roman" w:cs="Times New Roman"/>
+        </w:rPr>
+        <w:t>: Collecting Twitter data. R package version 0.6.7.</w:t>
       </w:r>
     </w:p>
     <w:p>
@@ -3042,20 +2939,105 @@
         <w:rPr>
           <w:rFonts w:ascii="Times New Roman" w:eastAsia="Times New Roman" w:hAnsi="Times New Roman" w:cs="Times New Roman"/>
         </w:rPr>
-        <w:t>Ooms</w:t>
-      </w:r>
-      <w:proofErr w:type="spellEnd"/>
-      <w:r>
-        <w:rPr>
-          <w:rFonts w:ascii="Times New Roman" w:eastAsia="Times New Roman" w:hAnsi="Times New Roman" w:cs="Times New Roman"/>
-        </w:rPr>
-        <w:t>, J. (2018). Curl: A modern and flexible web client for R. R package version 3.2.</w:t>
+        <w:t>Munzert</w:t>
+      </w:r>
+      <w:proofErr w:type="spellEnd"/>
+      <w:r>
+        <w:rPr>
+          <w:rFonts w:ascii="Times New Roman" w:eastAsia="Times New Roman" w:hAnsi="Times New Roman" w:cs="Times New Roman"/>
+        </w:rPr>
+        <w:t xml:space="preserve">, S., </w:t>
+      </w:r>
+      <w:proofErr w:type="spellStart"/>
+      <w:r>
+        <w:rPr>
+          <w:rFonts w:ascii="Times New Roman" w:eastAsia="Times New Roman" w:hAnsi="Times New Roman" w:cs="Times New Roman"/>
+        </w:rPr>
+        <w:t>Rubba</w:t>
+      </w:r>
+      <w:proofErr w:type="spellEnd"/>
+      <w:r>
+        <w:rPr>
+          <w:rFonts w:ascii="Times New Roman" w:eastAsia="Times New Roman" w:hAnsi="Times New Roman" w:cs="Times New Roman"/>
+        </w:rPr>
+        <w:t xml:space="preserve">, C., </w:t>
+      </w:r>
+      <w:proofErr w:type="spellStart"/>
+      <w:r>
+        <w:rPr>
+          <w:rFonts w:ascii="Times New Roman" w:eastAsia="Times New Roman" w:hAnsi="Times New Roman" w:cs="Times New Roman"/>
+        </w:rPr>
+        <w:t>Meißner</w:t>
+      </w:r>
+      <w:proofErr w:type="spellEnd"/>
+      <w:r>
+        <w:rPr>
+          <w:rFonts w:ascii="Times New Roman" w:eastAsia="Times New Roman" w:hAnsi="Times New Roman" w:cs="Times New Roman"/>
+        </w:rPr>
+        <w:t xml:space="preserve">, P., &amp; </w:t>
+      </w:r>
+      <w:proofErr w:type="spellStart"/>
+      <w:r>
+        <w:rPr>
+          <w:rFonts w:ascii="Times New Roman" w:eastAsia="Times New Roman" w:hAnsi="Times New Roman" w:cs="Times New Roman"/>
+        </w:rPr>
+        <w:t>Nyhuis</w:t>
+      </w:r>
+      <w:proofErr w:type="spellEnd"/>
+      <w:r>
+        <w:rPr>
+          <w:rFonts w:ascii="Times New Roman" w:eastAsia="Times New Roman" w:hAnsi="Times New Roman" w:cs="Times New Roman"/>
+        </w:rPr>
+        <w:t xml:space="preserve">, D. (2015). </w:t>
+      </w:r>
+      <w:r>
+        <w:rPr>
+          <w:rFonts w:ascii="Times New Roman" w:eastAsia="Times New Roman" w:hAnsi="Times New Roman" w:cs="Times New Roman"/>
+          <w:i/>
+        </w:rPr>
+        <w:t xml:space="preserve">Automated </w:t>
+      </w:r>
+      <w:r>
+        <w:rPr>
+          <w:rFonts w:ascii="Times New Roman" w:eastAsia="Times New Roman" w:hAnsi="Times New Roman" w:cs="Times New Roman"/>
+          <w:i/>
+        </w:rPr>
+        <w:t>Data Collection with R</w:t>
+      </w:r>
+      <w:r>
+        <w:rPr>
+          <w:rFonts w:ascii="Times New Roman" w:eastAsia="Times New Roman" w:hAnsi="Times New Roman" w:cs="Times New Roman"/>
+        </w:rPr>
+        <w:t>. New York, NY: Wiley.</w:t>
       </w:r>
     </w:p>
     <w:p>
       <w:pPr>
         <w:spacing w:after="0" w:line="480" w:lineRule="auto"/>
         <w:ind w:left="720" w:hanging="720"/>
+        <w:rPr>
+          <w:rFonts w:ascii="Times New Roman" w:eastAsia="Times New Roman" w:hAnsi="Times New Roman" w:cs="Times New Roman"/>
+        </w:rPr>
+      </w:pPr>
+      <w:proofErr w:type="spellStart"/>
+      <w:r>
+        <w:rPr>
+          <w:rFonts w:ascii="Times New Roman" w:eastAsia="Times New Roman" w:hAnsi="Times New Roman" w:cs="Times New Roman"/>
+        </w:rPr>
+        <w:t>Ooms</w:t>
+      </w:r>
+      <w:proofErr w:type="spellEnd"/>
+      <w:r>
+        <w:rPr>
+          <w:rFonts w:ascii="Times New Roman" w:eastAsia="Times New Roman" w:hAnsi="Times New Roman" w:cs="Times New Roman"/>
+        </w:rPr>
+        <w:t>, J. (2018). Curl: A modern and flexible web client for R. R package version 3.2.</w:t>
+      </w:r>
+    </w:p>
+    <w:p>
+      <w:pPr>
+        <w:spacing w:after="0" w:line="480" w:lineRule="auto"/>
+        <w:ind w:left="720" w:hanging="720"/>
       </w:pPr>
       <w:r>
         <w:rPr>
@@ -3155,7 +3137,7 @@
         </w:rPr>
         <w:t xml:space="preserve"> IDE. (n.d.). Retrieved September 2, 2015, from </w:t>
       </w:r>
-      <w:hyperlink r:id="rId14" w:history="1">
+      <w:hyperlink r:id="rId13" w:history="1">
         <w:r>
           <w:rPr>
             <w:rStyle w:val="Hyperlink"/>
@@ -3236,6 +3218,7 @@
         <w:rPr>
           <w:rFonts w:ascii="Times New Roman" w:eastAsia="Times New Roman" w:hAnsi="Times New Roman" w:cs="Times New Roman"/>
         </w:rPr>
+        <w:lastRenderedPageBreak/>
         <w:t>of the Society of Industrial and Organizational Psychology, Honolulu, HI.</w:t>
       </w:r>
     </w:p>
@@ -3248,7 +3231,6 @@
         <w:rPr>
           <w:rFonts w:ascii="Times New Roman" w:eastAsia="Times New Roman" w:hAnsi="Times New Roman" w:cs="Times New Roman"/>
         </w:rPr>
-        <w:lastRenderedPageBreak/>
         <w:t>Schwall</w:t>
       </w:r>
       <w:proofErr w:type="spellEnd"/>
@@ -3618,7 +3600,7 @@
       <w:r>
         <w:t xml:space="preserve">Email: </w:t>
       </w:r>
-      <w:hyperlink r:id="rId15" w:history="1">
+      <w:hyperlink r:id="rId14" w:history="1">
         <w:r>
           <w:rPr>
             <w:rStyle w:val="Hyperlink"/>
@@ -4165,7 +4147,7 @@
         <w:spacing w:line="240" w:lineRule="auto"/>
         <w:ind w:firstLine="720"/>
       </w:pPr>
-      <w:hyperlink r:id="rId16" w:history="1">
+      <w:hyperlink r:id="rId15" w:history="1">
         <w:r>
           <w:rPr>
             <w:rStyle w:val="Hyperlink"/>
@@ -5446,6 +5428,172 @@
           <w:lang w:eastAsia="ja-JP"/>
         </w:rPr>
       </w:pPr>
+      <w:hyperlink r:id="rId16" w:history="1">
+        <w:r>
+          <w:rPr>
+            <w:rStyle w:val="Hyperlink"/>
+          </w:rPr>
+          <w:t>http://www.kornferry.com/technical-manuals</w:t>
+        </w:r>
+      </w:hyperlink>
+    </w:p>
+    <w:p>
+      <w:pPr>
+        <w:widowControl w:val="0"/>
+        <w:autoSpaceDE w:val="0"/>
+        <w:autoSpaceDN w:val="0"/>
+        <w:adjustRightInd w:val="0"/>
+        <w:spacing w:line="240" w:lineRule="auto"/>
+        <w:contextualSpacing/>
+      </w:pPr>
+      <w:r>
+        <w:t xml:space="preserve">Blazek, E. S., Jones, J. A., Lewis, J. L, &amp; Orr, J. E. (2016). Predicting financial gains. </w:t>
+      </w:r>
+    </w:p>
+    <w:p>
+      <w:pPr>
+        <w:widowControl w:val="0"/>
+        <w:autoSpaceDE w:val="0"/>
+        <w:autoSpaceDN w:val="0"/>
+        <w:adjustRightInd w:val="0"/>
+        <w:spacing w:line="240" w:lineRule="auto"/>
+        <w:ind w:firstLine="720"/>
+        <w:contextualSpacing/>
+      </w:pPr>
+      <w:r>
+        <w:t>Korn Ferry Institute, Korn Ferry.</w:t>
+      </w:r>
+    </w:p>
+    <w:p>
+      <w:pPr>
+        <w:widowControl w:val="0"/>
+        <w:autoSpaceDE w:val="0"/>
+        <w:autoSpaceDN w:val="0"/>
+        <w:adjustRightInd w:val="0"/>
+        <w:spacing w:line="240" w:lineRule="auto"/>
+        <w:contextualSpacing/>
+      </w:pPr>
+    </w:p>
+    <w:p>
+      <w:pPr>
+        <w:widowControl w:val="0"/>
+        <w:autoSpaceDE w:val="0"/>
+        <w:autoSpaceDN w:val="0"/>
+        <w:adjustRightInd w:val="0"/>
+        <w:spacing w:line="240" w:lineRule="auto"/>
+        <w:contextualSpacing/>
+      </w:pPr>
+      <w:r>
+        <w:t xml:space="preserve">Blazek, E. S., Jones, J. A., Lewis, J. L, &amp; Orr, J. E. (2016). Leading indicators. Korn </w:t>
+      </w:r>
+    </w:p>
+    <w:p>
+      <w:pPr>
+        <w:widowControl w:val="0"/>
+        <w:autoSpaceDE w:val="0"/>
+        <w:autoSpaceDN w:val="0"/>
+        <w:adjustRightInd w:val="0"/>
+        <w:spacing w:line="240" w:lineRule="auto"/>
+        <w:ind w:firstLine="720"/>
+        <w:contextualSpacing/>
+      </w:pPr>
+      <w:r>
+        <w:t>Ferry Institute, Korn Ferry.</w:t>
+      </w:r>
+    </w:p>
+    <w:p>
+      <w:pPr>
+        <w:widowControl w:val="0"/>
+        <w:autoSpaceDE w:val="0"/>
+        <w:autoSpaceDN w:val="0"/>
+        <w:adjustRightInd w:val="0"/>
+        <w:spacing w:line="240" w:lineRule="auto"/>
+        <w:contextualSpacing/>
+      </w:pPr>
+    </w:p>
+    <w:p>
+      <w:pPr>
+        <w:widowControl w:val="0"/>
+        <w:autoSpaceDE w:val="0"/>
+        <w:autoSpaceDN w:val="0"/>
+        <w:adjustRightInd w:val="0"/>
+        <w:spacing w:line="240" w:lineRule="auto"/>
+        <w:contextualSpacing/>
+      </w:pPr>
+      <w:r>
+        <w:t xml:space="preserve">Blazek, E. S., Jones, J. A., Lewis, J. L, &amp; Orr, J. E. (2016). Korn Ferry simulations-based </w:t>
+      </w:r>
+    </w:p>
+    <w:p>
+      <w:pPr>
+        <w:widowControl w:val="0"/>
+        <w:autoSpaceDE w:val="0"/>
+        <w:autoSpaceDN w:val="0"/>
+        <w:adjustRightInd w:val="0"/>
+        <w:spacing w:line="240" w:lineRule="auto"/>
+        <w:ind w:firstLine="720"/>
+        <w:contextualSpacing/>
+      </w:pPr>
+      <w:r>
+        <w:t xml:space="preserve">assessments predict CEO success: CEO outcomes research technical paper. Korn </w:t>
+      </w:r>
+    </w:p>
+    <w:p>
+      <w:pPr>
+        <w:widowControl w:val="0"/>
+        <w:autoSpaceDE w:val="0"/>
+        <w:autoSpaceDN w:val="0"/>
+        <w:adjustRightInd w:val="0"/>
+        <w:spacing w:line="240" w:lineRule="auto"/>
+        <w:ind w:firstLine="720"/>
+        <w:contextualSpacing/>
+      </w:pPr>
+      <w:r>
+        <w:t>Ferry Institute, Korn Ferry.</w:t>
+      </w:r>
+    </w:p>
+    <w:p>
+      <w:pPr>
+        <w:widowControl w:val="0"/>
+        <w:autoSpaceDE w:val="0"/>
+        <w:autoSpaceDN w:val="0"/>
+        <w:adjustRightInd w:val="0"/>
+        <w:spacing w:line="240" w:lineRule="auto"/>
+        <w:contextualSpacing/>
+      </w:pPr>
+    </w:p>
+    <w:p>
+      <w:pPr>
+        <w:spacing w:line="240" w:lineRule="auto"/>
+      </w:pPr>
+      <w:r>
+        <w:t xml:space="preserve">Dai, G., Davies, S., Goff, M., Jones J. A., </w:t>
+      </w:r>
+      <w:proofErr w:type="spellStart"/>
+      <w:r>
+        <w:t>D’Mello</w:t>
+      </w:r>
+      <w:proofErr w:type="spellEnd"/>
+      <w:r>
+        <w:t xml:space="preserve">, S., Orr, J. E., </w:t>
+      </w:r>
+      <w:proofErr w:type="spellStart"/>
+      <w:r>
+        <w:t>Storfer</w:t>
+      </w:r>
+      <w:proofErr w:type="spellEnd"/>
+      <w:r>
+        <w:t xml:space="preserve">, P., &amp; Tang, K. </w:t>
+      </w:r>
+    </w:p>
+    <w:p>
+      <w:pPr>
+        <w:spacing w:line="240" w:lineRule="auto"/>
+        <w:ind w:left="720"/>
+      </w:pPr>
+      <w:r>
+        <w:t xml:space="preserve">Y. (2014). Korn Ferry Leadership Architect: Research guide and technical manual. Version 14.2a—01/2016. </w:t>
+      </w:r>
       <w:hyperlink r:id="rId17" w:history="1">
         <w:r>
           <w:rPr>
@@ -5457,6 +5605,68 @@
     </w:p>
     <w:p>
       <w:pPr>
+        <w:spacing w:line="240" w:lineRule="auto"/>
+        <w:contextualSpacing/>
+      </w:pPr>
+      <w:r>
+        <w:t xml:space="preserve">Jones. J. A. &amp; Waller, N. G. (2013). The normal-theory and asymptotic distribution-free </w:t>
+      </w:r>
+    </w:p>
+    <w:p>
+      <w:pPr>
+        <w:spacing w:line="240" w:lineRule="auto"/>
+        <w:ind w:firstLine="720"/>
+        <w:contextualSpacing/>
+      </w:pPr>
+      <w:r>
+        <w:t>(ADF) covariance matrix of standardized r</w:t>
+      </w:r>
+      <w:r>
+        <w:t>egre</w:t>
+      </w:r>
+      <w:r>
+        <w:t xml:space="preserve">ssion coefficients: Theoretical </w:t>
+      </w:r>
+    </w:p>
+    <w:p>
+      <w:pPr>
+        <w:spacing w:line="240" w:lineRule="auto"/>
+        <w:ind w:firstLine="720"/>
+        <w:contextualSpacing/>
+      </w:pPr>
+      <w:r>
+        <w:t>extensions and finite sample b</w:t>
+      </w:r>
+      <w:r>
+        <w:t xml:space="preserve">ehavior. Technical Report 052513. University of </w:t>
+      </w:r>
+    </w:p>
+    <w:p>
+      <w:pPr>
+        <w:spacing w:line="240" w:lineRule="auto"/>
+        <w:ind w:firstLine="720"/>
+        <w:contextualSpacing/>
+      </w:pPr>
+      <w:r>
+        <w:t>Minnesota, Twin Cities.</w:t>
+      </w:r>
+      <w:r>
+        <w:t xml:space="preserve"> </w:t>
+      </w:r>
+    </w:p>
+    <w:p>
+      <w:pPr>
+        <w:spacing w:line="240" w:lineRule="auto"/>
+        <w:ind w:firstLine="720"/>
+        <w:contextualSpacing/>
+      </w:pPr>
+      <w:r>
+        <w:lastRenderedPageBreak/>
+        <w:t>http://www.psych.umn.edu/faculty/waller/downloads/techreports/TR052913.pdf</w:t>
+      </w:r>
+    </w:p>
+    <w:p>
+      <w:pPr>
         <w:widowControl w:val="0"/>
         <w:autoSpaceDE w:val="0"/>
         <w:autoSpaceDN w:val="0"/>
@@ -5464,9 +5674,6 @@
         <w:spacing w:line="240" w:lineRule="auto"/>
         <w:contextualSpacing/>
       </w:pPr>
-      <w:r>
-        <w:t xml:space="preserve">Blazek, E. S., Jones, J. A., Lewis, J. L, &amp; Orr, J. E. (2016). Predicting financial gains. </w:t>
-      </w:r>
     </w:p>
     <w:p>
       <w:pPr>
@@ -5475,11 +5682,10 @@
         <w:autoSpaceDN w:val="0"/>
         <w:adjustRightInd w:val="0"/>
         <w:spacing w:line="240" w:lineRule="auto"/>
-        <w:ind w:firstLine="720"/>
         <w:contextualSpacing/>
       </w:pPr>
       <w:r>
-        <w:t>Korn Ferry Institute, Korn Ferry.</w:t>
+        <w:t>Lewis, J. &amp; Jones, J. A. (2016). Fit matters. Korn Ferry Institute, Korn Ferry.</w:t>
       </w:r>
     </w:p>
     <w:p>
@@ -5491,6 +5697,17 @@
         <w:spacing w:line="240" w:lineRule="auto"/>
         <w:contextualSpacing/>
       </w:pPr>
+      <w:r>
+        <w:tab/>
+      </w:r>
+      <w:hyperlink r:id="rId18" w:history="1">
+        <w:r>
+          <w:rPr>
+            <w:rStyle w:val="Hyperlink"/>
+          </w:rPr>
+          <w:t>http://www.kornferry.com/institute/fit-matters</w:t>
+        </w:r>
+      </w:hyperlink>
     </w:p>
     <w:p>
       <w:pPr>
@@ -5501,9 +5718,6 @@
         <w:spacing w:line="240" w:lineRule="auto"/>
         <w:contextualSpacing/>
       </w:pPr>
-      <w:r>
-        <w:t xml:space="preserve">Blazek, E. S., Jones, J. A., Lewis, J. L, &amp; Orr, J. E. (2016). Leading indicators. Korn </w:t>
-      </w:r>
     </w:p>
     <w:p>
       <w:pPr>
@@ -5512,11 +5726,26 @@
         <w:autoSpaceDN w:val="0"/>
         <w:adjustRightInd w:val="0"/>
         <w:spacing w:line="240" w:lineRule="auto"/>
-        <w:ind w:firstLine="720"/>
         <w:contextualSpacing/>
       </w:pPr>
       <w:r>
-        <w:t>Ferry Institute, Korn Ferry.</w:t>
+        <w:t xml:space="preserve">Lewis, J., Goff, M., Jones, J. A., </w:t>
+      </w:r>
+      <w:proofErr w:type="spellStart"/>
+      <w:r>
+        <w:t>Hezlett</w:t>
+      </w:r>
+      <w:proofErr w:type="spellEnd"/>
+      <w:r>
+        <w:t xml:space="preserve"> S., Tang, K. Y., Dai, G., </w:t>
+      </w:r>
+      <w:proofErr w:type="spellStart"/>
+      <w:r>
+        <w:t>D’mello</w:t>
+      </w:r>
+      <w:proofErr w:type="spellEnd"/>
+      <w:r>
+        <w:t xml:space="preserve">, S., Henry, L., </w:t>
       </w:r>
     </w:p>
     <w:p>
@@ -5526,93 +5755,40 @@
         <w:autoSpaceDN w:val="0"/>
         <w:adjustRightInd w:val="0"/>
         <w:spacing w:line="240" w:lineRule="auto"/>
+        <w:ind w:left="720"/>
         <w:contextualSpacing/>
       </w:pPr>
-    </w:p>
-    <w:p>
-      <w:pPr>
-        <w:widowControl w:val="0"/>
-        <w:autoSpaceDE w:val="0"/>
-        <w:autoSpaceDN w:val="0"/>
-        <w:adjustRightInd w:val="0"/>
-        <w:spacing w:line="240" w:lineRule="auto"/>
-        <w:contextualSpacing/>
-      </w:pPr>
-      <w:r>
-        <w:t xml:space="preserve">Blazek, E. S., Jones, J. A., Lewis, J. L, &amp; Orr, J. E. (2016). Korn Ferry simulations-based </w:t>
-      </w:r>
-    </w:p>
-    <w:p>
-      <w:pPr>
-        <w:widowControl w:val="0"/>
-        <w:autoSpaceDE w:val="0"/>
-        <w:autoSpaceDN w:val="0"/>
-        <w:adjustRightInd w:val="0"/>
-        <w:spacing w:line="240" w:lineRule="auto"/>
-        <w:ind w:firstLine="720"/>
-        <w:contextualSpacing/>
-      </w:pPr>
-      <w:r>
-        <w:t xml:space="preserve">assessments predict CEO success: CEO outcomes research technical paper. Korn </w:t>
-      </w:r>
-    </w:p>
-    <w:p>
-      <w:pPr>
-        <w:widowControl w:val="0"/>
-        <w:autoSpaceDE w:val="0"/>
-        <w:autoSpaceDN w:val="0"/>
-        <w:adjustRightInd w:val="0"/>
-        <w:spacing w:line="240" w:lineRule="auto"/>
-        <w:ind w:firstLine="720"/>
-        <w:contextualSpacing/>
-      </w:pPr>
-      <w:r>
-        <w:t>Ferry Institute, Korn Ferry.</w:t>
-      </w:r>
-    </w:p>
-    <w:p>
-      <w:pPr>
-        <w:widowControl w:val="0"/>
-        <w:autoSpaceDE w:val="0"/>
-        <w:autoSpaceDN w:val="0"/>
-        <w:adjustRightInd w:val="0"/>
-        <w:spacing w:line="240" w:lineRule="auto"/>
-        <w:contextualSpacing/>
-      </w:pPr>
-    </w:p>
-    <w:p>
-      <w:pPr>
-        <w:spacing w:line="240" w:lineRule="auto"/>
-      </w:pPr>
-      <w:r>
-        <w:t xml:space="preserve">Dai, G., Davies, S., Goff, M., Jones J. A., </w:t>
-      </w:r>
-      <w:proofErr w:type="spellStart"/>
-      <w:r>
-        <w:t>D’Mello</w:t>
-      </w:r>
-      <w:proofErr w:type="spellEnd"/>
-      <w:r>
-        <w:t xml:space="preserve">, S., Orr, J. E., </w:t>
-      </w:r>
-      <w:proofErr w:type="spellStart"/>
-      <w:r>
-        <w:t>Storfer</w:t>
-      </w:r>
-      <w:proofErr w:type="spellEnd"/>
-      <w:r>
-        <w:t xml:space="preserve">, P., &amp; Tang, K. </w:t>
-      </w:r>
-    </w:p>
-    <w:p>
-      <w:pPr>
-        <w:spacing w:line="240" w:lineRule="auto"/>
-        <w:ind w:left="720"/>
-      </w:pPr>
-      <w:r>
-        <w:t xml:space="preserve">Y. (2014). Korn Ferry Leadership Architect: Research guide and technical manual. Version 14.2a—01/2016. </w:t>
-      </w:r>
-      <w:hyperlink r:id="rId18" w:history="1">
+      <w:proofErr w:type="spellStart"/>
+      <w:r>
+        <w:t>Zes</w:t>
+      </w:r>
+      <w:proofErr w:type="spellEnd"/>
+      <w:r>
+        <w:t xml:space="preserve">, D., Fetzer, J., </w:t>
+      </w:r>
+      <w:proofErr w:type="spellStart"/>
+      <w:r>
+        <w:t>Xie</w:t>
+      </w:r>
+      <w:proofErr w:type="spellEnd"/>
+      <w:r>
+        <w:t xml:space="preserve">, C., &amp; Scheer, P. (2015). Korn Ferry </w:t>
+      </w:r>
+      <w:proofErr w:type="gramStart"/>
+      <w:r>
+        <w:t>four dimensional</w:t>
+      </w:r>
+      <w:proofErr w:type="gramEnd"/>
+      <w:r>
+        <w:t xml:space="preserve"> executive assessment: Research guide and technical manual. </w:t>
+      </w:r>
+      <w:r>
+        <w:t>Version 15.1a—01/2016</w:t>
+      </w:r>
+      <w:r>
+        <w:t xml:space="preserve">, Korn Ferry. </w:t>
+      </w:r>
+      <w:hyperlink r:id="rId19" w:history="1">
         <w:r>
           <w:rPr>
             <w:rStyle w:val="Hyperlink"/>
@@ -5624,64 +5800,422 @@
     <w:p>
       <w:pPr>
         <w:spacing w:line="240" w:lineRule="auto"/>
-        <w:contextualSpacing/>
-      </w:pPr>
-      <w:r>
-        <w:t xml:space="preserve">Jones. J. A. &amp; Waller, N. G. (2013). The normal-theory and asymptotic distribution-free </w:t>
-      </w:r>
-    </w:p>
-    <w:p>
-      <w:pPr>
-        <w:spacing w:line="240" w:lineRule="auto"/>
+        <w:rPr>
+          <w:b/>
+        </w:rPr>
+      </w:pPr>
+    </w:p>
+    <w:p>
+      <w:pPr>
+        <w:spacing w:line="240" w:lineRule="auto"/>
+        <w:rPr>
+          <w:b/>
+        </w:rPr>
+      </w:pPr>
+      <w:r>
+        <w:rPr>
+          <w:b/>
+        </w:rPr>
+        <w:t>Courses Taught:</w:t>
+      </w:r>
+    </w:p>
+    <w:p>
+      <w:pPr>
+        <w:spacing w:after="0" w:line="240" w:lineRule="auto"/>
+      </w:pPr>
+      <w:r>
+        <w:t>Introduction to Data Analysis/Statistics for Undergraduates</w:t>
+      </w:r>
+    </w:p>
+    <w:p>
+      <w:pPr>
+        <w:spacing w:line="240" w:lineRule="auto"/>
+      </w:pPr>
+      <w:r>
+        <w:t>Analysis of Psychological Data for Graduate Students</w:t>
+      </w:r>
+    </w:p>
+    <w:p>
+      <w:pPr>
+        <w:spacing w:line="240" w:lineRule="auto"/>
+      </w:pPr>
+      <w:r>
+        <w:br w:type="page"/>
+      </w:r>
+    </w:p>
+    <w:p>
+      <w:pPr>
+        <w:spacing w:after="0" w:line="240" w:lineRule="auto"/>
+        <w:jc w:val="center"/>
+      </w:pPr>
+      <w:r>
+        <w:lastRenderedPageBreak/>
+        <w:t>Steven Nydick</w:t>
+      </w:r>
+    </w:p>
+    <w:p>
+      <w:pPr>
+        <w:spacing w:after="0" w:line="240" w:lineRule="auto"/>
+        <w:jc w:val="center"/>
+      </w:pPr>
+      <w:r>
+        <w:t>Email: Steven.Nydick@KornFerry.com</w:t>
+      </w:r>
+    </w:p>
+    <w:p>
+      <w:pPr>
+        <w:rPr>
+          <w:b/>
+        </w:rPr>
+      </w:pPr>
+      <w:r>
+        <w:rPr>
+          <w:b/>
+        </w:rPr>
+        <w:t>Education:</w:t>
+      </w:r>
+    </w:p>
+    <w:p>
+      <w:pPr>
+        <w:spacing w:after="0"/>
+      </w:pPr>
+      <w:r>
+        <w:t>PhD, University of Minnesota, Psychometrics/Quantitative Psychology, 2013.</w:t>
+      </w:r>
+    </w:p>
+    <w:p>
+      <w:pPr>
+        <w:spacing w:after="0"/>
+      </w:pPr>
+      <w:r>
+        <w:t>Advisor: Niels Waller</w:t>
+      </w:r>
+    </w:p>
+    <w:p>
+      <w:pPr>
+        <w:spacing w:after="0"/>
+      </w:pPr>
+    </w:p>
+    <w:p>
+      <w:pPr>
+        <w:spacing w:after="0"/>
+      </w:pPr>
+      <w:r>
+        <w:t>MA, University of Minnesota, Psychometrics/Quantitative Psychology, 2012.</w:t>
+      </w:r>
+    </w:p>
+    <w:p>
+      <w:pPr>
+        <w:spacing w:after="0"/>
+      </w:pPr>
+      <w:r>
+        <w:t>Advisor: Niels Waller</w:t>
+      </w:r>
+    </w:p>
+    <w:p>
+      <w:pPr>
+        <w:spacing w:after="0"/>
+      </w:pPr>
+    </w:p>
+    <w:p>
+      <w:pPr>
+        <w:spacing w:after="0"/>
+      </w:pPr>
+      <w:r>
+        <w:t>MS, University of Minnesota, Statistics, 2011.</w:t>
+      </w:r>
+    </w:p>
+    <w:p>
+      <w:pPr>
+        <w:spacing w:after="0"/>
+      </w:pPr>
+      <w:r>
+        <w:t>Advisor: Sanford Weisberg</w:t>
+      </w:r>
+    </w:p>
+    <w:p>
+      <w:pPr>
+        <w:spacing w:after="0"/>
+      </w:pPr>
+    </w:p>
+    <w:p>
+      <w:pPr>
+        <w:spacing w:after="0"/>
+      </w:pPr>
+      <w:r>
+        <w:t>BS, Syracuse University, Mathematics and Psychology, 2006.</w:t>
+      </w:r>
+    </w:p>
+    <w:p>
+      <w:pPr>
+        <w:spacing w:after="0"/>
+      </w:pPr>
+    </w:p>
+    <w:p>
+      <w:pPr>
+        <w:rPr>
+          <w:b/>
+        </w:rPr>
+      </w:pPr>
+      <w:r>
+        <w:rPr>
+          <w:b/>
+        </w:rPr>
+        <w:t xml:space="preserve">Professional Experience: </w:t>
+      </w:r>
+    </w:p>
+    <w:p>
+      <w:pPr>
+        <w:spacing w:after="0"/>
+      </w:pPr>
+      <w:r>
+        <w:t>Data Scientist Developer, Korn Ferry, 2018 – Present.</w:t>
+      </w:r>
+    </w:p>
+    <w:p>
+      <w:pPr>
+        <w:spacing w:after="0"/>
+      </w:pPr>
+      <w:r>
+        <w:t>Senior Psychometrician, Pearson VUE, 2016 – 2018.</w:t>
+      </w:r>
+    </w:p>
+    <w:p>
+      <w:pPr>
+        <w:spacing w:after="0"/>
+      </w:pPr>
+      <w:r>
+        <w:t>Psychometrician, Pearson VUE, 2013 – 2016.</w:t>
+      </w:r>
+    </w:p>
+    <w:p>
+      <w:pPr>
+        <w:spacing w:after="0"/>
+      </w:pPr>
+      <w:r>
+        <w:t>Research Assistant, University of Minnesota, 2013 – Present.</w:t>
+      </w:r>
+    </w:p>
+    <w:p>
+      <w:pPr>
+        <w:spacing w:after="0"/>
+      </w:pPr>
+      <w:r>
+        <w:t>Intern in Psychometrics, ARRT, 2012 – 2013.</w:t>
+      </w:r>
+    </w:p>
+    <w:p>
+      <w:pPr>
+        <w:spacing w:after="0"/>
+      </w:pPr>
+      <w:r>
+        <w:t>Intern in Psychometrics, ACT, 2011.</w:t>
+      </w:r>
+    </w:p>
+    <w:p>
+      <w:pPr>
+        <w:spacing w:after="0"/>
+      </w:pPr>
+      <w:r>
+        <w:t>Graduate Instructor/Section Leader, University of Minnesota, 2007 – 2013.</w:t>
+      </w:r>
+    </w:p>
+    <w:p>
+      <w:pPr>
+        <w:spacing w:after="0"/>
+      </w:pPr>
+    </w:p>
+    <w:p>
+      <w:pPr>
+        <w:spacing w:after="0"/>
+        <w:rPr>
+          <w:b/>
+        </w:rPr>
+      </w:pPr>
+      <w:r>
+        <w:rPr>
+          <w:b/>
+        </w:rPr>
+        <w:t>Awards:</w:t>
+      </w:r>
+    </w:p>
+    <w:p>
+      <w:pPr>
+        <w:spacing w:after="0"/>
+      </w:pPr>
+    </w:p>
+    <w:p>
+      <w:pPr>
+        <w:spacing w:after="0"/>
+      </w:pPr>
+      <w:r>
+        <w:t>Doctoral Dissertation Fellowship, 2013</w:t>
+      </w:r>
+    </w:p>
+    <w:p>
+      <w:pPr>
+        <w:spacing w:after="0"/>
+      </w:pPr>
+      <w:r>
+        <w:t>Graduate Research Partnership Program, 2010</w:t>
+      </w:r>
+    </w:p>
+    <w:p>
+      <w:pPr>
+        <w:spacing w:after="0"/>
+      </w:pPr>
+      <w:r>
+        <w:t>Archimedes Prize in Mathematics, 2006</w:t>
+      </w:r>
+    </w:p>
+    <w:p>
+      <w:pPr>
+        <w:spacing w:after="0"/>
+      </w:pPr>
+    </w:p>
+    <w:p>
+      <w:pPr>
+        <w:spacing w:after="0"/>
+      </w:pPr>
+      <w:r>
+        <w:rPr>
+          <w:b/>
+        </w:rPr>
+        <w:t>Manuscripts Published and In Press</w:t>
+      </w:r>
+      <w:r>
+        <w:rPr>
+          <w:b/>
+        </w:rPr>
+        <w:t>:</w:t>
+      </w:r>
+    </w:p>
+    <w:p>
+      <w:pPr>
+        <w:spacing w:after="0"/>
+      </w:pPr>
+    </w:p>
+    <w:p>
+      <w:pPr>
+        <w:spacing w:after="0"/>
+      </w:pPr>
+      <w:r>
+        <w:t>Wang, C. &amp; Nydick, S. W. (2015). Comparing two algorithms for calibrating the restricted non-</w:t>
+      </w:r>
+    </w:p>
+    <w:p>
+      <w:pPr>
+        <w:spacing w:after="0"/>
         <w:ind w:firstLine="720"/>
-        <w:contextualSpacing/>
-      </w:pPr>
-      <w:r>
-        <w:t>(ADF) covariance matrix of standardized r</w:t>
-      </w:r>
-      <w:r>
-        <w:t>egre</w:t>
-      </w:r>
-      <w:r>
-        <w:t xml:space="preserve">ssion coefficients: Theoretical </w:t>
-      </w:r>
-    </w:p>
-    <w:p>
-      <w:pPr>
-        <w:spacing w:line="240" w:lineRule="auto"/>
+      </w:pPr>
+      <w:r>
+        <w:t xml:space="preserve">compensatory multidimensional IRT model. </w:t>
+      </w:r>
+      <w:r>
+        <w:rPr>
+          <w:i/>
+        </w:rPr>
+        <w:t>Applied Psychological Measurement</w:t>
+      </w:r>
+      <w:r>
+        <w:t xml:space="preserve">, </w:t>
+      </w:r>
+      <w:r>
+        <w:rPr>
+          <w:i/>
+        </w:rPr>
+        <w:t>39</w:t>
+      </w:r>
+      <w:r>
+        <w:t>, 119-134.</w:t>
+      </w:r>
+    </w:p>
+    <w:p>
+      <w:pPr>
+        <w:spacing w:after="0"/>
+      </w:pPr>
+    </w:p>
+    <w:p>
+      <w:pPr>
+        <w:spacing w:after="0"/>
+        <w:rPr>
+          <w:i/>
+        </w:rPr>
+      </w:pPr>
+      <w:r>
+        <w:t xml:space="preserve">Nydick, S. W. (2014). The sequential probability ratio test and binary item response models. </w:t>
+      </w:r>
+      <w:r>
+        <w:rPr>
+          <w:i/>
+        </w:rPr>
+        <w:t xml:space="preserve">Journal of </w:t>
+      </w:r>
+    </w:p>
+    <w:p>
+      <w:pPr>
+        <w:spacing w:after="0"/>
         <w:ind w:firstLine="720"/>
-        <w:contextualSpacing/>
-      </w:pPr>
-      <w:r>
-        <w:t>extensions and finite sample b</w:t>
-      </w:r>
-      <w:r>
-        <w:t xml:space="preserve">ehavior. Technical Report 052513. University of </w:t>
-      </w:r>
-    </w:p>
-    <w:p>
-      <w:pPr>
-        <w:spacing w:line="240" w:lineRule="auto"/>
-        <w:ind w:firstLine="720"/>
-        <w:contextualSpacing/>
-      </w:pPr>
-      <w:r>
-        <w:t>Minnesota, Twin Cities.</w:t>
-      </w:r>
-      <w:r>
-        <w:t xml:space="preserve"> </w:t>
-      </w:r>
-    </w:p>
-    <w:p>
-      <w:pPr>
-        <w:spacing w:line="240" w:lineRule="auto"/>
-        <w:ind w:firstLine="720"/>
-        <w:contextualSpacing/>
-      </w:pPr>
-      <w:r>
+      </w:pPr>
+      <w:r>
+        <w:rPr>
+          <w:i/>
+        </w:rPr>
+        <w:t>Educational and Behavioral Statistics</w:t>
+      </w:r>
+      <w:r>
+        <w:t xml:space="preserve">, </w:t>
+      </w:r>
+      <w:r>
+        <w:rPr>
+          <w:i/>
+        </w:rPr>
+        <w:t>39</w:t>
+      </w:r>
+      <w:r>
+        <w:t>, 203-230.</w:t>
+      </w:r>
+    </w:p>
+    <w:p>
+      <w:pPr>
+        <w:spacing w:after="0"/>
+      </w:pPr>
+    </w:p>
+    <w:p>
+      <w:pPr>
+        <w:spacing w:after="0"/>
+        <w:rPr>
+          <w:b/>
+        </w:rPr>
+      </w:pPr>
+    </w:p>
+    <w:p>
+      <w:pPr>
+        <w:spacing w:after="0"/>
+        <w:rPr>
+          <w:b/>
+        </w:rPr>
+      </w:pPr>
+    </w:p>
+    <w:p>
+      <w:pPr>
+        <w:spacing w:after="0"/>
+        <w:rPr>
+          <w:b/>
+        </w:rPr>
+      </w:pPr>
+      <w:r>
+        <w:rPr>
+          <w:b/>
+        </w:rPr>
         <w:lastRenderedPageBreak/>
-        <w:t>http://www.psych.umn.edu/faculty/waller/downloads/techreports/TR052913.pdf</w:t>
-      </w:r>
+        <w:t>Software:</w:t>
+      </w:r>
+    </w:p>
+    <w:p>
+      <w:pPr>
+        <w:spacing w:after="0"/>
+      </w:pPr>
     </w:p>
     <w:p>
       <w:pPr>
@@ -5690,8 +6224,18 @@
         <w:autoSpaceDN w:val="0"/>
         <w:adjustRightInd w:val="0"/>
         <w:spacing w:line="240" w:lineRule="auto"/>
-        <w:contextualSpacing/>
-      </w:pPr>
+      </w:pPr>
+      <w:r>
+        <w:t xml:space="preserve">Wiseman, B., Nydick, S. W., &amp; Jones, J. A. (2018). </w:t>
+      </w:r>
+      <w:proofErr w:type="spellStart"/>
+      <w:r>
+        <w:t>roperators</w:t>
+      </w:r>
+      <w:proofErr w:type="spellEnd"/>
+      <w:r>
+        <w:t xml:space="preserve">: Additional operators to </w:t>
+      </w:r>
     </w:p>
     <w:p>
       <w:pPr>
@@ -5700,10 +6244,10 @@
         <w:autoSpaceDN w:val="0"/>
         <w:adjustRightInd w:val="0"/>
         <w:spacing w:line="240" w:lineRule="auto"/>
-        <w:contextualSpacing/>
-      </w:pPr>
-      <w:r>
-        <w:t>Lewis, J. &amp; Jones, J. A. (2016). Fit matters. Korn Ferry Institute, Korn Ferry.</w:t>
+        <w:ind w:firstLine="720"/>
+      </w:pPr>
+      <w:r>
+        <w:t xml:space="preserve">help you write cleaner R code. R package version 1.0.1. </w:t>
       </w:r>
     </w:p>
     <w:p>
@@ -5713,571 +6257,9 @@
         <w:autoSpaceDN w:val="0"/>
         <w:adjustRightInd w:val="0"/>
         <w:spacing w:line="240" w:lineRule="auto"/>
-        <w:contextualSpacing/>
-      </w:pPr>
-      <w:r>
-        <w:tab/>
-      </w:r>
-      <w:hyperlink r:id="rId19" w:history="1">
-        <w:r>
-          <w:rPr>
-            <w:rStyle w:val="Hyperlink"/>
-          </w:rPr>
-          <w:t>http://www.kornferry.com/institute/fit-matters</w:t>
-        </w:r>
-      </w:hyperlink>
-    </w:p>
-    <w:p>
-      <w:pPr>
-        <w:widowControl w:val="0"/>
-        <w:autoSpaceDE w:val="0"/>
-        <w:autoSpaceDN w:val="0"/>
-        <w:adjustRightInd w:val="0"/>
-        <w:spacing w:line="240" w:lineRule="auto"/>
-        <w:contextualSpacing/>
-      </w:pPr>
-    </w:p>
-    <w:p>
-      <w:pPr>
-        <w:widowControl w:val="0"/>
-        <w:autoSpaceDE w:val="0"/>
-        <w:autoSpaceDN w:val="0"/>
-        <w:adjustRightInd w:val="0"/>
-        <w:spacing w:line="240" w:lineRule="auto"/>
-        <w:contextualSpacing/>
-      </w:pPr>
-      <w:r>
-        <w:t xml:space="preserve">Lewis, J., Goff, M., Jones, J. A., </w:t>
-      </w:r>
-      <w:proofErr w:type="spellStart"/>
-      <w:r>
-        <w:t>Hezlett</w:t>
-      </w:r>
-      <w:proofErr w:type="spellEnd"/>
-      <w:r>
-        <w:t xml:space="preserve"> S., Tang, K. Y., Dai, G., </w:t>
-      </w:r>
-      <w:proofErr w:type="spellStart"/>
-      <w:r>
-        <w:t>D’mello</w:t>
-      </w:r>
-      <w:proofErr w:type="spellEnd"/>
-      <w:r>
-        <w:t xml:space="preserve">, S., Henry, L., </w:t>
-      </w:r>
-    </w:p>
-    <w:p>
-      <w:pPr>
-        <w:widowControl w:val="0"/>
-        <w:autoSpaceDE w:val="0"/>
-        <w:autoSpaceDN w:val="0"/>
-        <w:adjustRightInd w:val="0"/>
-        <w:spacing w:line="240" w:lineRule="auto"/>
-        <w:ind w:left="720"/>
-        <w:contextualSpacing/>
-      </w:pPr>
-      <w:proofErr w:type="spellStart"/>
-      <w:r>
-        <w:t>Zes</w:t>
-      </w:r>
-      <w:proofErr w:type="spellEnd"/>
-      <w:r>
-        <w:t xml:space="preserve">, D., Fetzer, J., </w:t>
-      </w:r>
-      <w:proofErr w:type="spellStart"/>
-      <w:r>
-        <w:t>Xie</w:t>
-      </w:r>
-      <w:proofErr w:type="spellEnd"/>
-      <w:r>
-        <w:t xml:space="preserve">, C., &amp; Scheer, P. (2015). Korn Ferry </w:t>
-      </w:r>
-      <w:proofErr w:type="gramStart"/>
-      <w:r>
-        <w:t>four dimensional</w:t>
-      </w:r>
-      <w:proofErr w:type="gramEnd"/>
-      <w:r>
-        <w:t xml:space="preserve"> executive assessment: Research guide and technical manual. </w:t>
-      </w:r>
-      <w:r>
-        <w:t>Version 15.1a—01/2016</w:t>
-      </w:r>
-      <w:r>
-        <w:t xml:space="preserve">, Korn Ferry. </w:t>
-      </w:r>
+        <w:ind w:firstLine="720"/>
+      </w:pPr>
       <w:hyperlink r:id="rId20" w:history="1">
-        <w:r>
-          <w:rPr>
-            <w:rStyle w:val="Hyperlink"/>
-          </w:rPr>
-          <w:t>http://www.kornferry.com/technical-manuals</w:t>
-        </w:r>
-      </w:hyperlink>
-    </w:p>
-    <w:p>
-      <w:pPr>
-        <w:spacing w:line="240" w:lineRule="auto"/>
-        <w:rPr>
-          <w:b/>
-        </w:rPr>
-      </w:pPr>
-    </w:p>
-    <w:p>
-      <w:pPr>
-        <w:spacing w:line="240" w:lineRule="auto"/>
-        <w:rPr>
-          <w:b/>
-        </w:rPr>
-      </w:pPr>
-      <w:r>
-        <w:rPr>
-          <w:b/>
-        </w:rPr>
-        <w:t>Courses Taught:</w:t>
-      </w:r>
-    </w:p>
-    <w:p>
-      <w:pPr>
-        <w:spacing w:after="0" w:line="240" w:lineRule="auto"/>
-      </w:pPr>
-      <w:r>
-        <w:t>Introduction to Data Analysis/Statistics for Undergraduates</w:t>
-      </w:r>
-    </w:p>
-    <w:p>
-      <w:pPr>
-        <w:spacing w:line="240" w:lineRule="auto"/>
-      </w:pPr>
-      <w:r>
-        <w:t>Analysis of Psychological Data for Graduate Students</w:t>
-      </w:r>
-    </w:p>
-    <w:p>
-      <w:pPr>
-        <w:spacing w:line="240" w:lineRule="auto"/>
-      </w:pPr>
-      <w:r>
-        <w:br w:type="page"/>
-      </w:r>
-    </w:p>
-    <w:p>
-      <w:pPr>
-        <w:spacing w:after="0" w:line="240" w:lineRule="auto"/>
-        <w:jc w:val="center"/>
-      </w:pPr>
-      <w:r>
-        <w:lastRenderedPageBreak/>
-        <w:t>Steven Nydick</w:t>
-      </w:r>
-    </w:p>
-    <w:p>
-      <w:pPr>
-        <w:spacing w:after="0" w:line="240" w:lineRule="auto"/>
-        <w:jc w:val="center"/>
-      </w:pPr>
-      <w:r>
-        <w:t>Email: Steven.Nydick@KornFerry.com</w:t>
-      </w:r>
-    </w:p>
-    <w:p>
-      <w:pPr>
-        <w:rPr>
-          <w:b/>
-        </w:rPr>
-      </w:pPr>
-      <w:r>
-        <w:rPr>
-          <w:b/>
-        </w:rPr>
-        <w:t>Education:</w:t>
-      </w:r>
-    </w:p>
-    <w:p>
-      <w:pPr>
-        <w:spacing w:after="0"/>
-      </w:pPr>
-      <w:r>
-        <w:t>PhD, University of Minnesota, Psychometrics/Quantitative Psychology, 2013.</w:t>
-      </w:r>
-    </w:p>
-    <w:p>
-      <w:pPr>
-        <w:spacing w:after="0"/>
-      </w:pPr>
-      <w:r>
-        <w:t>Advisor: Niels Waller</w:t>
-      </w:r>
-    </w:p>
-    <w:p>
-      <w:pPr>
-        <w:spacing w:after="0"/>
-      </w:pPr>
-    </w:p>
-    <w:p>
-      <w:pPr>
-        <w:spacing w:after="0"/>
-      </w:pPr>
-      <w:r>
-        <w:t>MA, University of Minnesota, Psychometrics/Quantitative Psychology, 2012.</w:t>
-      </w:r>
-    </w:p>
-    <w:p>
-      <w:pPr>
-        <w:spacing w:after="0"/>
-      </w:pPr>
-      <w:r>
-        <w:t>Advisor: Niels Waller</w:t>
-      </w:r>
-    </w:p>
-    <w:p>
-      <w:pPr>
-        <w:spacing w:after="0"/>
-      </w:pPr>
-    </w:p>
-    <w:p>
-      <w:pPr>
-        <w:spacing w:after="0"/>
-      </w:pPr>
-      <w:r>
-        <w:t>MS, University of Minnesota, Statistics, 2011.</w:t>
-      </w:r>
-    </w:p>
-    <w:p>
-      <w:pPr>
-        <w:spacing w:after="0"/>
-      </w:pPr>
-      <w:r>
-        <w:t>Advisor: Sanford Weisberg</w:t>
-      </w:r>
-    </w:p>
-    <w:p>
-      <w:pPr>
-        <w:spacing w:after="0"/>
-      </w:pPr>
-    </w:p>
-    <w:p>
-      <w:pPr>
-        <w:spacing w:after="0"/>
-      </w:pPr>
-      <w:r>
-        <w:t>BS, Syracuse University, Mathematics and Psychology, 2006.</w:t>
-      </w:r>
-    </w:p>
-    <w:p>
-      <w:pPr>
-        <w:spacing w:after="0"/>
-      </w:pPr>
-    </w:p>
-    <w:p>
-      <w:pPr>
-        <w:rPr>
-          <w:b/>
-        </w:rPr>
-      </w:pPr>
-      <w:r>
-        <w:rPr>
-          <w:b/>
-        </w:rPr>
-        <w:t xml:space="preserve">Professional Experience: </w:t>
-      </w:r>
-    </w:p>
-    <w:p>
-      <w:pPr>
-        <w:spacing w:after="0"/>
-      </w:pPr>
-      <w:r>
-        <w:t>Data Scientist Developer, Korn Ferry, 2018 – Present.</w:t>
-      </w:r>
-    </w:p>
-    <w:p>
-      <w:pPr>
-        <w:spacing w:after="0"/>
-      </w:pPr>
-      <w:r>
-        <w:t>Senior Psychometrician, Pearson VUE, 2016 – 2018.</w:t>
-      </w:r>
-    </w:p>
-    <w:p>
-      <w:pPr>
-        <w:spacing w:after="0"/>
-      </w:pPr>
-      <w:r>
-        <w:t>Psychometrician, Pearson VUE, 2013 – 2016.</w:t>
-      </w:r>
-    </w:p>
-    <w:p>
-      <w:pPr>
-        <w:spacing w:after="0"/>
-      </w:pPr>
-      <w:r>
-        <w:t>Research Assistant, University of Minnesota, 2013 – Present.</w:t>
-      </w:r>
-    </w:p>
-    <w:p>
-      <w:pPr>
-        <w:spacing w:after="0"/>
-      </w:pPr>
-      <w:r>
-        <w:t>Intern in Psychometrics, ARRT, 2012 – 2013.</w:t>
-      </w:r>
-    </w:p>
-    <w:p>
-      <w:pPr>
-        <w:spacing w:after="0"/>
-      </w:pPr>
-      <w:r>
-        <w:t>Intern in Psychometrics, ACT, 2011.</w:t>
-      </w:r>
-    </w:p>
-    <w:p>
-      <w:pPr>
-        <w:spacing w:after="0"/>
-      </w:pPr>
-      <w:r>
-        <w:t>Graduate Instructor/Section Leader, University of Minnesota, 2007 – 2013.</w:t>
-      </w:r>
-    </w:p>
-    <w:p>
-      <w:pPr>
-        <w:spacing w:after="0"/>
-      </w:pPr>
-    </w:p>
-    <w:p>
-      <w:pPr>
-        <w:spacing w:after="0"/>
-        <w:rPr>
-          <w:b/>
-        </w:rPr>
-      </w:pPr>
-      <w:r>
-        <w:rPr>
-          <w:b/>
-        </w:rPr>
-        <w:t>Awards:</w:t>
-      </w:r>
-    </w:p>
-    <w:p>
-      <w:pPr>
-        <w:spacing w:after="0"/>
-      </w:pPr>
-    </w:p>
-    <w:p>
-      <w:pPr>
-        <w:spacing w:after="0"/>
-      </w:pPr>
-      <w:r>
-        <w:t>Doctoral Dissertation Fellowship, 2013</w:t>
-      </w:r>
-    </w:p>
-    <w:p>
-      <w:pPr>
-        <w:spacing w:after="0"/>
-      </w:pPr>
-      <w:r>
-        <w:t>Graduate Research Partnership Program, 2010</w:t>
-      </w:r>
-    </w:p>
-    <w:p>
-      <w:pPr>
-        <w:spacing w:after="0"/>
-      </w:pPr>
-      <w:r>
-        <w:t>Archimedes Prize in Mathematics, 2006</w:t>
-      </w:r>
-    </w:p>
-    <w:p>
-      <w:pPr>
-        <w:spacing w:after="0"/>
-      </w:pPr>
-    </w:p>
-    <w:p>
-      <w:pPr>
-        <w:spacing w:after="0"/>
-      </w:pPr>
-      <w:r>
-        <w:rPr>
-          <w:b/>
-        </w:rPr>
-        <w:t>Manuscripts Published and In Press</w:t>
-      </w:r>
-      <w:r>
-        <w:rPr>
-          <w:b/>
-        </w:rPr>
-        <w:t>:</w:t>
-      </w:r>
-    </w:p>
-    <w:p>
-      <w:pPr>
-        <w:spacing w:after="0"/>
-      </w:pPr>
-    </w:p>
-    <w:p>
-      <w:pPr>
-        <w:spacing w:after="0"/>
-      </w:pPr>
-      <w:r>
-        <w:t>Wang, C. &amp; Nydick, S. W. (2015). Comparing two algorithms for calibrating the restricted non-</w:t>
-      </w:r>
-    </w:p>
-    <w:p>
-      <w:pPr>
-        <w:spacing w:after="0"/>
-        <w:ind w:firstLine="720"/>
-      </w:pPr>
-      <w:r>
-        <w:t xml:space="preserve">compensatory multidimensional IRT model. </w:t>
-      </w:r>
-      <w:r>
-        <w:rPr>
-          <w:i/>
-        </w:rPr>
-        <w:t>Applied Psychological Measurement</w:t>
-      </w:r>
-      <w:r>
-        <w:t xml:space="preserve">, </w:t>
-      </w:r>
-      <w:r>
-        <w:rPr>
-          <w:i/>
-        </w:rPr>
-        <w:t>39</w:t>
-      </w:r>
-      <w:r>
-        <w:t>, 119-134.</w:t>
-      </w:r>
-    </w:p>
-    <w:p>
-      <w:pPr>
-        <w:spacing w:after="0"/>
-      </w:pPr>
-    </w:p>
-    <w:p>
-      <w:pPr>
-        <w:spacing w:after="0"/>
-        <w:rPr>
-          <w:i/>
-        </w:rPr>
-      </w:pPr>
-      <w:r>
-        <w:t xml:space="preserve">Nydick, S. W. (2014). The sequential probability ratio test and binary item response models. </w:t>
-      </w:r>
-      <w:r>
-        <w:rPr>
-          <w:i/>
-        </w:rPr>
-        <w:t xml:space="preserve">Journal of </w:t>
-      </w:r>
-    </w:p>
-    <w:p>
-      <w:pPr>
-        <w:spacing w:after="0"/>
-        <w:ind w:firstLine="720"/>
-      </w:pPr>
-      <w:r>
-        <w:rPr>
-          <w:i/>
-        </w:rPr>
-        <w:t>Educational and Behavioral Statistics</w:t>
-      </w:r>
-      <w:r>
-        <w:t xml:space="preserve">, </w:t>
-      </w:r>
-      <w:r>
-        <w:rPr>
-          <w:i/>
-        </w:rPr>
-        <w:t>39</w:t>
-      </w:r>
-      <w:r>
-        <w:t>, 203-230.</w:t>
-      </w:r>
-    </w:p>
-    <w:p>
-      <w:pPr>
-        <w:spacing w:after="0"/>
-      </w:pPr>
-    </w:p>
-    <w:p>
-      <w:pPr>
-        <w:spacing w:after="0"/>
-        <w:rPr>
-          <w:b/>
-        </w:rPr>
-      </w:pPr>
-    </w:p>
-    <w:p>
-      <w:pPr>
-        <w:spacing w:after="0"/>
-        <w:rPr>
-          <w:b/>
-        </w:rPr>
-      </w:pPr>
-    </w:p>
-    <w:p>
-      <w:pPr>
-        <w:spacing w:after="0"/>
-        <w:rPr>
-          <w:b/>
-        </w:rPr>
-      </w:pPr>
-      <w:r>
-        <w:rPr>
-          <w:b/>
-        </w:rPr>
-        <w:lastRenderedPageBreak/>
-        <w:t>Software:</w:t>
-      </w:r>
-    </w:p>
-    <w:p>
-      <w:pPr>
-        <w:spacing w:after="0"/>
-      </w:pPr>
-    </w:p>
-    <w:p>
-      <w:pPr>
-        <w:widowControl w:val="0"/>
-        <w:autoSpaceDE w:val="0"/>
-        <w:autoSpaceDN w:val="0"/>
-        <w:adjustRightInd w:val="0"/>
-        <w:spacing w:line="240" w:lineRule="auto"/>
-      </w:pPr>
-      <w:r>
-        <w:t xml:space="preserve">Wiseman, B., Nydick, S. W., &amp; Jones, J. A. (2018). </w:t>
-      </w:r>
-      <w:proofErr w:type="spellStart"/>
-      <w:r>
-        <w:t>roperators</w:t>
-      </w:r>
-      <w:proofErr w:type="spellEnd"/>
-      <w:r>
-        <w:t xml:space="preserve">: Additional operators to </w:t>
-      </w:r>
-    </w:p>
-    <w:p>
-      <w:pPr>
-        <w:widowControl w:val="0"/>
-        <w:autoSpaceDE w:val="0"/>
-        <w:autoSpaceDN w:val="0"/>
-        <w:adjustRightInd w:val="0"/>
-        <w:spacing w:line="240" w:lineRule="auto"/>
-        <w:ind w:firstLine="720"/>
-      </w:pPr>
-      <w:r>
-        <w:t xml:space="preserve">help you write cleaner R code. R package version 1.0.1. </w:t>
-      </w:r>
-    </w:p>
-    <w:p>
-      <w:pPr>
-        <w:widowControl w:val="0"/>
-        <w:autoSpaceDE w:val="0"/>
-        <w:autoSpaceDN w:val="0"/>
-        <w:adjustRightInd w:val="0"/>
-        <w:spacing w:line="240" w:lineRule="auto"/>
-        <w:ind w:firstLine="720"/>
-      </w:pPr>
-      <w:hyperlink r:id="rId21" w:history="1">
         <w:r>
           <w:rPr>
             <w:rStyle w:val="Hyperlink"/>
@@ -7217,12 +7199,7 @@
         <w:spacing w:after="0"/>
       </w:pPr>
       <w:r>
-        <w:t>Wiseman, B. H. 2017</w:t>
-      </w:r>
-      <w:bookmarkStart w:id="6" w:name="_GoBack"/>
-      <w:bookmarkEnd w:id="6"/>
-      <w:r>
-        <w:t xml:space="preserve"> Data Science with Python. ESRI Developer Summit, Palm Springs, CA. </w:t>
+        <w:t xml:space="preserve">Wiseman, B. H. 2017 Data Science with Python. ESRI Developer Summit, Palm Springs, CA. </w:t>
       </w:r>
     </w:p>
     <w:p>
@@ -7562,12 +7539,12 @@
       </w:pPr>
     </w:p>
     <w:sectPr>
-      <w:headerReference w:type="even" r:id="rId22"/>
-      <w:headerReference w:type="default" r:id="rId23"/>
-      <w:footerReference w:type="even" r:id="rId24"/>
-      <w:footerReference w:type="default" r:id="rId25"/>
-      <w:headerReference w:type="first" r:id="rId26"/>
-      <w:footerReference w:type="first" r:id="rId27"/>
+      <w:headerReference w:type="even" r:id="rId21"/>
+      <w:headerReference w:type="default" r:id="rId22"/>
+      <w:footerReference w:type="even" r:id="rId23"/>
+      <w:footerReference w:type="default" r:id="rId24"/>
+      <w:headerReference w:type="first" r:id="rId25"/>
+      <w:footerReference w:type="first" r:id="rId26"/>
       <w:pgSz w:w="12240" w:h="15840"/>
       <w:pgMar w:top="1098" w:right="1440" w:bottom="1440" w:left="1440" w:header="720" w:footer="720" w:gutter="0"/>
       <w:pgNumType w:start="1"/>
@@ -7575,135 +7552,6 @@
     </w:sectPr>
   </w:body>
 </w:document>
-</file>
-
-<file path=word/comments.xml><?xml version="1.0" encoding="utf-8"?>
-<w:comments xmlns:wpc="http://schemas.microsoft.com/office/word/2010/wordprocessingCanvas" xmlns:cx="http://schemas.microsoft.com/office/drawing/2014/chartex" xmlns:cx1="http://schemas.microsoft.com/office/drawing/2015/9/8/chartex" xmlns:cx2="http://schemas.microsoft.com/office/drawing/2015/10/21/chartex" xmlns:cx3="http://schemas.microsoft.com/office/drawing/2016/5/9/chartex" xmlns:cx4="http://schemas.microsoft.com/office/drawing/2016/5/10/chartex" xmlns:cx5="http://schemas.microsoft.com/office/drawing/2016/5/11/chartex" xmlns:cx6="http://schemas.microsoft.com/office/drawing/2016/5/12/chartex" xmlns:cx7="http://schemas.microsoft.com/office/drawing/2016/5/13/chartex" xmlns:cx8="http://schemas.microsoft.com/office/drawing/2016/5/14/chartex" xmlns:mc="http://schemas.openxmlformats.org/markup-compatibility/2006" xmlns:aink="http://schemas.microsoft.com/office/drawing/2016/ink" xmlns:am3d="http://schemas.microsoft.com/office/drawing/2017/model3d" xmlns:o="urn:schemas-microsoft-com:office:office" xmlns:r="http://schemas.openxmlformats.org/officeDocument/2006/relationships" xmlns:m="http://schemas.openxmlformats.org/officeDocument/2006/math" xmlns:v="urn:schemas-microsoft-com:vml" xmlns:wp14="http://schemas.microsoft.com/office/word/2010/wordprocessingDrawing" xmlns:wp="http://schemas.openxmlformats.org/drawingml/2006/wordprocessingDrawing" xmlns:w10="urn:schemas-microsoft-com:office:word" xmlns:w="http://schemas.openxmlformats.org/wordprocessingml/2006/main" xmlns:w14="http://schemas.microsoft.com/office/word/2010/wordml" xmlns:w15="http://schemas.microsoft.com/office/word/2012/wordml" xmlns:w16cid="http://schemas.microsoft.com/office/word/2016/wordml/cid" xmlns:w16se="http://schemas.microsoft.com/office/word/2015/wordml/symex" xmlns:wpg="http://schemas.microsoft.com/office/word/2010/wordprocessingGroup" xmlns:wpi="http://schemas.microsoft.com/office/word/2010/wordprocessingInk" xmlns:wne="http://schemas.microsoft.com/office/word/2006/wordml" xmlns:wps="http://schemas.microsoft.com/office/word/2010/wordprocessingShape" mc:Ignorable="w14 w15 w16se w16cid wp14">
-  <w:comment w:id="0" w:author="Jeff Jones" w:date="2018-09-07T13:10:00Z" w:initials="JJ">
-    <w:p>
-      <w:pPr>
-        <w:pStyle w:val="CommentText"/>
-      </w:pPr>
-      <w:r>
-        <w:rPr>
-          <w:rStyle w:val="CommentReference"/>
-        </w:rPr>
-        <w:annotationRef/>
-      </w:r>
-      <w:r>
-        <w:t xml:space="preserve">We can use a drop box link or something (we have done this in the </w:t>
-      </w:r>
-      <w:proofErr w:type="gramStart"/>
-      <w:r>
-        <w:t>past)…</w:t>
-      </w:r>
-      <w:proofErr w:type="gramEnd"/>
-      <w:r>
-        <w:t xml:space="preserve"> should have one created before submitting</w:t>
-      </w:r>
-    </w:p>
-    <w:p>
-      <w:pPr>
-        <w:pStyle w:val="CommentText"/>
-      </w:pPr>
-    </w:p>
-  </w:comment>
-  <w:comment w:id="2" w:author="Ben Wiseman" w:date="2018-09-07T07:54:00Z" w:initials="BW">
-    <w:p>
-      <w:pPr>
-        <w:pStyle w:val="CommentText"/>
-      </w:pPr>
-      <w:r>
-        <w:rPr>
-          <w:rStyle w:val="CommentReference"/>
-        </w:rPr>
-        <w:annotationRef/>
-      </w:r>
-      <w:r>
-        <w:t>Shouldn’t this be in the above intro?</w:t>
-      </w:r>
-    </w:p>
-  </w:comment>
-  <w:comment w:id="3" w:author="Jeff Jones" w:date="2018-09-07T13:14:00Z" w:initials="JJ">
-    <w:p>
-      <w:pPr>
-        <w:pStyle w:val="CommentText"/>
-      </w:pPr>
-      <w:r>
-        <w:rPr>
-          <w:rStyle w:val="CommentReference"/>
-        </w:rPr>
-        <w:annotationRef/>
-      </w:r>
-      <w:r>
-        <w:t xml:space="preserve">I agree with this suggestion. </w:t>
-      </w:r>
-    </w:p>
-  </w:comment>
-  <w:comment w:id="4" w:author="Jeff Jones" w:date="2018-09-07T13:17:00Z" w:initials="JJ">
-    <w:p>
-      <w:pPr>
-        <w:pStyle w:val="CommentText"/>
-      </w:pPr>
-      <w:r>
-        <w:rPr>
-          <w:rStyle w:val="CommentReference"/>
-        </w:rPr>
-        <w:annotationRef/>
-      </w:r>
-      <w:r>
-        <w:t>Just making a comment about drop box again so this stands out.</w:t>
-      </w:r>
-    </w:p>
-  </w:comment>
-  <w:comment w:id="5" w:author="Jeff Jones" w:date="2018-09-07T13:19:00Z" w:initials="JJ">
-    <w:p>
-      <w:pPr>
-        <w:pStyle w:val="CommentText"/>
-      </w:pPr>
-      <w:r>
-        <w:rPr>
-          <w:rStyle w:val="CommentReference"/>
-        </w:rPr>
-        <w:annotationRef/>
-      </w:r>
-      <w:r>
-        <w:t>I fear that this level of detail is going to overwhelm the reviewers</w:t>
-      </w:r>
-      <w:r>
-        <w:t xml:space="preserve"> (I had a similar reaction to the description of XML and </w:t>
-      </w:r>
-      <w:proofErr w:type="gramStart"/>
-      <w:r>
-        <w:t>JSON)…</w:t>
-      </w:r>
-      <w:proofErr w:type="gramEnd"/>
-      <w:r>
-        <w:t xml:space="preserve"> leave it up to you if you want to shorten or not</w:t>
-      </w:r>
-    </w:p>
-  </w:comment>
-</w:comments>
-</file>
-
-<file path=word/commentsExtended.xml><?xml version="1.0" encoding="utf-8"?>
-<w15:commentsEx xmlns:wpc="http://schemas.microsoft.com/office/word/2010/wordprocessingCanvas" xmlns:cx="http://schemas.microsoft.com/office/drawing/2014/chartex" xmlns:cx1="http://schemas.microsoft.com/office/drawing/2015/9/8/chartex" xmlns:cx2="http://schemas.microsoft.com/office/drawing/2015/10/21/chartex" xmlns:cx3="http://schemas.microsoft.com/office/drawing/2016/5/9/chartex" xmlns:cx4="http://schemas.microsoft.com/office/drawing/2016/5/10/chartex" xmlns:cx5="http://schemas.microsoft.com/office/drawing/2016/5/11/chartex" xmlns:cx6="http://schemas.microsoft.com/office/drawing/2016/5/12/chartex" xmlns:cx7="http://schemas.microsoft.com/office/drawing/2016/5/13/chartex" xmlns:cx8="http://schemas.microsoft.com/office/drawing/2016/5/14/chartex" xmlns:mc="http://schemas.openxmlformats.org/markup-compatibility/2006" xmlns:aink="http://schemas.microsoft.com/office/drawing/2016/ink" xmlns:am3d="http://schemas.microsoft.com/office/drawing/2017/model3d" xmlns:o="urn:schemas-microsoft-com:office:office" xmlns:r="http://schemas.openxmlformats.org/officeDocument/2006/relationships" xmlns:m="http://schemas.openxmlformats.org/officeDocument/2006/math" xmlns:v="urn:schemas-microsoft-com:vml" xmlns:wp14="http://schemas.microsoft.com/office/word/2010/wordprocessingDrawing" xmlns:wp="http://schemas.openxmlformats.org/drawingml/2006/wordprocessingDrawing" xmlns:w10="urn:schemas-microsoft-com:office:word" xmlns:w="http://schemas.openxmlformats.org/wordprocessingml/2006/main" xmlns:w14="http://schemas.microsoft.com/office/word/2010/wordml" xmlns:w15="http://schemas.microsoft.com/office/word/2012/wordml" xmlns:w16cid="http://schemas.microsoft.com/office/word/2016/wordml/cid" xmlns:w16se="http://schemas.microsoft.com/office/word/2015/wordml/symex" xmlns:wpg="http://schemas.microsoft.com/office/word/2010/wordprocessingGroup" xmlns:wpi="http://schemas.microsoft.com/office/word/2010/wordprocessingInk" xmlns:wne="http://schemas.microsoft.com/office/word/2006/wordml" xmlns:wps="http://schemas.microsoft.com/office/word/2010/wordprocessingShape" mc:Ignorable="w14 w15 w16se w16cid wp14">
-  <w15:commentEx w15:paraId="72339E35" w15:done="0"/>
-  <w15:commentEx w15:paraId="12093A81" w15:done="0"/>
-  <w15:commentEx w15:paraId="1D6A5147" w15:paraIdParent="12093A81" w15:done="0"/>
-  <w15:commentEx w15:paraId="21005934" w15:done="0"/>
-  <w15:commentEx w15:paraId="65D18E62" w15:done="0"/>
-</w15:commentsEx>
-</file>
-
-<file path=word/commentsIds.xml><?xml version="1.0" encoding="utf-8"?>
-<w16cid:commentsIds xmlns:wpc="http://schemas.microsoft.com/office/word/2010/wordprocessingCanvas" xmlns:cx="http://schemas.microsoft.com/office/drawing/2014/chartex" xmlns:cx1="http://schemas.microsoft.com/office/drawing/2015/9/8/chartex" xmlns:cx2="http://schemas.microsoft.com/office/drawing/2015/10/21/chartex" xmlns:cx3="http://schemas.microsoft.com/office/drawing/2016/5/9/chartex" xmlns:cx4="http://schemas.microsoft.com/office/drawing/2016/5/10/chartex" xmlns:cx5="http://schemas.microsoft.com/office/drawing/2016/5/11/chartex" xmlns:cx6="http://schemas.microsoft.com/office/drawing/2016/5/12/chartex" xmlns:cx7="http://schemas.microsoft.com/office/drawing/2016/5/13/chartex" xmlns:cx8="http://schemas.microsoft.com/office/drawing/2016/5/14/chartex" xmlns:mc="http://schemas.openxmlformats.org/markup-compatibility/2006" xmlns:aink="http://schemas.microsoft.com/office/drawing/2016/ink" xmlns:am3d="http://schemas.microsoft.com/office/drawing/2017/model3d" xmlns:o="urn:schemas-microsoft-com:office:office" xmlns:r="http://schemas.openxmlformats.org/officeDocument/2006/relationships" xmlns:m="http://schemas.openxmlformats.org/officeDocument/2006/math" xmlns:v="urn:schemas-microsoft-com:vml" xmlns:wp14="http://schemas.microsoft.com/office/word/2010/wordprocessingDrawing" xmlns:wp="http://schemas.openxmlformats.org/drawingml/2006/wordprocessingDrawing" xmlns:w10="urn:schemas-microsoft-com:office:word" xmlns:w="http://schemas.openxmlformats.org/wordprocessingml/2006/main" xmlns:w14="http://schemas.microsoft.com/office/word/2010/wordml" xmlns:w15="http://schemas.microsoft.com/office/word/2012/wordml" xmlns:w16cid="http://schemas.microsoft.com/office/word/2016/wordml/cid" xmlns:w16se="http://schemas.microsoft.com/office/word/2015/wordml/symex" xmlns:wpg="http://schemas.microsoft.com/office/word/2010/wordprocessingGroup" xmlns:wpi="http://schemas.microsoft.com/office/word/2010/wordprocessingInk" xmlns:wne="http://schemas.microsoft.com/office/word/2006/wordml" xmlns:wps="http://schemas.microsoft.com/office/word/2010/wordprocessingShape" mc:Ignorable="w14 w15 w16se w16cid wp14">
-  <w16cid:commentId w16cid:paraId="72339E35" w16cid:durableId="1F3CF75B"/>
-  <w16cid:commentId w16cid:paraId="12093A81" w16cid:durableId="1F3CAD50"/>
-  <w16cid:commentId w16cid:paraId="1D6A5147" w16cid:durableId="1F3CF82E"/>
-  <w16cid:commentId w16cid:paraId="21005934" w16cid:durableId="1F3CF8CE"/>
-  <w16cid:commentId w16cid:paraId="65D18E62" w16cid:durableId="1F3CF974"/>
-</w16cid:commentsIds>
 </file>
 
 <file path=word/endnotes.xml><?xml version="1.0" encoding="utf-8"?>
@@ -8029,17 +7877,6 @@
     <w:abstractNumId w:val="0"/>
   </w:num>
 </w:numbering>
-</file>
-
-<file path=word/people.xml><?xml version="1.0" encoding="utf-8"?>
-<w15:people xmlns:wpc="http://schemas.microsoft.com/office/word/2010/wordprocessingCanvas" xmlns:cx="http://schemas.microsoft.com/office/drawing/2014/chartex" xmlns:cx1="http://schemas.microsoft.com/office/drawing/2015/9/8/chartex" xmlns:cx2="http://schemas.microsoft.com/office/drawing/2015/10/21/chartex" xmlns:cx3="http://schemas.microsoft.com/office/drawing/2016/5/9/chartex" xmlns:cx4="http://schemas.microsoft.com/office/drawing/2016/5/10/chartex" xmlns:cx5="http://schemas.microsoft.com/office/drawing/2016/5/11/chartex" xmlns:cx6="http://schemas.microsoft.com/office/drawing/2016/5/12/chartex" xmlns:cx7="http://schemas.microsoft.com/office/drawing/2016/5/13/chartex" xmlns:cx8="http://schemas.microsoft.com/office/drawing/2016/5/14/chartex" xmlns:mc="http://schemas.openxmlformats.org/markup-compatibility/2006" xmlns:aink="http://schemas.microsoft.com/office/drawing/2016/ink" xmlns:am3d="http://schemas.microsoft.com/office/drawing/2017/model3d" xmlns:o="urn:schemas-microsoft-com:office:office" xmlns:r="http://schemas.openxmlformats.org/officeDocument/2006/relationships" xmlns:m="http://schemas.openxmlformats.org/officeDocument/2006/math" xmlns:v="urn:schemas-microsoft-com:vml" xmlns:wp14="http://schemas.microsoft.com/office/word/2010/wordprocessingDrawing" xmlns:wp="http://schemas.openxmlformats.org/drawingml/2006/wordprocessingDrawing" xmlns:w10="urn:schemas-microsoft-com:office:word" xmlns:w="http://schemas.openxmlformats.org/wordprocessingml/2006/main" xmlns:w14="http://schemas.microsoft.com/office/word/2010/wordml" xmlns:w15="http://schemas.microsoft.com/office/word/2012/wordml" xmlns:w16cid="http://schemas.microsoft.com/office/word/2016/wordml/cid" xmlns:w16se="http://schemas.microsoft.com/office/word/2015/wordml/symex" xmlns:wpg="http://schemas.microsoft.com/office/word/2010/wordprocessingGroup" xmlns:wpi="http://schemas.microsoft.com/office/word/2010/wordprocessingInk" xmlns:wne="http://schemas.microsoft.com/office/word/2006/wordml" xmlns:wps="http://schemas.microsoft.com/office/word/2010/wordprocessingShape" mc:Ignorable="w14 w15 w16se w16cid wp14">
-  <w15:person w15:author="Jeff Jones">
-    <w15:presenceInfo w15:providerId="Windows Live" w15:userId="5103acf6-2d8d-4cdf-ae9f-54e0fd881126"/>
-  </w15:person>
-  <w15:person w15:author="Ben Wiseman">
-    <w15:presenceInfo w15:providerId="Windows Live" w15:userId="0f19dde6-b93b-43fa-8ee5-4e3ffaa55bf5"/>
-  </w15:person>
-</w15:people>
 </file>
 
 <file path=word/styles.xml><?xml version="1.0" encoding="utf-8"?>

</xml_diff>

<commit_message>
minor edits; removed KF from glassdoor
</commit_message>
<xml_diff>
--- a/proposal/SIOP 2019 R Master Tutorial Proposal - Web Scraping_D4.docx
+++ b/proposal/SIOP 2019 R Master Tutorial Proposal - Web Scraping_D4.docx
@@ -358,7 +358,6 @@
         <w:t xml:space="preserve"> (Wickham, François, Henry, and Müller), ggplot2 (Wickham, 2009), and </w:t>
       </w:r>
       <w:proofErr w:type="spellStart"/>
-      <w:proofErr w:type="gramStart"/>
       <w:r>
         <w:rPr>
           <w:rFonts w:ascii="Times New Roman" w:eastAsia="Times New Roman" w:hAnsi="Times New Roman" w:cs="Times New Roman"/>
@@ -366,7 +365,6 @@
         <w:t>data.table</w:t>
       </w:r>
       <w:proofErr w:type="spellEnd"/>
-      <w:proofErr w:type="gramEnd"/>
       <w:r>
         <w:rPr>
           <w:rFonts w:ascii="Times New Roman" w:eastAsia="Times New Roman" w:hAnsi="Times New Roman" w:cs="Times New Roman"/>
@@ -2373,18 +2371,24 @@
         <w:rPr>
           <w:rFonts w:ascii="Times New Roman" w:hAnsi="Times New Roman" w:cs="Times New Roman"/>
         </w:rPr>
-        <w:t xml:space="preserve"> many</w:t>
+        <w:t xml:space="preserve"> </w:t>
       </w:r>
       <w:r>
         <w:rPr>
           <w:rFonts w:ascii="Times New Roman" w:hAnsi="Times New Roman" w:cs="Times New Roman"/>
         </w:rPr>
-        <w:t xml:space="preserve"> R routines in theoretical </w:t>
+        <w:t>articles</w:t>
       </w:r>
       <w:r>
         <w:rPr>
           <w:rFonts w:ascii="Times New Roman" w:hAnsi="Times New Roman" w:cs="Times New Roman"/>
         </w:rPr>
+        <w:t xml:space="preserve"> in theoretical </w:t>
+      </w:r>
+      <w:r>
+        <w:rPr>
+          <w:rFonts w:ascii="Times New Roman" w:hAnsi="Times New Roman" w:cs="Times New Roman"/>
+        </w:rPr>
         <w:t xml:space="preserve">and methodological </w:t>
       </w:r>
       <w:r>
@@ -2420,89 +2424,76 @@
           <w:rFonts w:ascii="Times New Roman" w:hAnsi="Times New Roman" w:cs="Times New Roman"/>
           <w:i/>
         </w:rPr>
-        <w:t xml:space="preserve">Psychological </w:t>
-      </w:r>
-      <w:proofErr w:type="gramStart"/>
+        <w:t>Psychological Methods</w:t>
+      </w:r>
       <w:r>
         <w:rPr>
           <w:rFonts w:ascii="Times New Roman" w:hAnsi="Times New Roman" w:cs="Times New Roman"/>
+        </w:rPr>
+        <w:t>, and is a coauthor on several CRAN and internal R packages. Jeff received his Ph.D. at the University of Minnesota in Psychometrics and Quantitative Psychology where he focused on creating new statistical methodology, asymptotic statistics, and higher-order geometry of statistical methodology.</w:t>
+      </w:r>
+      <w:bookmarkStart w:id="1" w:name="_GoBack"/>
+      <w:bookmarkEnd w:id="1"/>
+    </w:p>
+    <w:p>
+      <w:pPr>
+        <w:spacing w:after="120" w:line="240" w:lineRule="auto"/>
+      </w:pPr>
+    </w:p>
+    <w:p>
+      <w:pPr>
+        <w:spacing w:after="120" w:line="240" w:lineRule="auto"/>
+      </w:pPr>
+      <w:r>
+        <w:t>Steven Nydick is a Data Scientist Developer at the Korn Ferry Institute, where he designs R-base</w:t>
+      </w:r>
+      <w:r>
+        <w:t>d tools and scoring algorithms</w:t>
+      </w:r>
+      <w:r>
+        <w:t xml:space="preserve">. He is the lead author and maintainer of the </w:t>
+      </w:r>
+      <w:proofErr w:type="spellStart"/>
+      <w:r>
+        <w:t>catIrt</w:t>
+      </w:r>
+      <w:proofErr w:type="spellEnd"/>
+      <w:r>
+        <w:t xml:space="preserve"> R package </w:t>
+      </w:r>
+      <w:r>
+        <w:t xml:space="preserve">as well as several internal R packages </w:t>
+      </w:r>
+      <w:r>
+        <w:t>helping with</w:t>
+      </w:r>
+      <w:r>
+        <w:t xml:space="preserve"> everything from plotting to </w:t>
+      </w:r>
+      <w:proofErr w:type="spellStart"/>
+      <w:r>
+        <w:t>powerpoint</w:t>
+      </w:r>
+      <w:proofErr w:type="spellEnd"/>
+      <w:r>
+        <w:t xml:space="preserve"> generation to interfacing with servers. </w:t>
+      </w:r>
+      <w:r>
+        <w:t xml:space="preserve">He has contributed to developing psychometric models and corresponding estimation algorithms that have been published in </w:t>
+      </w:r>
+      <w:r>
+        <w:rPr>
+          <w:i/>
+        </w:rPr>
+        <w:t xml:space="preserve">Applied Psychological </w:t>
+      </w:r>
+      <w:r>
+        <w:rPr>
           <w:i/>
         </w:rPr>
         <w:t>Methods</w:t>
       </w:r>
       <w:r>
-        <w:rPr>
-          <w:rFonts w:ascii="Times New Roman" w:hAnsi="Times New Roman" w:cs="Times New Roman"/>
-        </w:rPr>
-        <w:t>, and</w:t>
-      </w:r>
-      <w:proofErr w:type="gramEnd"/>
-      <w:r>
-        <w:rPr>
-          <w:rFonts w:ascii="Times New Roman" w:hAnsi="Times New Roman" w:cs="Times New Roman"/>
-        </w:rPr>
-        <w:t xml:space="preserve"> is a coauthor on several CRAN and internal R packages. Jeff received his Ph.D. at the University of Minnesota in Psychometrics and Quantitative Psychology where he focused on creating new statistical methodology, asymptotic statistics, and higher-order geometry of statistical methodology.</w:t>
-      </w:r>
-    </w:p>
-    <w:p>
-      <w:pPr>
-        <w:spacing w:after="120" w:line="240" w:lineRule="auto"/>
-      </w:pPr>
-    </w:p>
-    <w:p>
-      <w:pPr>
-        <w:spacing w:after="120" w:line="240" w:lineRule="auto"/>
-      </w:pPr>
-      <w:r>
-        <w:t>Steven Nydick is a Data Scientist Developer at the Korn Ferry Institute, where he designs R-base</w:t>
-      </w:r>
-      <w:r>
-        <w:t>d tools and scoring algorithms</w:t>
-      </w:r>
-      <w:r>
-        <w:t xml:space="preserve">. He is the lead author and maintainer of the </w:t>
-      </w:r>
-      <w:proofErr w:type="spellStart"/>
-      <w:r>
-        <w:t>catIrt</w:t>
-      </w:r>
-      <w:proofErr w:type="spellEnd"/>
-      <w:r>
-        <w:t xml:space="preserve"> R package </w:t>
-      </w:r>
-      <w:r>
-        <w:t xml:space="preserve">as well as several internal R packages </w:t>
-      </w:r>
-      <w:r>
-        <w:t>helping with</w:t>
-      </w:r>
-      <w:r>
-        <w:t xml:space="preserve"> everything from plotting to </w:t>
-      </w:r>
-      <w:proofErr w:type="spellStart"/>
-      <w:r>
-        <w:t>powerpoint</w:t>
-      </w:r>
-      <w:proofErr w:type="spellEnd"/>
-      <w:r>
-        <w:t xml:space="preserve"> generation to interfacing with servers. </w:t>
-      </w:r>
-      <w:r>
-        <w:t xml:space="preserve">He has contributed to developing psychometric models and corresponding estimation algorithms that have been published in </w:t>
-      </w:r>
-      <w:r>
-        <w:rPr>
-          <w:i/>
-        </w:rPr>
-        <w:t xml:space="preserve">Applied Psychological </w:t>
-      </w:r>
-      <w:r>
-        <w:rPr>
-          <w:i/>
-        </w:rPr>
-        <w:t>Methods</w:t>
-      </w:r>
-      <w:r>
         <w:t xml:space="preserve"> and the </w:t>
       </w:r>
       <w:r>
@@ -2527,12 +2518,10 @@
         <w:t xml:space="preserve"> received his </w:t>
       </w:r>
       <w:proofErr w:type="spellStart"/>
-      <w:proofErr w:type="gramStart"/>
       <w:r>
         <w:t>Ph.D</w:t>
       </w:r>
       <w:proofErr w:type="spellEnd"/>
-      <w:proofErr w:type="gramEnd"/>
       <w:r>
         <w:t xml:space="preserve"> at the University of Minnesota in Psychometrics and </w:t>
       </w:r>
@@ -2663,7 +2652,6 @@
         <w:t xml:space="preserve">, M., &amp; Srinivasan, A. (2018). </w:t>
       </w:r>
       <w:proofErr w:type="spellStart"/>
-      <w:proofErr w:type="gramStart"/>
       <w:r>
         <w:rPr>
           <w:rFonts w:ascii="Times New Roman" w:eastAsia="Times New Roman" w:hAnsi="Times New Roman" w:cs="Times New Roman"/>
@@ -2671,7 +2659,6 @@
         <w:t>data.table</w:t>
       </w:r>
       <w:proofErr w:type="spellEnd"/>
-      <w:proofErr w:type="gramEnd"/>
       <w:r>
         <w:rPr>
           <w:rFonts w:ascii="Times New Roman" w:eastAsia="Times New Roman" w:hAnsi="Times New Roman" w:cs="Times New Roman"/>
@@ -3638,15 +3625,7 @@
         <w:spacing w:after="0" w:line="240" w:lineRule="auto"/>
       </w:pPr>
       <w:r>
-        <w:t xml:space="preserve">Doctorate in Quantitative Psychology and Psychometrics, University of Minnesota, </w:t>
-      </w:r>
-      <w:proofErr w:type="gramStart"/>
-      <w:r>
-        <w:t>October,</w:t>
-      </w:r>
-      <w:proofErr w:type="gramEnd"/>
-      <w:r>
-        <w:t xml:space="preserve"> 2013.  Advisor: Dr. Niels Waller.</w:t>
+        <w:t>Doctorate in Quantitative Psychology and Psychometrics, University of Minnesota, October, 2013.  Advisor: Dr. Niels Waller.</w:t>
       </w:r>
     </w:p>
     <w:p>
@@ -4112,8 +4091,6 @@
         <w:adjustRightInd w:val="0"/>
         <w:spacing w:after="0" w:line="240" w:lineRule="auto"/>
       </w:pPr>
-      <w:bookmarkStart w:id="1" w:name="_GoBack"/>
-      <w:bookmarkEnd w:id="1"/>
       <w:r>
         <w:rPr>
           <w:b/>
@@ -4498,21 +4475,7 @@
         <w:rPr>
           <w:i/>
         </w:rPr>
-        <w:t xml:space="preserve">personality measurement: Some </w:t>
-      </w:r>
-      <w:proofErr w:type="gramStart"/>
-      <w:r>
-        <w:rPr>
-          <w:i/>
-        </w:rPr>
-        <w:t>cross cultural</w:t>
-      </w:r>
-      <w:proofErr w:type="gramEnd"/>
-      <w:r>
-        <w:rPr>
-          <w:i/>
-        </w:rPr>
-        <w:t xml:space="preserve"> examinations. </w:t>
+        <w:t xml:space="preserve">personality measurement: Some cross cultural examinations. </w:t>
       </w:r>
       <w:r>
         <w:t xml:space="preserve">Paper presented at </w:t>
@@ -5397,15 +5360,7 @@
         <w:ind w:firstLine="720"/>
       </w:pPr>
       <w:r>
-        <w:t xml:space="preserve">Ferry </w:t>
-      </w:r>
-      <w:proofErr w:type="gramStart"/>
-      <w:r>
-        <w:t>four dimensional</w:t>
-      </w:r>
-      <w:proofErr w:type="gramEnd"/>
-      <w:r>
-        <w:t xml:space="preserve"> enterprise assessment: Research guide and technical </w:t>
+        <w:t xml:space="preserve">Ferry four dimensional enterprise assessment: Research guide and technical </w:t>
       </w:r>
     </w:p>
     <w:p>
@@ -5719,15 +5674,7 @@
       </w:r>
       <w:proofErr w:type="spellEnd"/>
       <w:r>
-        <w:t xml:space="preserve">, C., &amp; Scheer, P. (2015). Korn Ferry </w:t>
-      </w:r>
-      <w:proofErr w:type="gramStart"/>
-      <w:r>
-        <w:t>four dimensional</w:t>
-      </w:r>
-      <w:proofErr w:type="gramEnd"/>
-      <w:r>
-        <w:t xml:space="preserve"> executive assessment: Research guide and technical manual. </w:t>
+        <w:t xml:space="preserve">, C., &amp; Scheer, P. (2015). Korn Ferry four dimensional executive assessment: Research guide and technical manual. </w:t>
       </w:r>
       <w:r>
         <w:t>Version 15.1a—01/2016</w:t>
@@ -6373,15 +6320,7 @@
         <w:ind w:left="720"/>
       </w:pPr>
       <w:r>
-        <w:t xml:space="preserve">computerized adaptive tests: An application to a </w:t>
-      </w:r>
-      <w:proofErr w:type="gramStart"/>
-      <w:r>
-        <w:t>large scale</w:t>
-      </w:r>
-      <w:proofErr w:type="gramEnd"/>
-      <w:r>
-        <w:t xml:space="preserve"> test. Paper presented at the Annual Meeting of the National Council on Measurement in Education, Vancouver, BC.</w:t>
+        <w:t>computerized adaptive tests: An application to a large scale test. Paper presented at the Annual Meeting of the National Council on Measurement in Education, Vancouver, BC.</w:t>
       </w:r>
     </w:p>
     <w:p>
@@ -6416,15 +6355,7 @@
         <w:spacing w:after="0"/>
       </w:pPr>
       <w:r>
-        <w:t xml:space="preserve">Nydick, S. W., &amp; Weiss, D. J. (2009). </w:t>
-      </w:r>
-      <w:proofErr w:type="gramStart"/>
-      <w:r>
-        <w:t>A hybrid simulation procedure,</w:t>
-      </w:r>
-      <w:proofErr w:type="gramEnd"/>
-      <w:r>
-        <w:t xml:space="preserve"> evaluated for the development of </w:t>
+        <w:t xml:space="preserve">Nydick, S. W., &amp; Weiss, D. J. (2009). A hybrid simulation procedure, evaluated for the development of </w:t>
       </w:r>
     </w:p>
     <w:p>
@@ -6757,29 +6688,8 @@
       <w:pPr>
         <w:spacing w:after="0"/>
       </w:pPr>
-      <w:proofErr w:type="gramStart"/>
-      <w:r>
-        <w:t>Wiseman,  BH</w:t>
-      </w:r>
-      <w:proofErr w:type="gramEnd"/>
-      <w:r>
-        <w:t xml:space="preserve">.,  Fountain,  ED.,  Bowie,  MH.  </w:t>
-      </w:r>
-      <w:proofErr w:type="gramStart"/>
-      <w:r>
-        <w:t>He,  S.</w:t>
-      </w:r>
-      <w:proofErr w:type="gramEnd"/>
-      <w:r>
-        <w:t xml:space="preserve">,  Cruickshank,  RH.  2016. </w:t>
-      </w:r>
-      <w:proofErr w:type="gramStart"/>
-      <w:r>
-        <w:t>Vivid  molecular</w:t>
-      </w:r>
-      <w:proofErr w:type="gramEnd"/>
-      <w:r>
-        <w:t xml:space="preserve">  divergence  over  volcanic  remnants:  the  </w:t>
+      <w:r>
+        <w:t xml:space="preserve">Wiseman,  BH.,  Fountain,  ED.,  Bowie,  MH.  He,  S.,  Cruickshank,  RH.  2016. Vivid  molecular  divergence  over  volcanic  remnants:  the  </w:t>
       </w:r>
       <w:proofErr w:type="spellStart"/>
       <w:r>
@@ -6803,41 +6713,20 @@
       </w:r>
       <w:proofErr w:type="spellEnd"/>
       <w:r>
-        <w:t xml:space="preserve">  on  Banks  Peninsula,  New  Zealand.  </w:t>
-      </w:r>
-      <w:proofErr w:type="gramStart"/>
-      <w:r>
-        <w:t>New  Zealand</w:t>
-      </w:r>
-      <w:proofErr w:type="gramEnd"/>
-      <w:r>
-        <w:t xml:space="preserve">  Journal  of  Zoology  </w:t>
-      </w:r>
-    </w:p>
-    <w:p>
-      <w:pPr>
-        <w:spacing w:after="0"/>
-      </w:pPr>
-    </w:p>
-    <w:p>
-      <w:pPr>
-        <w:spacing w:after="0"/>
-      </w:pPr>
-      <w:proofErr w:type="gramStart"/>
-      <w:r>
-        <w:t>Fountain,  ED.</w:t>
-      </w:r>
-      <w:proofErr w:type="gramEnd"/>
-      <w:r>
-        <w:t xml:space="preserve">,  Pugh,  AR.,  Wiseman,  BH.,  Smith,  VR.,  Cruickshank,  RH.,  and  Paterson,  AM.  2015.  </w:t>
-      </w:r>
-      <w:proofErr w:type="gramStart"/>
-      <w:r>
-        <w:t>On  the</w:t>
-      </w:r>
-      <w:proofErr w:type="gramEnd"/>
-      <w:r>
-        <w:t xml:space="preserve">  captive  rearing  of  </w:t>
+        <w:t xml:space="preserve">  on  Banks  Peninsula,  New  Zealand.  New  Zealand  Journal  of  Zoology  </w:t>
+      </w:r>
+    </w:p>
+    <w:p>
+      <w:pPr>
+        <w:spacing w:after="0"/>
+      </w:pPr>
+    </w:p>
+    <w:p>
+      <w:pPr>
+        <w:spacing w:after="0"/>
+      </w:pPr>
+      <w:r>
+        <w:t xml:space="preserve">Fountain,  ED.,  Pugh,  AR.,  Wiseman,  BH.,  Smith,  VR.,  Cruickshank,  RH.,  and  Paterson,  AM.  2015.  On  the  captive  rearing  of  </w:t>
       </w:r>
       <w:proofErr w:type="spellStart"/>
       <w:r>
@@ -6877,41 +6766,20 @@
       </w:r>
       <w:proofErr w:type="spellEnd"/>
       <w:r>
-        <w:t xml:space="preserve">):is  ex-situ  conservation  the  lesser  of  two  weevils?  </w:t>
-      </w:r>
-      <w:proofErr w:type="gramStart"/>
-      <w:r>
-        <w:t>New  Zealand</w:t>
-      </w:r>
-      <w:proofErr w:type="gramEnd"/>
-      <w:r>
-        <w:t xml:space="preserve">  Entomologist.  </w:t>
-      </w:r>
-    </w:p>
-    <w:p>
-      <w:pPr>
-        <w:spacing w:after="0"/>
-      </w:pPr>
-    </w:p>
-    <w:p>
-      <w:pPr>
-        <w:spacing w:after="0"/>
-      </w:pPr>
-      <w:proofErr w:type="gramStart"/>
-      <w:r>
-        <w:t>Gillespie,  M.</w:t>
-      </w:r>
-      <w:proofErr w:type="gramEnd"/>
-      <w:r>
-        <w:t xml:space="preserve">,  Cruickshank,  RH.,  Wiseman,  BH.,  Wratten,  S.  2013.  </w:t>
-      </w:r>
-      <w:proofErr w:type="gramStart"/>
-      <w:r>
-        <w:t>Incongruence  between</w:t>
-      </w:r>
-      <w:proofErr w:type="gramEnd"/>
-      <w:r>
-        <w:t xml:space="preserve">  morphological  and  molecular  markers  in  the  butterfly  genus  </w:t>
+        <w:t xml:space="preserve">):is  ex-situ  conservation  the  lesser  of  two  weevils?  New  Zealand  Entomologist.  </w:t>
+      </w:r>
+    </w:p>
+    <w:p>
+      <w:pPr>
+        <w:spacing w:after="0"/>
+      </w:pPr>
+    </w:p>
+    <w:p>
+      <w:pPr>
+        <w:spacing w:after="0"/>
+      </w:pPr>
+      <w:r>
+        <w:t xml:space="preserve">Gillespie,  M.,  Cruickshank,  RH.,  Wiseman,  BH.,  Wratten,  S.  2013.  Incongruence  between  morphological  and  molecular  markers  in  the  butterfly  genus  </w:t>
       </w:r>
       <w:proofErr w:type="spellStart"/>
       <w:r>
@@ -6947,21 +6815,8 @@
       <w:pPr>
         <w:spacing w:after="0"/>
       </w:pPr>
-      <w:proofErr w:type="gramStart"/>
-      <w:r>
-        <w:t>Fountain,  ED.</w:t>
-      </w:r>
-      <w:proofErr w:type="gramEnd"/>
-      <w:r>
-        <w:t xml:space="preserve">,  Wiseman,  BH.,  Cruickshank,  RH.,  and  Paterson,  AM.  2013.  </w:t>
-      </w:r>
-      <w:proofErr w:type="gramStart"/>
-      <w:r>
-        <w:t>The  ecology</w:t>
-      </w:r>
-      <w:proofErr w:type="gramEnd"/>
-      <w:r>
-        <w:t xml:space="preserve">  and  conservation  of  </w:t>
+      <w:r>
+        <w:t xml:space="preserve">Fountain,  ED.,  Wiseman,  BH.,  Cruickshank,  RH.,  and  Paterson,  AM.  2013.  The  ecology  and  conservation  of  </w:t>
       </w:r>
       <w:proofErr w:type="spellStart"/>
       <w:r>
@@ -7001,15 +6856,7 @@
       </w:r>
       <w:proofErr w:type="spellEnd"/>
       <w:r>
-        <w:t xml:space="preserve">).  </w:t>
-      </w:r>
-      <w:proofErr w:type="gramStart"/>
-      <w:r>
-        <w:t>Journal  of</w:t>
-      </w:r>
-      <w:proofErr w:type="gramEnd"/>
-      <w:r>
-        <w:t xml:space="preserve">  Insect  Conservation  17:737-745.</w:t>
+        <w:t>).  Journal  of  Insect  Conservation  17:737-745.</w:t>
       </w:r>
     </w:p>
     <w:p>
@@ -7162,61 +7009,90 @@
         <w:t>Wiseman,</w:t>
       </w:r>
       <w:r>
-        <w:t xml:space="preserve"> B.  H.  </w:t>
-      </w:r>
-      <w:proofErr w:type="gramStart"/>
-      <w:r>
-        <w:t>2013  Messy</w:t>
-      </w:r>
-      <w:proofErr w:type="gramEnd"/>
-      <w:r>
-        <w:t xml:space="preserve">  data,  messy  models  and  applied  statistics.  </w:t>
-      </w:r>
-      <w:proofErr w:type="gramStart"/>
-      <w:r>
-        <w:t>Presented  for</w:t>
-      </w:r>
-      <w:proofErr w:type="gramEnd"/>
-      <w:r>
-        <w:t xml:space="preserve">  Bio-Protection  seminar,  Lincoln  University,  New  Zealand.  </w:t>
-      </w:r>
-    </w:p>
-    <w:p>
-      <w:pPr>
-        <w:spacing w:after="0"/>
-      </w:pPr>
-    </w:p>
-    <w:p>
-      <w:pPr>
-        <w:spacing w:after="0"/>
-      </w:pPr>
-      <w:proofErr w:type="gramStart"/>
-      <w:r>
-        <w:t>Marris,  J.</w:t>
-      </w:r>
-      <w:proofErr w:type="gramEnd"/>
+        <w:t xml:space="preserve"> B.  H.  2013  Messy  data,  messy  models  and  applied  statistics.  Presented  for  Bio-Protection  seminar,  Lincoln  University,  New  Zealand.  </w:t>
+      </w:r>
+    </w:p>
+    <w:p>
+      <w:pPr>
+        <w:spacing w:after="0"/>
+      </w:pPr>
+    </w:p>
+    <w:p>
+      <w:pPr>
+        <w:spacing w:after="0"/>
+      </w:pPr>
+      <w:r>
+        <w:t xml:space="preserve">Marris,  J.  and  Wiseman,  B.  H.  2012.  Islands  in  the  snow:  Ecology,  systematics  and  biogeography  of  the  New  Zealand  beetle  genus  </w:t>
+      </w:r>
+      <w:proofErr w:type="spellStart"/>
+      <w:r>
+        <w:t>Protodendrophagus</w:t>
+      </w:r>
+      <w:proofErr w:type="spellEnd"/>
+      <w:r>
+        <w:t xml:space="preserve">  (</w:t>
+      </w:r>
+      <w:proofErr w:type="spellStart"/>
+      <w:r>
+        <w:t>Coleoptera:Silvanidae:Brotini</w:t>
+      </w:r>
+      <w:proofErr w:type="spellEnd"/>
+      <w:r>
+        <w:t xml:space="preserve">).  Presented  at  the  New  Zealand  Ecological  Society  conference.  </w:t>
+      </w:r>
+    </w:p>
+    <w:p>
+      <w:pPr>
+        <w:spacing w:after="0"/>
+      </w:pPr>
+    </w:p>
+    <w:p>
+      <w:pPr>
+        <w:spacing w:after="0"/>
+      </w:pPr>
+      <w:r>
+        <w:t xml:space="preserve">Cripps,  M.,  McNeil,  M.,  Patrick,  H.,  Wiseman,  B.,  </w:t>
+      </w:r>
+      <w:proofErr w:type="spellStart"/>
+      <w:r>
+        <w:t>Nobilly</w:t>
+      </w:r>
+      <w:proofErr w:type="spellEnd"/>
+      <w:r>
+        <w:t xml:space="preserve">,  F.,  Edwards,  G.  2012.  Invertebrate  abundance  and  diversity  in  intensively  managed  dairy  </w:t>
+      </w:r>
+      <w:proofErr w:type="spellStart"/>
+      <w:r>
+        <w:t>pastures.New</w:t>
+      </w:r>
+      <w:proofErr w:type="spellEnd"/>
+      <w:r>
+        <w:t xml:space="preserve">  Zealand  Plant  Protection  Society  Conference.</w:t>
+      </w:r>
+    </w:p>
+    <w:p>
+      <w:pPr>
+        <w:spacing w:after="0"/>
+      </w:pPr>
+    </w:p>
+    <w:p>
+      <w:pPr>
+        <w:spacing w:after="0"/>
+      </w:pPr>
+      <w:r>
+        <w:t xml:space="preserve">Wiseman,  B.  H.,  Cruickshank,  R.  H.,  Bowie,  M.  H.,  Fountain,  E.  D.  2011.  Unexpected  genetic  variation  in  an  endemic  ground  beetle:  The  molecular  mystery  of  </w:t>
+      </w:r>
+      <w:proofErr w:type="spellStart"/>
+      <w:r>
+        <w:t>Megadromus</w:t>
+      </w:r>
+      <w:proofErr w:type="spellEnd"/>
       <w:r>
         <w:t xml:space="preserve">  </w:t>
       </w:r>
-      <w:proofErr w:type="gramStart"/>
-      <w:r>
-        <w:t>and  Wiseman</w:t>
-      </w:r>
-      <w:proofErr w:type="gramEnd"/>
-      <w:r>
-        <w:t xml:space="preserve">,  B.  H.  2012.  </w:t>
-      </w:r>
-      <w:proofErr w:type="gramStart"/>
-      <w:r>
-        <w:t>Islands  in</w:t>
-      </w:r>
-      <w:proofErr w:type="gramEnd"/>
-      <w:r>
-        <w:t xml:space="preserve">  the  snow:  Ecology,  systematics  and  biogeography  of  the  New  Zealand  beetle  genus  </w:t>
-      </w:r>
-      <w:proofErr w:type="spellStart"/>
-      <w:r>
-        <w:t>Protodendrophagus</w:t>
+      <w:proofErr w:type="spellStart"/>
+      <w:r>
+        <w:t>guerinii</w:t>
       </w:r>
       <w:proofErr w:type="spellEnd"/>
       <w:r>
@@ -7224,111 +7100,32 @@
       </w:r>
       <w:proofErr w:type="spellStart"/>
       <w:r>
-        <w:t>Coleoptera:Silvanidae:Brotini</w:t>
-      </w:r>
-      <w:proofErr w:type="spellEnd"/>
-      <w:r>
-        <w:t xml:space="preserve">).  </w:t>
-      </w:r>
-      <w:proofErr w:type="gramStart"/>
-      <w:r>
-        <w:t>Presented  at</w:t>
-      </w:r>
-      <w:proofErr w:type="gramEnd"/>
-      <w:r>
-        <w:t xml:space="preserve">  the  New  Zealand  Ecological  Society  conference.  </w:t>
-      </w:r>
-    </w:p>
-    <w:p>
-      <w:pPr>
-        <w:spacing w:after="0"/>
-      </w:pPr>
-    </w:p>
-    <w:p>
-      <w:pPr>
-        <w:spacing w:after="0"/>
-      </w:pPr>
-      <w:proofErr w:type="gramStart"/>
-      <w:r>
-        <w:t>Cripps,  M.</w:t>
-      </w:r>
-      <w:proofErr w:type="gramEnd"/>
-      <w:r>
-        <w:t xml:space="preserve">,  McNeil,  M.,  Patrick,  H.,  Wiseman,  B.,  </w:t>
-      </w:r>
-      <w:proofErr w:type="spellStart"/>
-      <w:r>
-        <w:t>Nobilly</w:t>
-      </w:r>
-      <w:proofErr w:type="spellEnd"/>
-      <w:r>
-        <w:t xml:space="preserve">,  F.,  Edwards,  G.  2012.  </w:t>
-      </w:r>
-      <w:proofErr w:type="gramStart"/>
-      <w:r>
-        <w:t>Invertebrate  abundance</w:t>
-      </w:r>
-      <w:proofErr w:type="gramEnd"/>
-      <w:r>
-        <w:t xml:space="preserve">  and  diversity  in  intensively  managed  dairy  </w:t>
-      </w:r>
-      <w:proofErr w:type="spellStart"/>
-      <w:r>
-        <w:t>pastures.New</w:t>
-      </w:r>
-      <w:proofErr w:type="spellEnd"/>
-      <w:r>
-        <w:t xml:space="preserve">  Zealand  Plant  Protection  Society  Conference.</w:t>
-      </w:r>
-    </w:p>
-    <w:p>
-      <w:pPr>
-        <w:spacing w:after="0"/>
-      </w:pPr>
-    </w:p>
-    <w:p>
-      <w:pPr>
-        <w:spacing w:after="0"/>
-      </w:pPr>
-      <w:proofErr w:type="gramStart"/>
-      <w:r>
-        <w:t>Wiseman,  B.</w:t>
-      </w:r>
-      <w:proofErr w:type="gramEnd"/>
-      <w:r>
-        <w:t xml:space="preserve">  H.</w:t>
-      </w:r>
-      <w:proofErr w:type="gramStart"/>
-      <w:r>
-        <w:t>,  Cruickshank</w:t>
-      </w:r>
-      <w:proofErr w:type="gramEnd"/>
-      <w:r>
-        <w:t>,  R.  H.</w:t>
-      </w:r>
-      <w:proofErr w:type="gramStart"/>
-      <w:r>
-        <w:t>,  Bowie</w:t>
-      </w:r>
-      <w:proofErr w:type="gramEnd"/>
-      <w:r>
-        <w:t>,  M.  H.</w:t>
-      </w:r>
-      <w:proofErr w:type="gramStart"/>
-      <w:r>
-        <w:t>,  Fountain</w:t>
-      </w:r>
-      <w:proofErr w:type="gramEnd"/>
-      <w:r>
-        <w:t xml:space="preserve">,  E.  D.  2011.  </w:t>
-      </w:r>
-      <w:proofErr w:type="gramStart"/>
-      <w:r>
-        <w:t>Unexpected  genetic</w:t>
-      </w:r>
-      <w:proofErr w:type="gramEnd"/>
-      <w:r>
-        <w:t xml:space="preserve">  variation  in  an  endemic  ground  beetle:  The  molecular  mystery  of  </w:t>
+        <w:t>Coleoptera</w:t>
+      </w:r>
+      <w:proofErr w:type="spellEnd"/>
+      <w:r>
+        <w:t xml:space="preserve">:  </w:t>
+      </w:r>
+      <w:proofErr w:type="spellStart"/>
+      <w:r>
+        <w:t>Carabidae</w:t>
+      </w:r>
+      <w:proofErr w:type="spellEnd"/>
+      <w:r>
+        <w:t>).  3rdAnnual  Combined  Australian  and  New  Zealand  Entomological  Societies  Conference</w:t>
+      </w:r>
+    </w:p>
+    <w:p>
+      <w:pPr>
+        <w:spacing w:after="0"/>
+      </w:pPr>
+    </w:p>
+    <w:p>
+      <w:pPr>
+        <w:spacing w:after="0"/>
+      </w:pPr>
+      <w:r>
+        <w:t xml:space="preserve">Wiseman,  B.  H.  (2011).  The  curious  case  of  </w:t>
       </w:r>
       <w:proofErr w:type="spellStart"/>
       <w:r>
@@ -7344,81 +7141,7 @@
       </w:r>
       <w:proofErr w:type="spellEnd"/>
       <w:r>
-        <w:t xml:space="preserve">  (</w:t>
-      </w:r>
-      <w:proofErr w:type="spellStart"/>
-      <w:r>
-        <w:t>Coleoptera</w:t>
-      </w:r>
-      <w:proofErr w:type="spellEnd"/>
-      <w:r>
-        <w:t xml:space="preserve">:  </w:t>
-      </w:r>
-      <w:proofErr w:type="spellStart"/>
-      <w:r>
-        <w:t>Carabidae</w:t>
-      </w:r>
-      <w:proofErr w:type="spellEnd"/>
-      <w:r>
-        <w:t>).  3</w:t>
-      </w:r>
-      <w:proofErr w:type="gramStart"/>
-      <w:r>
-        <w:t>rdAnnual  Combined</w:t>
-      </w:r>
-      <w:proofErr w:type="gramEnd"/>
-      <w:r>
-        <w:t xml:space="preserve">  Australian  and  New  Zealand  Entomological  Societies  Conference</w:t>
-      </w:r>
-    </w:p>
-    <w:p>
-      <w:pPr>
-        <w:spacing w:after="0"/>
-      </w:pPr>
-    </w:p>
-    <w:p>
-      <w:pPr>
-        <w:spacing w:after="0"/>
-      </w:pPr>
-      <w:proofErr w:type="gramStart"/>
-      <w:r>
-        <w:t>Wiseman,  B.</w:t>
-      </w:r>
-      <w:proofErr w:type="gramEnd"/>
-      <w:r>
-        <w:t xml:space="preserve">  H.  (2011).  </w:t>
-      </w:r>
-      <w:proofErr w:type="gramStart"/>
-      <w:r>
-        <w:t>The  curious</w:t>
-      </w:r>
-      <w:proofErr w:type="gramEnd"/>
-      <w:r>
-        <w:t xml:space="preserve">  case  of  </w:t>
-      </w:r>
-      <w:proofErr w:type="spellStart"/>
-      <w:r>
-        <w:t>Megadromus</w:t>
-      </w:r>
-      <w:proofErr w:type="spellEnd"/>
-      <w:r>
-        <w:t xml:space="preserve">  </w:t>
-      </w:r>
-      <w:proofErr w:type="spellStart"/>
-      <w:r>
-        <w:t>guerinii</w:t>
-      </w:r>
-      <w:proofErr w:type="spellEnd"/>
-      <w:r>
-        <w:t xml:space="preserve">:  phylogeographic  oddities  on  Bank’s  Peninsula.  </w:t>
-      </w:r>
-      <w:proofErr w:type="gramStart"/>
-      <w:r>
-        <w:t>Presented  to</w:t>
-      </w:r>
-      <w:proofErr w:type="gramEnd"/>
-      <w:r>
-        <w:t xml:space="preserve">  the  Canterbury  branch  of  the  New  Zealand  Entomological  Society.   </w:t>
+        <w:t xml:space="preserve">:  phylogeographic  oddities  on  Bank’s  Peninsula.  Presented  to  the  Canterbury  branch  of  the  New  Zealand  Entomological  Society.   </w:t>
       </w:r>
     </w:p>
     <w:p>
@@ -7844,7 +7567,7 @@
       </w:pPr>
     </w:pPrDefault>
   </w:docDefaults>
-  <w:latentStyles w:defLockedState="0" w:defUIPriority="99" w:defSemiHidden="0" w:defUnhideWhenUsed="0" w:defQFormat="0" w:count="375">
+  <w:latentStyles w:defLockedState="0" w:defUIPriority="99" w:defSemiHidden="0" w:defUnhideWhenUsed="0" w:defQFormat="0" w:count="376">
     <w:lsdException w:name="Normal" w:uiPriority="0" w:qFormat="1"/>
     <w:lsdException w:name="heading 1" w:uiPriority="9" w:qFormat="1"/>
     <w:lsdException w:name="heading 2" w:semiHidden="1" w:uiPriority="9" w:unhideWhenUsed="1" w:qFormat="1"/>
@@ -7950,7 +7673,6 @@
     <w:lsdException w:name="HTML Sample" w:semiHidden="1" w:unhideWhenUsed="1"/>
     <w:lsdException w:name="HTML Typewriter" w:semiHidden="1" w:unhideWhenUsed="1"/>
     <w:lsdException w:name="HTML Variable" w:semiHidden="1" w:unhideWhenUsed="1"/>
-    <w:lsdException w:name="Normal Table" w:semiHidden="1" w:unhideWhenUsed="1"/>
     <w:lsdException w:name="annotation subject" w:semiHidden="1" w:unhideWhenUsed="1"/>
     <w:lsdException w:name="No List" w:semiHidden="1" w:unhideWhenUsed="1"/>
     <w:lsdException w:name="Outline List 1" w:semiHidden="1" w:unhideWhenUsed="1"/>
@@ -7997,10 +7719,8 @@
     <w:lsdException w:name="Table Subtle 2" w:semiHidden="1" w:unhideWhenUsed="1"/>
     <w:lsdException w:name="Table Web 1" w:semiHidden="1" w:unhideWhenUsed="1"/>
     <w:lsdException w:name="Table Web 2" w:semiHidden="1" w:unhideWhenUsed="1"/>
-    <w:lsdException w:name="Table Web 3" w:semiHidden="1" w:unhideWhenUsed="1"/>
     <w:lsdException w:name="Balloon Text" w:semiHidden="1" w:unhideWhenUsed="1"/>
     <w:lsdException w:name="Table Grid" w:uiPriority="39"/>
-    <w:lsdException w:name="Table Theme" w:semiHidden="1" w:unhideWhenUsed="1"/>
     <w:lsdException w:name="Placeholder Text" w:semiHidden="1"/>
     <w:lsdException w:name="No Spacing" w:uiPriority="1" w:qFormat="1"/>
     <w:lsdException w:name="Light Shading" w:uiPriority="60"/>
@@ -8220,6 +7940,7 @@
     <w:lsdException w:name="Smart Hyperlink" w:semiHidden="1" w:unhideWhenUsed="1"/>
     <w:lsdException w:name="Hashtag" w:semiHidden="1" w:unhideWhenUsed="1"/>
     <w:lsdException w:name="Unresolved Mention" w:semiHidden="1" w:unhideWhenUsed="1"/>
+    <w:lsdException w:name="Smart Link" w:semiHidden="1" w:unhideWhenUsed="1"/>
   </w:latentStyles>
   <w:style w:type="paragraph" w:default="1" w:styleId="Normal">
     <w:name w:val="Normal"/>

</xml_diff>